<commit_message>
updates for Week2 (1) Ricardo Meet
</commit_message>
<xml_diff>
--- a/Relational Table.docx
+++ b/Relational Table.docx
@@ -4,7 +4,6 @@
   <w:body>
     <w:p>
       <w:pPr>
-        <w:jc w:val="center"/>
         <w:rPr>
           <w:b/>
           <w:bCs/>
@@ -12,6 +11,1041 @@
           <w:szCs w:val="44"/>
         </w:rPr>
       </w:pPr>
+      <w:r>
+        <w:rPr>
+          <w:b/>
+          <w:bCs/>
+          <w:noProof/>
+          <w:sz w:val="44"/>
+          <w:szCs w:val="44"/>
+        </w:rPr>
+        <mc:AlternateContent>
+          <mc:Choice Requires="wps">
+            <w:drawing>
+              <wp:anchor distT="45720" distB="45720" distL="114300" distR="114300" simplePos="0" relativeHeight="251681792" behindDoc="0" locked="0" layoutInCell="1" allowOverlap="1" wp14:anchorId="595C5294" wp14:editId="5CAB83D1">
+                <wp:simplePos x="0" y="0"/>
+                <wp:positionH relativeFrom="column">
+                  <wp:posOffset>2087880</wp:posOffset>
+                </wp:positionH>
+                <wp:positionV relativeFrom="paragraph">
+                  <wp:posOffset>1828800</wp:posOffset>
+                </wp:positionV>
+                <wp:extent cx="1605280" cy="1219200"/>
+                <wp:effectExtent l="0" t="0" r="0" b="0"/>
+                <wp:wrapSquare wrapText="bothSides"/>
+                <wp:docPr id="11" name="Text Box 2"/>
+                <wp:cNvGraphicFramePr>
+                  <a:graphicFrameLocks xmlns:a="http://schemas.openxmlformats.org/drawingml/2006/main"/>
+                </wp:cNvGraphicFramePr>
+                <a:graphic xmlns:a="http://schemas.openxmlformats.org/drawingml/2006/main">
+                  <a:graphicData uri="http://schemas.microsoft.com/office/word/2010/wordprocessingShape">
+                    <wps:wsp>
+                      <wps:cNvSpPr txBox="1">
+                        <a:spLocks noChangeArrowheads="1"/>
+                      </wps:cNvSpPr>
+                      <wps:spPr bwMode="auto">
+                        <a:xfrm>
+                          <a:off x="0" y="0"/>
+                          <a:ext cx="1605280" cy="1219200"/>
+                        </a:xfrm>
+                        <a:prstGeom prst="rect">
+                          <a:avLst/>
+                        </a:prstGeom>
+                        <a:solidFill>
+                          <a:schemeClr val="accent5"/>
+                        </a:solidFill>
+                        <a:ln>
+                          <a:noFill/>
+                        </a:ln>
+                      </wps:spPr>
+                      <wps:style>
+                        <a:lnRef idx="0">
+                          <a:scrgbClr r="0" g="0" b="0"/>
+                        </a:lnRef>
+                        <a:fillRef idx="0">
+                          <a:scrgbClr r="0" g="0" b="0"/>
+                        </a:fillRef>
+                        <a:effectRef idx="0">
+                          <a:scrgbClr r="0" g="0" b="0"/>
+                        </a:effectRef>
+                        <a:fontRef idx="minor">
+                          <a:schemeClr val="lt1"/>
+                        </a:fontRef>
+                      </wps:style>
+                      <wps:txbx>
+                        <w:txbxContent>
+                          <w:p>
+                            <w:pPr>
+                              <w:rPr>
+                                <w:color w:val="000000" w:themeColor="text1"/>
+                                <w:u w:val="single"/>
+                              </w:rPr>
+                            </w:pPr>
+                            <w:proofErr w:type="spellStart"/>
+                            <w:r>
+                              <w:rPr>
+                                <w:color w:val="000000" w:themeColor="text1"/>
+                                <w:u w:val="single"/>
+                              </w:rPr>
+                              <w:t>system</w:t>
+                            </w:r>
+                            <w:r>
+                              <w:rPr>
+                                <w:color w:val="000000" w:themeColor="text1"/>
+                                <w:u w:val="single"/>
+                              </w:rPr>
+                              <w:t>ID</w:t>
+                            </w:r>
+                            <w:proofErr w:type="spellEnd"/>
+                          </w:p>
+                          <w:p>
+                            <w:pPr>
+                              <w:rPr>
+                                <w:color w:val="000000" w:themeColor="text1"/>
+                              </w:rPr>
+                            </w:pPr>
+                            <w:proofErr w:type="spellStart"/>
+                            <w:r>
+                              <w:rPr>
+                                <w:color w:val="000000" w:themeColor="text1"/>
+                              </w:rPr>
+                              <w:t>wheel</w:t>
+                            </w:r>
+                            <w:r>
+                              <w:rPr>
+                                <w:color w:val="000000" w:themeColor="text1"/>
+                              </w:rPr>
+                              <w:t>S</w:t>
+                            </w:r>
+                            <w:r>
+                              <w:rPr>
+                                <w:color w:val="000000" w:themeColor="text1"/>
+                              </w:rPr>
+                              <w:t>ystem</w:t>
+                            </w:r>
+                            <w:proofErr w:type="spellEnd"/>
+                          </w:p>
+                          <w:p>
+                            <w:pPr>
+                              <w:rPr>
+                                <w:color w:val="000000" w:themeColor="text1"/>
+                              </w:rPr>
+                            </w:pPr>
+                            <w:proofErr w:type="spellStart"/>
+                            <w:r>
+                              <w:rPr>
+                                <w:color w:val="000000" w:themeColor="text1"/>
+                              </w:rPr>
+                              <w:t>wheel</w:t>
+                            </w:r>
+                            <w:r>
+                              <w:rPr>
+                                <w:color w:val="000000" w:themeColor="text1"/>
+                              </w:rPr>
+                              <w:t>S</w:t>
+                            </w:r>
+                            <w:r>
+                              <w:rPr>
+                                <w:color w:val="000000" w:themeColor="text1"/>
+                              </w:rPr>
+                              <w:t>ystem</w:t>
+                            </w:r>
+                            <w:r>
+                              <w:rPr>
+                                <w:color w:val="000000" w:themeColor="text1"/>
+                              </w:rPr>
+                              <w:t>D</w:t>
+                            </w:r>
+                            <w:r>
+                              <w:rPr>
+                                <w:color w:val="000000" w:themeColor="text1"/>
+                              </w:rPr>
+                              <w:t>isplay</w:t>
+                            </w:r>
+                            <w:proofErr w:type="spellEnd"/>
+                          </w:p>
+                          <w:p>
+                            <w:proofErr w:type="spellStart"/>
+                            <w:r>
+                              <w:rPr>
+                                <w:color w:val="000000" w:themeColor="text1"/>
+                              </w:rPr>
+                              <w:t>wheelbase</w:t>
+                            </w:r>
+                            <w:r>
+                              <w:rPr>
+                                <w:color w:val="000000" w:themeColor="text1"/>
+                              </w:rPr>
+                              <w:t>wheelbase</w:t>
+                            </w:r>
+                            <w:proofErr w:type="spellEnd"/>
+                          </w:p>
+                        </w:txbxContent>
+                      </wps:txbx>
+                      <wps:bodyPr rot="0" vert="horz" wrap="square" lIns="91440" tIns="45720" rIns="91440" bIns="45720" anchor="t" anchorCtr="0">
+                        <a:noAutofit/>
+                      </wps:bodyPr>
+                    </wps:wsp>
+                  </a:graphicData>
+                </a:graphic>
+                <wp14:sizeRelH relativeFrom="margin">
+                  <wp14:pctWidth>0</wp14:pctWidth>
+                </wp14:sizeRelH>
+                <wp14:sizeRelV relativeFrom="margin">
+                  <wp14:pctHeight>0</wp14:pctHeight>
+                </wp14:sizeRelV>
+              </wp:anchor>
+            </w:drawing>
+          </mc:Choice>
+          <mc:Fallback>
+            <w:pict>
+              <v:shapetype w14:anchorId="595C5294" id="_x0000_t202" coordsize="21600,21600" o:spt="202" path="m,l,21600r21600,l21600,xe">
+                <v:stroke joinstyle="miter"/>
+                <v:path gradientshapeok="t" o:connecttype="rect"/>
+              </v:shapetype>
+              <v:shape id="Text Box 2" o:spid="_x0000_s1026" type="#_x0000_t202" style="position:absolute;margin-left:164.4pt;margin-top:2in;width:126.4pt;height:96pt;z-index:251681792;visibility:visible;mso-wrap-style:square;mso-width-percent:0;mso-height-percent:0;mso-wrap-distance-left:9pt;mso-wrap-distance-top:3.6pt;mso-wrap-distance-right:9pt;mso-wrap-distance-bottom:3.6pt;mso-position-horizontal:absolute;mso-position-horizontal-relative:text;mso-position-vertical:absolute;mso-position-vertical-relative:text;mso-width-percent:0;mso-height-percent:0;mso-width-relative:margin;mso-height-relative:margin;v-text-anchor:top" o:gfxdata="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" fillcolor="#5b9bd5 [3208]" stroked="f">
+                <v:textbox>
+                  <w:txbxContent>
+                    <w:p>
+                      <w:pPr>
+                        <w:rPr>
+                          <w:color w:val="000000" w:themeColor="text1"/>
+                          <w:u w:val="single"/>
+                        </w:rPr>
+                      </w:pPr>
+                      <w:proofErr w:type="spellStart"/>
+                      <w:r>
+                        <w:rPr>
+                          <w:color w:val="000000" w:themeColor="text1"/>
+                          <w:u w:val="single"/>
+                        </w:rPr>
+                        <w:t>system</w:t>
+                      </w:r>
+                      <w:r>
+                        <w:rPr>
+                          <w:color w:val="000000" w:themeColor="text1"/>
+                          <w:u w:val="single"/>
+                        </w:rPr>
+                        <w:t>ID</w:t>
+                      </w:r>
+                      <w:proofErr w:type="spellEnd"/>
+                    </w:p>
+                    <w:p>
+                      <w:pPr>
+                        <w:rPr>
+                          <w:color w:val="000000" w:themeColor="text1"/>
+                        </w:rPr>
+                      </w:pPr>
+                      <w:proofErr w:type="spellStart"/>
+                      <w:r>
+                        <w:rPr>
+                          <w:color w:val="000000" w:themeColor="text1"/>
+                        </w:rPr>
+                        <w:t>wheel</w:t>
+                      </w:r>
+                      <w:r>
+                        <w:rPr>
+                          <w:color w:val="000000" w:themeColor="text1"/>
+                        </w:rPr>
+                        <w:t>S</w:t>
+                      </w:r>
+                      <w:r>
+                        <w:rPr>
+                          <w:color w:val="000000" w:themeColor="text1"/>
+                        </w:rPr>
+                        <w:t>ystem</w:t>
+                      </w:r>
+                      <w:proofErr w:type="spellEnd"/>
+                    </w:p>
+                    <w:p>
+                      <w:pPr>
+                        <w:rPr>
+                          <w:color w:val="000000" w:themeColor="text1"/>
+                        </w:rPr>
+                      </w:pPr>
+                      <w:proofErr w:type="spellStart"/>
+                      <w:r>
+                        <w:rPr>
+                          <w:color w:val="000000" w:themeColor="text1"/>
+                        </w:rPr>
+                        <w:t>wheel</w:t>
+                      </w:r>
+                      <w:r>
+                        <w:rPr>
+                          <w:color w:val="000000" w:themeColor="text1"/>
+                        </w:rPr>
+                        <w:t>S</w:t>
+                      </w:r>
+                      <w:r>
+                        <w:rPr>
+                          <w:color w:val="000000" w:themeColor="text1"/>
+                        </w:rPr>
+                        <w:t>ystem</w:t>
+                      </w:r>
+                      <w:r>
+                        <w:rPr>
+                          <w:color w:val="000000" w:themeColor="text1"/>
+                        </w:rPr>
+                        <w:t>D</w:t>
+                      </w:r>
+                      <w:r>
+                        <w:rPr>
+                          <w:color w:val="000000" w:themeColor="text1"/>
+                        </w:rPr>
+                        <w:t>isplay</w:t>
+                      </w:r>
+                      <w:proofErr w:type="spellEnd"/>
+                    </w:p>
+                    <w:p>
+                      <w:proofErr w:type="spellStart"/>
+                      <w:r>
+                        <w:rPr>
+                          <w:color w:val="000000" w:themeColor="text1"/>
+                        </w:rPr>
+                        <w:t>wheelbase</w:t>
+                      </w:r>
+                      <w:r>
+                        <w:rPr>
+                          <w:color w:val="000000" w:themeColor="text1"/>
+                        </w:rPr>
+                        <w:t>wheelbase</w:t>
+                      </w:r>
+                      <w:proofErr w:type="spellEnd"/>
+                    </w:p>
+                  </w:txbxContent>
+                </v:textbox>
+                <w10:wrap type="square"/>
+              </v:shape>
+            </w:pict>
+          </mc:Fallback>
+        </mc:AlternateContent>
+      </w:r>
+      <w:r>
+        <w:rPr>
+          <w:b/>
+          <w:bCs/>
+          <w:noProof/>
+          <w:sz w:val="44"/>
+          <w:szCs w:val="44"/>
+        </w:rPr>
+        <mc:AlternateContent>
+          <mc:Choice Requires="wps">
+            <w:drawing>
+              <wp:anchor distT="0" distB="0" distL="114300" distR="114300" simplePos="0" relativeHeight="251661312" behindDoc="0" locked="0" layoutInCell="1" allowOverlap="1" wp14:anchorId="68BE8CCC" wp14:editId="55EAFE7F">
+                <wp:simplePos x="0" y="0"/>
+                <wp:positionH relativeFrom="column">
+                  <wp:posOffset>1952978</wp:posOffset>
+                </wp:positionH>
+                <wp:positionV relativeFrom="paragraph">
+                  <wp:posOffset>1671179</wp:posOffset>
+                </wp:positionV>
+                <wp:extent cx="1870710" cy="1490133"/>
+                <wp:effectExtent l="0" t="0" r="8890" b="8890"/>
+                <wp:wrapNone/>
+                <wp:docPr id="2" name="Rectangle: Rounded Corners 2"/>
+                <wp:cNvGraphicFramePr/>
+                <a:graphic xmlns:a="http://schemas.openxmlformats.org/drawingml/2006/main">
+                  <a:graphicData uri="http://schemas.microsoft.com/office/word/2010/wordprocessingShape">
+                    <wps:wsp>
+                      <wps:cNvSpPr/>
+                      <wps:spPr>
+                        <a:xfrm>
+                          <a:off x="0" y="0"/>
+                          <a:ext cx="1870710" cy="1490133"/>
+                        </a:xfrm>
+                        <a:prstGeom prst="roundRect">
+                          <a:avLst/>
+                        </a:prstGeom>
+                      </wps:spPr>
+                      <wps:style>
+                        <a:lnRef idx="2">
+                          <a:schemeClr val="accent5">
+                            <a:shade val="50000"/>
+                          </a:schemeClr>
+                        </a:lnRef>
+                        <a:fillRef idx="1">
+                          <a:schemeClr val="accent5"/>
+                        </a:fillRef>
+                        <a:effectRef idx="0">
+                          <a:schemeClr val="accent5"/>
+                        </a:effectRef>
+                        <a:fontRef idx="minor">
+                          <a:schemeClr val="lt1"/>
+                        </a:fontRef>
+                      </wps:style>
+                      <wps:bodyPr rot="0" spcFirstLastPara="0" vertOverflow="overflow" horzOverflow="overflow" vert="horz" wrap="square" lIns="91440" tIns="45720" rIns="91440" bIns="45720" numCol="1" spcCol="0" rtlCol="0" fromWordArt="0" anchor="ctr" anchorCtr="0" forceAA="0" compatLnSpc="1">
+                        <a:prstTxWarp prst="textNoShape">
+                          <a:avLst/>
+                        </a:prstTxWarp>
+                        <a:noAutofit/>
+                      </wps:bodyPr>
+                    </wps:wsp>
+                  </a:graphicData>
+                </a:graphic>
+                <wp14:sizeRelV relativeFrom="margin">
+                  <wp14:pctHeight>0</wp14:pctHeight>
+                </wp14:sizeRelV>
+              </wp:anchor>
+            </w:drawing>
+          </mc:Choice>
+          <mc:Fallback>
+            <w:pict>
+              <v:roundrect w14:anchorId="6E83A1AB" id="Rectangle: Rounded Corners 2" o:spid="_x0000_s1026" style="position:absolute;margin-left:153.8pt;margin-top:131.6pt;width:147.3pt;height:117.35pt;z-index:251661312;visibility:visible;mso-wrap-style:square;mso-height-percent:0;mso-wrap-distance-left:9pt;mso-wrap-distance-top:0;mso-wrap-distance-right:9pt;mso-wrap-distance-bottom:0;mso-position-horizontal:absolute;mso-position-horizontal-relative:text;mso-position-vertical:absolute;mso-position-vertical-relative:text;mso-height-percent:0;mso-height-relative:margin;v-text-anchor:middle" arcsize="10923f" o:gfxdata="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" fillcolor="#5b9bd5 [3208]" strokecolor="#1f4d78 [1608]" strokeweight="1pt">
+                <v:stroke joinstyle="miter"/>
+              </v:roundrect>
+            </w:pict>
+          </mc:Fallback>
+        </mc:AlternateContent>
+      </w:r>
+      <w:r>
+        <w:rPr>
+          <w:b/>
+          <w:bCs/>
+          <w:noProof/>
+          <w:sz w:val="44"/>
+          <w:szCs w:val="44"/>
+        </w:rPr>
+        <mc:AlternateContent>
+          <mc:Choice Requires="wps">
+            <w:drawing>
+              <wp:anchor distT="0" distB="0" distL="114300" distR="114300" simplePos="0" relativeHeight="251677696" behindDoc="0" locked="0" layoutInCell="1" allowOverlap="1" wp14:anchorId="40129438" wp14:editId="06A09C26">
+                <wp:simplePos x="0" y="0"/>
+                <wp:positionH relativeFrom="column">
+                  <wp:posOffset>3894667</wp:posOffset>
+                </wp:positionH>
+                <wp:positionV relativeFrom="paragraph">
+                  <wp:posOffset>7055980</wp:posOffset>
+                </wp:positionV>
+                <wp:extent cx="1870710" cy="2540000"/>
+                <wp:effectExtent l="0" t="0" r="8890" b="12700"/>
+                <wp:wrapNone/>
+                <wp:docPr id="10" name="Rectangle: Rounded Corners 10"/>
+                <wp:cNvGraphicFramePr/>
+                <a:graphic xmlns:a="http://schemas.openxmlformats.org/drawingml/2006/main">
+                  <a:graphicData uri="http://schemas.microsoft.com/office/word/2010/wordprocessingShape">
+                    <wps:wsp>
+                      <wps:cNvSpPr/>
+                      <wps:spPr>
+                        <a:xfrm>
+                          <a:off x="0" y="0"/>
+                          <a:ext cx="1870710" cy="2540000"/>
+                        </a:xfrm>
+                        <a:prstGeom prst="roundRect">
+                          <a:avLst/>
+                        </a:prstGeom>
+                      </wps:spPr>
+                      <wps:style>
+                        <a:lnRef idx="2">
+                          <a:schemeClr val="accent5">
+                            <a:shade val="50000"/>
+                          </a:schemeClr>
+                        </a:lnRef>
+                        <a:fillRef idx="1">
+                          <a:schemeClr val="accent5"/>
+                        </a:fillRef>
+                        <a:effectRef idx="0">
+                          <a:schemeClr val="accent5"/>
+                        </a:effectRef>
+                        <a:fontRef idx="minor">
+                          <a:schemeClr val="lt1"/>
+                        </a:fontRef>
+                      </wps:style>
+                      <wps:bodyPr rot="0" spcFirstLastPara="0" vertOverflow="overflow" horzOverflow="overflow" vert="horz" wrap="square" lIns="91440" tIns="45720" rIns="91440" bIns="45720" numCol="1" spcCol="0" rtlCol="0" fromWordArt="0" anchor="ctr" anchorCtr="0" forceAA="0" compatLnSpc="1">
+                        <a:prstTxWarp prst="textNoShape">
+                          <a:avLst/>
+                        </a:prstTxWarp>
+                        <a:noAutofit/>
+                      </wps:bodyPr>
+                    </wps:wsp>
+                  </a:graphicData>
+                </a:graphic>
+                <wp14:sizeRelV relativeFrom="margin">
+                  <wp14:pctHeight>0</wp14:pctHeight>
+                </wp14:sizeRelV>
+              </wp:anchor>
+            </w:drawing>
+          </mc:Choice>
+          <mc:Fallback>
+            <w:pict>
+              <v:roundrect w14:anchorId="145CC936" id="Rectangle: Rounded Corners 10" o:spid="_x0000_s1026" style="position:absolute;margin-left:306.65pt;margin-top:555.6pt;width:147.3pt;height:200pt;z-index:251677696;visibility:visible;mso-wrap-style:square;mso-height-percent:0;mso-wrap-distance-left:9pt;mso-wrap-distance-top:0;mso-wrap-distance-right:9pt;mso-wrap-distance-bottom:0;mso-position-horizontal:absolute;mso-position-horizontal-relative:text;mso-position-vertical:absolute;mso-position-vertical-relative:text;mso-height-percent:0;mso-height-relative:margin;v-text-anchor:middle" arcsize="10923f" o:gfxdata="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" fillcolor="#5b9bd5 [3208]" strokecolor="#1f4d78 [1608]" strokeweight="1pt">
+                <v:stroke joinstyle="miter"/>
+              </v:roundrect>
+            </w:pict>
+          </mc:Fallback>
+        </mc:AlternateContent>
+      </w:r>
+      <w:r>
+        <w:rPr>
+          <w:b/>
+          <w:bCs/>
+          <w:noProof/>
+          <w:sz w:val="44"/>
+          <w:szCs w:val="44"/>
+        </w:rPr>
+        <mc:AlternateContent>
+          <mc:Choice Requires="wps">
+            <w:drawing>
+              <wp:anchor distT="45720" distB="45720" distL="114300" distR="114300" simplePos="0" relativeHeight="251698176" behindDoc="0" locked="0" layoutInCell="1" allowOverlap="1" wp14:anchorId="14E06805" wp14:editId="3BAEB3C9">
+                <wp:simplePos x="0" y="0"/>
+                <wp:positionH relativeFrom="column">
+                  <wp:posOffset>6084570</wp:posOffset>
+                </wp:positionH>
+                <wp:positionV relativeFrom="paragraph">
+                  <wp:posOffset>7281545</wp:posOffset>
+                </wp:positionV>
+                <wp:extent cx="1377950" cy="856615"/>
+                <wp:effectExtent l="0" t="0" r="6350" b="0"/>
+                <wp:wrapSquare wrapText="bothSides"/>
+                <wp:docPr id="19" name="Text Box 2"/>
+                <wp:cNvGraphicFramePr>
+                  <a:graphicFrameLocks xmlns:a="http://schemas.openxmlformats.org/drawingml/2006/main"/>
+                </wp:cNvGraphicFramePr>
+                <a:graphic xmlns:a="http://schemas.openxmlformats.org/drawingml/2006/main">
+                  <a:graphicData uri="http://schemas.microsoft.com/office/word/2010/wordprocessingShape">
+                    <wps:wsp>
+                      <wps:cNvSpPr txBox="1">
+                        <a:spLocks noChangeArrowheads="1"/>
+                      </wps:cNvSpPr>
+                      <wps:spPr bwMode="auto">
+                        <a:xfrm>
+                          <a:off x="0" y="0"/>
+                          <a:ext cx="1377950" cy="856615"/>
+                        </a:xfrm>
+                        <a:prstGeom prst="rect">
+                          <a:avLst/>
+                        </a:prstGeom>
+                        <a:solidFill>
+                          <a:schemeClr val="accent5">
+                            <a:alpha val="50000"/>
+                          </a:schemeClr>
+                        </a:solidFill>
+                        <a:ln>
+                          <a:noFill/>
+                        </a:ln>
+                      </wps:spPr>
+                      <wps:style>
+                        <a:lnRef idx="0">
+                          <a:scrgbClr r="0" g="0" b="0"/>
+                        </a:lnRef>
+                        <a:fillRef idx="0">
+                          <a:scrgbClr r="0" g="0" b="0"/>
+                        </a:fillRef>
+                        <a:effectRef idx="0">
+                          <a:scrgbClr r="0" g="0" b="0"/>
+                        </a:effectRef>
+                        <a:fontRef idx="minor">
+                          <a:schemeClr val="lt1"/>
+                        </a:fontRef>
+                      </wps:style>
+                      <wps:txbx>
+                        <w:txbxContent>
+                          <w:p>
+                            <w:pPr>
+                              <w:rPr>
+                                <w:color w:val="000000" w:themeColor="text1"/>
+                                <w:u w:val="double"/>
+                              </w:rPr>
+                            </w:pPr>
+                            <w:proofErr w:type="spellStart"/>
+                            <w:r>
+                              <w:rPr>
+                                <w:color w:val="000000" w:themeColor="text1"/>
+                                <w:u w:val="double"/>
+                              </w:rPr>
+                              <w:t>listing</w:t>
+                            </w:r>
+                            <w:r>
+                              <w:rPr>
+                                <w:color w:val="000000" w:themeColor="text1"/>
+                                <w:u w:val="double"/>
+                              </w:rPr>
+                              <w:t>ID</w:t>
+                            </w:r>
+                            <w:proofErr w:type="spellEnd"/>
+                          </w:p>
+                          <w:p>
+                            <w:pPr>
+                              <w:rPr>
+                                <w:color w:val="000000" w:themeColor="text1"/>
+                                <w:u w:val="double"/>
+                              </w:rPr>
+                            </w:pPr>
+                            <w:proofErr w:type="spellStart"/>
+                            <w:r>
+                              <w:rPr>
+                                <w:color w:val="000000" w:themeColor="text1"/>
+                                <w:u w:val="double"/>
+                              </w:rPr>
+                              <w:t>customerU</w:t>
+                            </w:r>
+                            <w:r>
+                              <w:rPr>
+                                <w:color w:val="000000" w:themeColor="text1"/>
+                                <w:u w:val="double"/>
+                              </w:rPr>
+                              <w:t>ser</w:t>
+                            </w:r>
+                            <w:r>
+                              <w:rPr>
+                                <w:color w:val="000000" w:themeColor="text1"/>
+                                <w:u w:val="double"/>
+                              </w:rPr>
+                              <w:t>N</w:t>
+                            </w:r>
+                            <w:r>
+                              <w:rPr>
+                                <w:color w:val="000000" w:themeColor="text1"/>
+                                <w:u w:val="double"/>
+                              </w:rPr>
+                              <w:t>ame</w:t>
+                            </w:r>
+                            <w:proofErr w:type="spellEnd"/>
+                          </w:p>
+                        </w:txbxContent>
+                      </wps:txbx>
+                      <wps:bodyPr rot="0" vert="horz" wrap="square" lIns="91440" tIns="45720" rIns="91440" bIns="45720" anchor="t" anchorCtr="0">
+                        <a:noAutofit/>
+                      </wps:bodyPr>
+                    </wps:wsp>
+                  </a:graphicData>
+                </a:graphic>
+                <wp14:sizeRelH relativeFrom="margin">
+                  <wp14:pctWidth>0</wp14:pctWidth>
+                </wp14:sizeRelH>
+                <wp14:sizeRelV relativeFrom="margin">
+                  <wp14:pctHeight>0</wp14:pctHeight>
+                </wp14:sizeRelV>
+              </wp:anchor>
+            </w:drawing>
+          </mc:Choice>
+          <mc:Fallback>
+            <w:pict>
+              <v:shapetype w14:anchorId="14E06805" id="_x0000_t202" coordsize="21600,21600" o:spt="202" path="m,l,21600r21600,l21600,xe">
+                <v:stroke joinstyle="miter"/>
+                <v:path gradientshapeok="t" o:connecttype="rect"/>
+              </v:shapetype>
+              <v:shape id="Text Box 2" o:spid="_x0000_s1026" type="#_x0000_t202" style="position:absolute;left:0;text-align:left;margin-left:479.1pt;margin-top:573.35pt;width:108.5pt;height:67.45pt;z-index:251698176;visibility:visible;mso-wrap-style:square;mso-width-percent:0;mso-height-percent:0;mso-wrap-distance-left:9pt;mso-wrap-distance-top:3.6pt;mso-wrap-distance-right:9pt;mso-wrap-distance-bottom:3.6pt;mso-position-horizontal:absolute;mso-position-horizontal-relative:text;mso-position-vertical:absolute;mso-position-vertical-relative:text;mso-width-percent:0;mso-height-percent:0;mso-width-relative:margin;mso-height-relative:margin;v-text-anchor:top" o:gfxdata="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" fillcolor="#5b9bd5 [3208]" stroked="f">
+                <v:fill opacity="32896f"/>
+                <v:textbox>
+                  <w:txbxContent>
+                    <w:p>
+                      <w:pPr>
+                        <w:rPr>
+                          <w:color w:val="000000" w:themeColor="text1"/>
+                          <w:u w:val="double"/>
+                        </w:rPr>
+                      </w:pPr>
+                      <w:proofErr w:type="spellStart"/>
+                      <w:r>
+                        <w:rPr>
+                          <w:color w:val="000000" w:themeColor="text1"/>
+                          <w:u w:val="double"/>
+                        </w:rPr>
+                        <w:t>listing</w:t>
+                      </w:r>
+                      <w:r>
+                        <w:rPr>
+                          <w:color w:val="000000" w:themeColor="text1"/>
+                          <w:u w:val="double"/>
+                        </w:rPr>
+                        <w:t>ID</w:t>
+                      </w:r>
+                      <w:proofErr w:type="spellEnd"/>
+                    </w:p>
+                    <w:p>
+                      <w:pPr>
+                        <w:rPr>
+                          <w:color w:val="000000" w:themeColor="text1"/>
+                          <w:u w:val="double"/>
+                        </w:rPr>
+                      </w:pPr>
+                      <w:proofErr w:type="spellStart"/>
+                      <w:r>
+                        <w:rPr>
+                          <w:color w:val="000000" w:themeColor="text1"/>
+                          <w:u w:val="double"/>
+                        </w:rPr>
+                        <w:t>customerU</w:t>
+                      </w:r>
+                      <w:r>
+                        <w:rPr>
+                          <w:color w:val="000000" w:themeColor="text1"/>
+                          <w:u w:val="double"/>
+                        </w:rPr>
+                        <w:t>ser</w:t>
+                      </w:r>
+                      <w:r>
+                        <w:rPr>
+                          <w:color w:val="000000" w:themeColor="text1"/>
+                          <w:u w:val="double"/>
+                        </w:rPr>
+                        <w:t>N</w:t>
+                      </w:r>
+                      <w:r>
+                        <w:rPr>
+                          <w:color w:val="000000" w:themeColor="text1"/>
+                          <w:u w:val="double"/>
+                        </w:rPr>
+                        <w:t>ame</w:t>
+                      </w:r>
+                      <w:proofErr w:type="spellEnd"/>
+                    </w:p>
+                  </w:txbxContent>
+                </v:textbox>
+                <w10:wrap type="square"/>
+              </v:shape>
+            </w:pict>
+          </mc:Fallback>
+        </mc:AlternateContent>
+      </w:r>
+      <w:r>
+        <w:rPr>
+          <w:b/>
+          <w:bCs/>
+          <w:noProof/>
+          <w:sz w:val="44"/>
+          <w:szCs w:val="44"/>
+        </w:rPr>
+        <mc:AlternateContent>
+          <mc:Choice Requires="wps">
+            <w:drawing>
+              <wp:anchor distT="0" distB="0" distL="114300" distR="114300" simplePos="0" relativeHeight="251671552" behindDoc="0" locked="0" layoutInCell="1" allowOverlap="1" wp14:anchorId="1D19996D" wp14:editId="03781E2B">
+                <wp:simplePos x="0" y="0"/>
+                <wp:positionH relativeFrom="column">
+                  <wp:posOffset>6016978</wp:posOffset>
+                </wp:positionH>
+                <wp:positionV relativeFrom="paragraph">
+                  <wp:posOffset>7135001</wp:posOffset>
+                </wp:positionV>
+                <wp:extent cx="1445895" cy="1004500"/>
+                <wp:effectExtent l="0" t="0" r="14605" b="12065"/>
+                <wp:wrapNone/>
+                <wp:docPr id="7" name="Rectangle: Rounded Corners 7"/>
+                <wp:cNvGraphicFramePr/>
+                <a:graphic xmlns:a="http://schemas.openxmlformats.org/drawingml/2006/main">
+                  <a:graphicData uri="http://schemas.microsoft.com/office/word/2010/wordprocessingShape">
+                    <wps:wsp>
+                      <wps:cNvSpPr/>
+                      <wps:spPr>
+                        <a:xfrm>
+                          <a:off x="0" y="0"/>
+                          <a:ext cx="1445895" cy="1004500"/>
+                        </a:xfrm>
+                        <a:prstGeom prst="roundRect">
+                          <a:avLst/>
+                        </a:prstGeom>
+                      </wps:spPr>
+                      <wps:style>
+                        <a:lnRef idx="2">
+                          <a:schemeClr val="accent5">
+                            <a:shade val="50000"/>
+                          </a:schemeClr>
+                        </a:lnRef>
+                        <a:fillRef idx="1">
+                          <a:schemeClr val="accent5"/>
+                        </a:fillRef>
+                        <a:effectRef idx="0">
+                          <a:schemeClr val="accent5"/>
+                        </a:effectRef>
+                        <a:fontRef idx="minor">
+                          <a:schemeClr val="lt1"/>
+                        </a:fontRef>
+                      </wps:style>
+                      <wps:bodyPr rot="0" spcFirstLastPara="0" vertOverflow="overflow" horzOverflow="overflow" vert="horz" wrap="square" lIns="91440" tIns="45720" rIns="91440" bIns="45720" numCol="1" spcCol="0" rtlCol="0" fromWordArt="0" anchor="ctr" anchorCtr="0" forceAA="0" compatLnSpc="1">
+                        <a:prstTxWarp prst="textNoShape">
+                          <a:avLst/>
+                        </a:prstTxWarp>
+                        <a:noAutofit/>
+                      </wps:bodyPr>
+                    </wps:wsp>
+                  </a:graphicData>
+                </a:graphic>
+                <wp14:sizeRelH relativeFrom="margin">
+                  <wp14:pctWidth>0</wp14:pctWidth>
+                </wp14:sizeRelH>
+                <wp14:sizeRelV relativeFrom="margin">
+                  <wp14:pctHeight>0</wp14:pctHeight>
+                </wp14:sizeRelV>
+              </wp:anchor>
+            </w:drawing>
+          </mc:Choice>
+          <mc:Fallback>
+            <w:pict>
+              <v:roundrect w14:anchorId="007D18B1" id="Rectangle: Rounded Corners 7" o:spid="_x0000_s1026" style="position:absolute;margin-left:473.8pt;margin-top:561.8pt;width:113.85pt;height:79.1pt;z-index:251671552;visibility:visible;mso-wrap-style:square;mso-width-percent:0;mso-height-percent:0;mso-wrap-distance-left:9pt;mso-wrap-distance-top:0;mso-wrap-distance-right:9pt;mso-wrap-distance-bottom:0;mso-position-horizontal:absolute;mso-position-horizontal-relative:text;mso-position-vertical:absolute;mso-position-vertical-relative:text;mso-width-percent:0;mso-height-percent:0;mso-width-relative:margin;mso-height-relative:margin;v-text-anchor:middle" arcsize="10923f" o:gfxdata="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" fillcolor="#5b9bd5 [3208]" strokecolor="#1f4d78 [1608]" strokeweight="1pt">
+                <v:stroke joinstyle="miter"/>
+              </v:roundrect>
+            </w:pict>
+          </mc:Fallback>
+        </mc:AlternateContent>
+      </w:r>
+      <w:r>
+        <w:rPr>
+          <w:b/>
+          <w:bCs/>
+          <w:noProof/>
+          <w:sz w:val="44"/>
+          <w:szCs w:val="44"/>
+        </w:rPr>
+        <mc:AlternateContent>
+          <mc:Choice Requires="wps">
+            <w:drawing>
+              <wp:anchor distT="45720" distB="45720" distL="114300" distR="114300" simplePos="0" relativeHeight="251727872" behindDoc="0" locked="0" layoutInCell="1" allowOverlap="1" wp14:anchorId="50C28A02" wp14:editId="1365FE5C">
+                <wp:simplePos x="0" y="0"/>
+                <wp:positionH relativeFrom="column">
+                  <wp:posOffset>9629140</wp:posOffset>
+                </wp:positionH>
+                <wp:positionV relativeFrom="paragraph">
+                  <wp:posOffset>7326630</wp:posOffset>
+                </wp:positionV>
+                <wp:extent cx="1196340" cy="1049655"/>
+                <wp:effectExtent l="0" t="0" r="0" b="4445"/>
+                <wp:wrapSquare wrapText="bothSides"/>
+                <wp:docPr id="34" name="Text Box 2"/>
+                <wp:cNvGraphicFramePr>
+                  <a:graphicFrameLocks xmlns:a="http://schemas.openxmlformats.org/drawingml/2006/main"/>
+                </wp:cNvGraphicFramePr>
+                <a:graphic xmlns:a="http://schemas.openxmlformats.org/drawingml/2006/main">
+                  <a:graphicData uri="http://schemas.microsoft.com/office/word/2010/wordprocessingShape">
+                    <wps:wsp>
+                      <wps:cNvSpPr txBox="1">
+                        <a:spLocks noChangeArrowheads="1"/>
+                      </wps:cNvSpPr>
+                      <wps:spPr bwMode="auto">
+                        <a:xfrm>
+                          <a:off x="0" y="0"/>
+                          <a:ext cx="1196340" cy="1049655"/>
+                        </a:xfrm>
+                        <a:prstGeom prst="rect">
+                          <a:avLst/>
+                        </a:prstGeom>
+                        <a:solidFill>
+                          <a:schemeClr val="accent5">
+                            <a:alpha val="50000"/>
+                          </a:schemeClr>
+                        </a:solidFill>
+                        <a:ln>
+                          <a:noFill/>
+                        </a:ln>
+                      </wps:spPr>
+                      <wps:style>
+                        <a:lnRef idx="0">
+                          <a:scrgbClr r="0" g="0" b="0"/>
+                        </a:lnRef>
+                        <a:fillRef idx="0">
+                          <a:scrgbClr r="0" g="0" b="0"/>
+                        </a:fillRef>
+                        <a:effectRef idx="0">
+                          <a:scrgbClr r="0" g="0" b="0"/>
+                        </a:effectRef>
+                        <a:fontRef idx="minor">
+                          <a:schemeClr val="lt1"/>
+                        </a:fontRef>
+                      </wps:style>
+                      <wps:txbx>
+                        <w:txbxContent>
+                          <w:p>
+                            <w:pPr>
+                              <w:rPr>
+                                <w:color w:val="000000" w:themeColor="text1"/>
+                              </w:rPr>
+                            </w:pPr>
+                            <w:proofErr w:type="spellStart"/>
+                            <w:r>
+                              <w:rPr>
+                                <w:color w:val="000000" w:themeColor="text1"/>
+                                <w:u w:val="double"/>
+                              </w:rPr>
+                              <w:t>dealerUserName</w:t>
+                            </w:r>
+                            <w:proofErr w:type="spellEnd"/>
+                          </w:p>
+                          <w:p>
+                            <w:pPr>
+                              <w:rPr>
+                                <w:color w:val="000000" w:themeColor="text1"/>
+                              </w:rPr>
+                            </w:pPr>
+                            <w:proofErr w:type="spellStart"/>
+                            <w:r>
+                              <w:rPr>
+                                <w:color w:val="000000" w:themeColor="text1"/>
+                              </w:rPr>
+                              <w:t>franchiseDealer</w:t>
+                            </w:r>
+                            <w:proofErr w:type="spellEnd"/>
+                          </w:p>
+                          <w:p>
+                            <w:pPr>
+                              <w:rPr>
+                                <w:color w:val="000000" w:themeColor="text1"/>
+                              </w:rPr>
+                            </w:pPr>
+                            <w:proofErr w:type="spellStart"/>
+                            <w:r>
+                              <w:rPr>
+                                <w:color w:val="000000" w:themeColor="text1"/>
+                              </w:rPr>
+                              <w:t>sellerRating</w:t>
+                            </w:r>
+                            <w:proofErr w:type="spellEnd"/>
+                          </w:p>
+                        </w:txbxContent>
+                      </wps:txbx>
+                      <wps:bodyPr rot="0" vert="horz" wrap="square" lIns="91440" tIns="45720" rIns="91440" bIns="45720" anchor="t" anchorCtr="0">
+                        <a:noAutofit/>
+                      </wps:bodyPr>
+                    </wps:wsp>
+                  </a:graphicData>
+                </a:graphic>
+                <wp14:sizeRelH relativeFrom="margin">
+                  <wp14:pctWidth>0</wp14:pctWidth>
+                </wp14:sizeRelH>
+                <wp14:sizeRelV relativeFrom="margin">
+                  <wp14:pctHeight>0</wp14:pctHeight>
+                </wp14:sizeRelV>
+              </wp:anchor>
+            </w:drawing>
+          </mc:Choice>
+          <mc:Fallback>
+            <w:pict>
+              <v:shape w14:anchorId="50C28A02" id="_x0000_s1027" type="#_x0000_t202" style="position:absolute;left:0;text-align:left;margin-left:758.2pt;margin-top:576.9pt;width:94.2pt;height:82.65pt;z-index:251727872;visibility:visible;mso-wrap-style:square;mso-width-percent:0;mso-height-percent:0;mso-wrap-distance-left:9pt;mso-wrap-distance-top:3.6pt;mso-wrap-distance-right:9pt;mso-wrap-distance-bottom:3.6pt;mso-position-horizontal:absolute;mso-position-horizontal-relative:text;mso-position-vertical:absolute;mso-position-vertical-relative:text;mso-width-percent:0;mso-height-percent:0;mso-width-relative:margin;mso-height-relative:margin;v-text-anchor:top" o:gfxdata="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" fillcolor="#5b9bd5 [3208]" stroked="f">
+                <v:fill opacity="32896f"/>
+                <v:textbox>
+                  <w:txbxContent>
+                    <w:p>
+                      <w:pPr>
+                        <w:rPr>
+                          <w:color w:val="000000" w:themeColor="text1"/>
+                        </w:rPr>
+                      </w:pPr>
+                      <w:proofErr w:type="spellStart"/>
+                      <w:r>
+                        <w:rPr>
+                          <w:color w:val="000000" w:themeColor="text1"/>
+                          <w:u w:val="double"/>
+                        </w:rPr>
+                        <w:t>dealerUserName</w:t>
+                      </w:r>
+                      <w:proofErr w:type="spellEnd"/>
+                    </w:p>
+                    <w:p>
+                      <w:pPr>
+                        <w:rPr>
+                          <w:color w:val="000000" w:themeColor="text1"/>
+                        </w:rPr>
+                      </w:pPr>
+                      <w:proofErr w:type="spellStart"/>
+                      <w:r>
+                        <w:rPr>
+                          <w:color w:val="000000" w:themeColor="text1"/>
+                        </w:rPr>
+                        <w:t>franchiseDealer</w:t>
+                      </w:r>
+                      <w:proofErr w:type="spellEnd"/>
+                    </w:p>
+                    <w:p>
+                      <w:pPr>
+                        <w:rPr>
+                          <w:color w:val="000000" w:themeColor="text1"/>
+                        </w:rPr>
+                      </w:pPr>
+                      <w:proofErr w:type="spellStart"/>
+                      <w:r>
+                        <w:rPr>
+                          <w:color w:val="000000" w:themeColor="text1"/>
+                        </w:rPr>
+                        <w:t>sellerRating</w:t>
+                      </w:r>
+                      <w:proofErr w:type="spellEnd"/>
+                    </w:p>
+                  </w:txbxContent>
+                </v:textbox>
+                <w10:wrap type="square"/>
+              </v:shape>
+            </w:pict>
+          </mc:Fallback>
+        </mc:AlternateContent>
+      </w:r>
+      <w:r>
+        <w:rPr>
+          <w:b/>
+          <w:bCs/>
+          <w:noProof/>
+          <w:sz w:val="44"/>
+          <w:szCs w:val="44"/>
+        </w:rPr>
+        <mc:AlternateContent>
+          <mc:Choice Requires="wps">
+            <w:drawing>
+              <wp:anchor distT="0" distB="0" distL="114300" distR="114300" simplePos="0" relativeHeight="251726848" behindDoc="0" locked="0" layoutInCell="1" allowOverlap="1" wp14:anchorId="4B754F4B" wp14:editId="589C5BAA">
+                <wp:simplePos x="0" y="0"/>
+                <wp:positionH relativeFrom="column">
+                  <wp:posOffset>9471378</wp:posOffset>
+                </wp:positionH>
+                <wp:positionV relativeFrom="paragraph">
+                  <wp:posOffset>7135000</wp:posOffset>
+                </wp:positionV>
+                <wp:extent cx="1445895" cy="1388533"/>
+                <wp:effectExtent l="0" t="0" r="14605" b="8890"/>
+                <wp:wrapNone/>
+                <wp:docPr id="33" name="Rectangle: Rounded Corners 33"/>
+                <wp:cNvGraphicFramePr/>
+                <a:graphic xmlns:a="http://schemas.openxmlformats.org/drawingml/2006/main">
+                  <a:graphicData uri="http://schemas.microsoft.com/office/word/2010/wordprocessingShape">
+                    <wps:wsp>
+                      <wps:cNvSpPr/>
+                      <wps:spPr>
+                        <a:xfrm>
+                          <a:off x="0" y="0"/>
+                          <a:ext cx="1445895" cy="1388533"/>
+                        </a:xfrm>
+                        <a:prstGeom prst="roundRect">
+                          <a:avLst/>
+                        </a:prstGeom>
+                      </wps:spPr>
+                      <wps:style>
+                        <a:lnRef idx="2">
+                          <a:schemeClr val="accent5">
+                            <a:shade val="50000"/>
+                          </a:schemeClr>
+                        </a:lnRef>
+                        <a:fillRef idx="1">
+                          <a:schemeClr val="accent5"/>
+                        </a:fillRef>
+                        <a:effectRef idx="0">
+                          <a:schemeClr val="accent5"/>
+                        </a:effectRef>
+                        <a:fontRef idx="minor">
+                          <a:schemeClr val="lt1"/>
+                        </a:fontRef>
+                      </wps:style>
+                      <wps:bodyPr rot="0" spcFirstLastPara="0" vertOverflow="overflow" horzOverflow="overflow" vert="horz" wrap="square" lIns="91440" tIns="45720" rIns="91440" bIns="45720" numCol="1" spcCol="0" rtlCol="0" fromWordArt="0" anchor="ctr" anchorCtr="0" forceAA="0" compatLnSpc="1">
+                        <a:prstTxWarp prst="textNoShape">
+                          <a:avLst/>
+                        </a:prstTxWarp>
+                        <a:noAutofit/>
+                      </wps:bodyPr>
+                    </wps:wsp>
+                  </a:graphicData>
+                </a:graphic>
+                <wp14:sizeRelH relativeFrom="margin">
+                  <wp14:pctWidth>0</wp14:pctWidth>
+                </wp14:sizeRelH>
+                <wp14:sizeRelV relativeFrom="margin">
+                  <wp14:pctHeight>0</wp14:pctHeight>
+                </wp14:sizeRelV>
+              </wp:anchor>
+            </w:drawing>
+          </mc:Choice>
+          <mc:Fallback>
+            <w:pict>
+              <v:roundrect w14:anchorId="7DB130D5" id="Rectangle: Rounded Corners 33" o:spid="_x0000_s1026" style="position:absolute;margin-left:745.8pt;margin-top:561.8pt;width:113.85pt;height:109.35pt;z-index:251726848;visibility:visible;mso-wrap-style:square;mso-width-percent:0;mso-height-percent:0;mso-wrap-distance-left:9pt;mso-wrap-distance-top:0;mso-wrap-distance-right:9pt;mso-wrap-distance-bottom:0;mso-position-horizontal:absolute;mso-position-horizontal-relative:text;mso-position-vertical:absolute;mso-position-vertical-relative:text;mso-width-percent:0;mso-height-percent:0;mso-width-relative:margin;mso-height-relative:margin;v-text-anchor:middle" arcsize="10923f" o:gfxdata="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" fillcolor="#5b9bd5 [3208]" strokecolor="#1f4d78 [1608]" strokeweight="1pt">
+                <v:stroke joinstyle="miter"/>
+              </v:roundrect>
+            </w:pict>
+          </mc:Fallback>
+        </mc:AlternateContent>
+      </w:r>
       <w:r>
         <w:rPr>
           <w:b/>
@@ -104,11 +1138,7 @@
           </mc:Choice>
           <mc:Fallback>
             <w:pict>
-              <v:shapetype w14:anchorId="22A1F44A" id="_x0000_t202" coordsize="21600,21600" o:spt="202" path="m,l,21600r21600,l21600,xe">
-                <v:stroke joinstyle="miter"/>
-                <v:path gradientshapeok="t" o:connecttype="rect"/>
-              </v:shapetype>
-              <v:shape id="Text Box 2" o:spid="_x0000_s1026" type="#_x0000_t202" style="position:absolute;left:0;text-align:left;margin-left:0;margin-top:28.4pt;width:193.35pt;height:34.3pt;z-index:251734016;visibility:visible;mso-wrap-style:square;mso-width-percent:0;mso-height-percent:0;mso-wrap-distance-left:9pt;mso-wrap-distance-top:3.6pt;mso-wrap-distance-right:9pt;mso-wrap-distance-bottom:3.6pt;mso-position-horizontal:center;mso-position-horizontal-relative:margin;mso-position-vertical:absolute;mso-position-vertical-relative:text;mso-width-percent:0;mso-height-percent:0;mso-width-relative:margin;mso-height-relative:margin;v-text-anchor:top" o:gfxdata="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">
+              <v:shape w14:anchorId="22A1F44A" id="_x0000_s1028" type="#_x0000_t202" style="position:absolute;left:0;text-align:left;margin-left:0;margin-top:28.4pt;width:193.35pt;height:34.3pt;z-index:251734016;visibility:visible;mso-wrap-style:square;mso-width-percent:0;mso-height-percent:0;mso-wrap-distance-left:9pt;mso-wrap-distance-top:3.6pt;mso-wrap-distance-right:9pt;mso-wrap-distance-bottom:3.6pt;mso-position-horizontal:center;mso-position-horizontal-relative:margin;mso-position-vertical:absolute;mso-position-vertical-relative:text;mso-width-percent:0;mso-height-percent:0;mso-width-relative:margin;mso-height-relative:margin;v-text-anchor:top" o:gfxdata="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">
                 <v:textbox>
                   <w:txbxContent>
                     <w:p>
@@ -223,14 +1253,7 @@
                                 <w:color w:val="000000" w:themeColor="text1"/>
                                 <w:u w:val="single"/>
                               </w:rPr>
-                              <w:t>I</w:t>
-                            </w:r>
-                            <w:r>
-                              <w:rPr>
-                                <w:color w:val="000000" w:themeColor="text1"/>
-                                <w:u w:val="single"/>
-                              </w:rPr>
-                              <w:t>d</w:t>
+                              <w:t>ID</w:t>
                             </w:r>
                             <w:proofErr w:type="spellEnd"/>
                           </w:p>
@@ -445,7 +1468,7 @@
           </mc:Choice>
           <mc:Fallback>
             <w:pict>
-              <v:shape w14:anchorId="43DCB65D" id="_x0000_s1027" type="#_x0000_t202" style="position:absolute;left:0;text-align:left;margin-left:148.85pt;margin-top:567.15pt;width:126.4pt;height:110.6pt;z-index:251694080;visibility:visible;mso-wrap-style:square;mso-width-percent:0;mso-height-percent:200;mso-wrap-distance-left:9pt;mso-wrap-distance-top:3.6pt;mso-wrap-distance-right:9pt;mso-wrap-distance-bottom:3.6pt;mso-position-horizontal:absolute;mso-position-horizontal-relative:text;mso-position-vertical:absolute;mso-position-vertical-relative:text;mso-width-percent:0;mso-height-percent:200;mso-width-relative:margin;mso-height-relative:margin;v-text-anchor:top" o:gfxdata="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" fillcolor="#5b9bd5 [3208]" stroked="f">
+              <v:shape w14:anchorId="43DCB65D" id="_x0000_s1029" type="#_x0000_t202" style="position:absolute;left:0;text-align:left;margin-left:148.85pt;margin-top:567.15pt;width:126.4pt;height:110.6pt;z-index:251694080;visibility:visible;mso-wrap-style:square;mso-width-percent:0;mso-height-percent:200;mso-wrap-distance-left:9pt;mso-wrap-distance-top:3.6pt;mso-wrap-distance-right:9pt;mso-wrap-distance-bottom:3.6pt;mso-position-horizontal:absolute;mso-position-horizontal-relative:text;mso-position-vertical:absolute;mso-position-vertical-relative:text;mso-width-percent:0;mso-height-percent:200;mso-width-relative:margin;mso-height-relative:margin;v-text-anchor:top" o:gfxdata="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" fillcolor="#5b9bd5 [3208]" stroked="f">
                 <v:fill opacity="32896f"/>
                 <v:textbox style="mso-fit-shape-to-text:t">
                   <w:txbxContent>
@@ -469,14 +1492,7 @@
                           <w:color w:val="000000" w:themeColor="text1"/>
                           <w:u w:val="single"/>
                         </w:rPr>
-                        <w:t>I</w:t>
-                      </w:r>
-                      <w:r>
-                        <w:rPr>
-                          <w:color w:val="000000" w:themeColor="text1"/>
-                          <w:u w:val="single"/>
-                        </w:rPr>
-                        <w:t>d</w:t>
+                        <w:t>ID</w:t>
                       </w:r>
                       <w:proofErr w:type="spellEnd"/>
                     </w:p>
@@ -779,14 +1795,7 @@
                                 <w:color w:val="000000" w:themeColor="text1"/>
                                 <w:u w:val="single"/>
                               </w:rPr>
-                              <w:t>I</w:t>
-                            </w:r>
-                            <w:r>
-                              <w:rPr>
-                                <w:color w:val="000000" w:themeColor="text1"/>
-                                <w:u w:val="single"/>
-                              </w:rPr>
-                              <w:t>d</w:t>
+                              <w:t>ID</w:t>
                             </w:r>
                             <w:proofErr w:type="spellEnd"/>
                           </w:p>
@@ -807,13 +1816,7 @@
                               <w:rPr>
                                 <w:color w:val="000000" w:themeColor="text1"/>
                               </w:rPr>
-                              <w:t>I</w:t>
-                            </w:r>
-                            <w:r>
-                              <w:rPr>
-                                <w:color w:val="000000" w:themeColor="text1"/>
-                              </w:rPr>
-                              <w:t>d</w:t>
+                              <w:t>ID</w:t>
                             </w:r>
                             <w:proofErr w:type="spellEnd"/>
                           </w:p>
@@ -863,7 +1866,7 @@
           </mc:Choice>
           <mc:Fallback>
             <w:pict>
-              <v:shape w14:anchorId="36260C94" id="_x0000_s1028" type="#_x0000_t202" style="position:absolute;left:0;text-align:left;margin-left:13.35pt;margin-top:566.65pt;width:98.75pt;height:110.6pt;z-index:251692032;visibility:visible;mso-wrap-style:square;mso-width-percent:0;mso-height-percent:200;mso-wrap-distance-left:9pt;mso-wrap-distance-top:3.6pt;mso-wrap-distance-right:9pt;mso-wrap-distance-bottom:3.6pt;mso-position-horizontal:absolute;mso-position-horizontal-relative:text;mso-position-vertical:absolute;mso-position-vertical-relative:text;mso-width-percent:0;mso-height-percent:200;mso-width-relative:margin;mso-height-relative:margin;v-text-anchor:top" o:gfxdata="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" fillcolor="#5b9bd5 [3208]" stroked="f">
+              <v:shape w14:anchorId="36260C94" id="_x0000_s1030" type="#_x0000_t202" style="position:absolute;left:0;text-align:left;margin-left:13.35pt;margin-top:566.65pt;width:98.75pt;height:110.6pt;z-index:251692032;visibility:visible;mso-wrap-style:square;mso-width-percent:0;mso-height-percent:200;mso-wrap-distance-left:9pt;mso-wrap-distance-top:3.6pt;mso-wrap-distance-right:9pt;mso-wrap-distance-bottom:3.6pt;mso-position-horizontal:absolute;mso-position-horizontal-relative:text;mso-position-vertical:absolute;mso-position-vertical-relative:text;mso-width-percent:0;mso-height-percent:200;mso-width-relative:margin;mso-height-relative:margin;v-text-anchor:top" o:gfxdata="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" fillcolor="#5b9bd5 [3208]" stroked="f">
                 <v:fill opacity="32896f"/>
                 <v:textbox style="mso-fit-shape-to-text:t">
                   <w:txbxContent>
@@ -901,14 +1904,7 @@
                           <w:color w:val="000000" w:themeColor="text1"/>
                           <w:u w:val="single"/>
                         </w:rPr>
-                        <w:t>I</w:t>
-                      </w:r>
-                      <w:r>
-                        <w:rPr>
-                          <w:color w:val="000000" w:themeColor="text1"/>
-                          <w:u w:val="single"/>
-                        </w:rPr>
-                        <w:t>d</w:t>
+                        <w:t>ID</w:t>
                       </w:r>
                       <w:proofErr w:type="spellEnd"/>
                     </w:p>
@@ -929,13 +1925,7 @@
                         <w:rPr>
                           <w:color w:val="000000" w:themeColor="text1"/>
                         </w:rPr>
-                        <w:t>I</w:t>
-                      </w:r>
-                      <w:r>
-                        <w:rPr>
-                          <w:color w:val="000000" w:themeColor="text1"/>
-                        </w:rPr>
-                        <w:t>d</w:t>
+                        <w:t>ID</w:t>
                       </w:r>
                       <w:proofErr w:type="spellEnd"/>
                     </w:p>
@@ -1142,7 +2132,7 @@
         <mc:AlternateContent>
           <mc:Choice Requires="wps">
             <w:drawing>
-              <wp:anchor distT="45720" distB="45720" distL="114300" distR="114300" simplePos="0" relativeHeight="251696128" behindDoc="0" locked="0" layoutInCell="1" allowOverlap="1" wp14:anchorId="52375EB2" wp14:editId="69D0BBFE">
+              <wp:anchor distT="45720" distB="45720" distL="114300" distR="114300" simplePos="0" relativeHeight="251696128" behindDoc="0" locked="0" layoutInCell="1" allowOverlap="1" wp14:anchorId="52375EB2" wp14:editId="5501B500">
                 <wp:simplePos x="0" y="0"/>
                 <wp:positionH relativeFrom="column">
                   <wp:posOffset>4123055</wp:posOffset>
@@ -1335,19 +2325,7 @@
                               <w:rPr>
                                 <w:color w:val="000000" w:themeColor="text1"/>
                               </w:rPr>
-                              <w:t>franchise</w:t>
-                            </w:r>
-                            <w:r>
-                              <w:rPr>
-                                <w:color w:val="000000" w:themeColor="text1"/>
-                              </w:rPr>
-                              <w:t>D</w:t>
-                            </w:r>
-                            <w:r>
-                              <w:rPr>
-                                <w:color w:val="000000" w:themeColor="text1"/>
-                              </w:rPr>
-                              <w:t>ealer</w:t>
+                              <w:t>userType</w:t>
                             </w:r>
                             <w:proofErr w:type="spellEnd"/>
                           </w:p>
@@ -1362,19 +2340,7 @@
                               <w:rPr>
                                 <w:color w:val="000000" w:themeColor="text1"/>
                               </w:rPr>
-                              <w:t>seller</w:t>
-                            </w:r>
-                            <w:r>
-                              <w:rPr>
-                                <w:color w:val="000000" w:themeColor="text1"/>
-                              </w:rPr>
-                              <w:t>R</w:t>
-                            </w:r>
-                            <w:r>
-                              <w:rPr>
-                                <w:color w:val="000000" w:themeColor="text1"/>
-                              </w:rPr>
-                              <w:t>ating</w:t>
+                              <w:t>phoneNumber</w:t>
                             </w:r>
                             <w:proofErr w:type="spellEnd"/>
                           </w:p>
@@ -1397,7 +2363,7 @@
           </mc:Choice>
           <mc:Fallback>
             <w:pict>
-              <v:shape w14:anchorId="52375EB2" id="_x0000_s1029" type="#_x0000_t202" style="position:absolute;left:0;text-align:left;margin-left:324.65pt;margin-top:560.2pt;width:102.95pt;height:110.6pt;z-index:251696128;visibility:visible;mso-wrap-style:square;mso-width-percent:0;mso-height-percent:200;mso-wrap-distance-left:9pt;mso-wrap-distance-top:3.6pt;mso-wrap-distance-right:9pt;mso-wrap-distance-bottom:3.6pt;mso-position-horizontal:absolute;mso-position-horizontal-relative:text;mso-position-vertical:absolute;mso-position-vertical-relative:text;mso-width-percent:0;mso-height-percent:200;mso-width-relative:margin;mso-height-relative:margin;v-text-anchor:top" o:gfxdata="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" fillcolor="#5b9bd5 [3208]" stroked="f">
+              <v:shape w14:anchorId="52375EB2" id="_x0000_s1032" type="#_x0000_t202" style="position:absolute;margin-left:324.65pt;margin-top:560.2pt;width:102.95pt;height:110.6pt;z-index:251696128;visibility:visible;mso-wrap-style:square;mso-width-percent:0;mso-height-percent:200;mso-wrap-distance-left:9pt;mso-wrap-distance-top:3.6pt;mso-wrap-distance-right:9pt;mso-wrap-distance-bottom:3.6pt;mso-position-horizontal:absolute;mso-position-horizontal-relative:text;mso-position-vertical:absolute;mso-position-vertical-relative:text;mso-width-percent:0;mso-height-percent:200;mso-width-relative:margin;mso-height-relative:margin;v-text-anchor:top" o:gfxdata="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" fillcolor="#5b9bd5 [3208]" stroked="f">
                 <v:fill opacity="32896f"/>
                 <v:textbox style="mso-fit-shape-to-text:t">
                   <w:txbxContent>
@@ -1540,19 +2506,7 @@
                         <w:rPr>
                           <w:color w:val="000000" w:themeColor="text1"/>
                         </w:rPr>
-                        <w:t>franchise</w:t>
-                      </w:r>
-                      <w:r>
-                        <w:rPr>
-                          <w:color w:val="000000" w:themeColor="text1"/>
-                        </w:rPr>
-                        <w:t>D</w:t>
-                      </w:r>
-                      <w:r>
-                        <w:rPr>
-                          <w:color w:val="000000" w:themeColor="text1"/>
-                        </w:rPr>
-                        <w:t>ealer</w:t>
+                        <w:t>userType</w:t>
                       </w:r>
                       <w:proofErr w:type="spellEnd"/>
                     </w:p>
@@ -1567,19 +2521,7 @@
                         <w:rPr>
                           <w:color w:val="000000" w:themeColor="text1"/>
                         </w:rPr>
-                        <w:t>seller</w:t>
-                      </w:r>
-                      <w:r>
-                        <w:rPr>
-                          <w:color w:val="000000" w:themeColor="text1"/>
-                        </w:rPr>
-                        <w:t>R</w:t>
-                      </w:r>
-                      <w:r>
-                        <w:rPr>
-                          <w:color w:val="000000" w:themeColor="text1"/>
-                        </w:rPr>
-                        <w:t>ating</w:t>
+                        <w:t>phoneNumber</w:t>
                       </w:r>
                       <w:proofErr w:type="spellEnd"/>
                     </w:p>
@@ -1587,383 +2529,6 @@
                 </v:textbox>
                 <w10:wrap type="square"/>
               </v:shape>
-            </w:pict>
-          </mc:Fallback>
-        </mc:AlternateContent>
-      </w:r>
-      <w:r>
-        <w:rPr>
-          <w:b/>
-          <w:bCs/>
-          <w:noProof/>
-          <w:sz w:val="44"/>
-          <w:szCs w:val="44"/>
-        </w:rPr>
-        <mc:AlternateContent>
-          <mc:Choice Requires="wps">
-            <w:drawing>
-              <wp:anchor distT="0" distB="0" distL="114300" distR="114300" simplePos="0" relativeHeight="251677696" behindDoc="0" locked="0" layoutInCell="1" allowOverlap="1" wp14:anchorId="40129438" wp14:editId="0C0653FD">
-                <wp:simplePos x="0" y="0"/>
-                <wp:positionH relativeFrom="column">
-                  <wp:posOffset>3900170</wp:posOffset>
-                </wp:positionH>
-                <wp:positionV relativeFrom="paragraph">
-                  <wp:posOffset>7058660</wp:posOffset>
-                </wp:positionV>
-                <wp:extent cx="1870710" cy="2615565"/>
-                <wp:effectExtent l="0" t="0" r="15240" b="13335"/>
-                <wp:wrapNone/>
-                <wp:docPr id="10" name="Rectangle: Rounded Corners 10"/>
-                <wp:cNvGraphicFramePr/>
-                <a:graphic xmlns:a="http://schemas.openxmlformats.org/drawingml/2006/main">
-                  <a:graphicData uri="http://schemas.microsoft.com/office/word/2010/wordprocessingShape">
-                    <wps:wsp>
-                      <wps:cNvSpPr/>
-                      <wps:spPr>
-                        <a:xfrm>
-                          <a:off x="0" y="0"/>
-                          <a:ext cx="1870710" cy="2615565"/>
-                        </a:xfrm>
-                        <a:prstGeom prst="roundRect">
-                          <a:avLst/>
-                        </a:prstGeom>
-                      </wps:spPr>
-                      <wps:style>
-                        <a:lnRef idx="2">
-                          <a:schemeClr val="accent5">
-                            <a:shade val="50000"/>
-                          </a:schemeClr>
-                        </a:lnRef>
-                        <a:fillRef idx="1">
-                          <a:schemeClr val="accent5"/>
-                        </a:fillRef>
-                        <a:effectRef idx="0">
-                          <a:schemeClr val="accent5"/>
-                        </a:effectRef>
-                        <a:fontRef idx="minor">
-                          <a:schemeClr val="lt1"/>
-                        </a:fontRef>
-                      </wps:style>
-                      <wps:bodyPr rot="0" spcFirstLastPara="0" vertOverflow="overflow" horzOverflow="overflow" vert="horz" wrap="square" lIns="91440" tIns="45720" rIns="91440" bIns="45720" numCol="1" spcCol="0" rtlCol="0" fromWordArt="0" anchor="ctr" anchorCtr="0" forceAA="0" compatLnSpc="1">
-                        <a:prstTxWarp prst="textNoShape">
-                          <a:avLst/>
-                        </a:prstTxWarp>
-                        <a:noAutofit/>
-                      </wps:bodyPr>
-                    </wps:wsp>
-                  </a:graphicData>
-                </a:graphic>
-                <wp14:sizeRelV relativeFrom="margin">
-                  <wp14:pctHeight>0</wp14:pctHeight>
-                </wp14:sizeRelV>
-              </wp:anchor>
-            </w:drawing>
-          </mc:Choice>
-          <mc:Fallback>
-            <w:pict>
-              <v:roundrect w14:anchorId="772B84D6" id="Rectangle: Rounded Corners 10" o:spid="_x0000_s1026" style="position:absolute;margin-left:307.1pt;margin-top:555.8pt;width:147.3pt;height:205.95pt;z-index:251677696;visibility:visible;mso-wrap-style:square;mso-height-percent:0;mso-wrap-distance-left:9pt;mso-wrap-distance-top:0;mso-wrap-distance-right:9pt;mso-wrap-distance-bottom:0;mso-position-horizontal:absolute;mso-position-horizontal-relative:text;mso-position-vertical:absolute;mso-position-vertical-relative:text;mso-height-percent:0;mso-height-relative:margin;v-text-anchor:middle" arcsize="10923f" o:gfxdata="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" fillcolor="#5b9bd5 [3208]" strokecolor="#1f4d78 [1608]" strokeweight="1pt">
-                <v:stroke joinstyle="miter"/>
-              </v:roundrect>
-            </w:pict>
-          </mc:Fallback>
-        </mc:AlternateContent>
-      </w:r>
-      <w:r>
-        <w:rPr>
-          <w:b/>
-          <w:bCs/>
-          <w:noProof/>
-          <w:sz w:val="44"/>
-          <w:szCs w:val="44"/>
-        </w:rPr>
-        <mc:AlternateContent>
-          <mc:Choice Requires="wps">
-            <w:drawing>
-              <wp:anchor distT="45720" distB="45720" distL="114300" distR="114300" simplePos="0" relativeHeight="251698176" behindDoc="0" locked="0" layoutInCell="1" allowOverlap="1" wp14:anchorId="14E06805" wp14:editId="6D3B039B">
-                <wp:simplePos x="0" y="0"/>
-                <wp:positionH relativeFrom="column">
-                  <wp:posOffset>6196965</wp:posOffset>
-                </wp:positionH>
-                <wp:positionV relativeFrom="paragraph">
-                  <wp:posOffset>7282180</wp:posOffset>
-                </wp:positionV>
-                <wp:extent cx="1083945" cy="637540"/>
-                <wp:effectExtent l="0" t="0" r="1905" b="0"/>
-                <wp:wrapSquare wrapText="bothSides"/>
-                <wp:docPr id="19" name="Text Box 2"/>
-                <wp:cNvGraphicFramePr>
-                  <a:graphicFrameLocks xmlns:a="http://schemas.openxmlformats.org/drawingml/2006/main"/>
-                </wp:cNvGraphicFramePr>
-                <a:graphic xmlns:a="http://schemas.openxmlformats.org/drawingml/2006/main">
-                  <a:graphicData uri="http://schemas.microsoft.com/office/word/2010/wordprocessingShape">
-                    <wps:wsp>
-                      <wps:cNvSpPr txBox="1">
-                        <a:spLocks noChangeArrowheads="1"/>
-                      </wps:cNvSpPr>
-                      <wps:spPr bwMode="auto">
-                        <a:xfrm>
-                          <a:off x="0" y="0"/>
-                          <a:ext cx="1083945" cy="637540"/>
-                        </a:xfrm>
-                        <a:prstGeom prst="rect">
-                          <a:avLst/>
-                        </a:prstGeom>
-                        <a:solidFill>
-                          <a:schemeClr val="accent5">
-                            <a:alpha val="50000"/>
-                          </a:schemeClr>
-                        </a:solidFill>
-                        <a:ln>
-                          <a:noFill/>
-                        </a:ln>
-                      </wps:spPr>
-                      <wps:style>
-                        <a:lnRef idx="0">
-                          <a:scrgbClr r="0" g="0" b="0"/>
-                        </a:lnRef>
-                        <a:fillRef idx="0">
-                          <a:scrgbClr r="0" g="0" b="0"/>
-                        </a:fillRef>
-                        <a:effectRef idx="0">
-                          <a:scrgbClr r="0" g="0" b="0"/>
-                        </a:effectRef>
-                        <a:fontRef idx="minor">
-                          <a:schemeClr val="lt1"/>
-                        </a:fontRef>
-                      </wps:style>
-                      <wps:txbx>
-                        <w:txbxContent>
-                          <w:p>
-                            <w:pPr>
-                              <w:rPr>
-                                <w:color w:val="000000" w:themeColor="text1"/>
-                                <w:u w:val="double"/>
-                              </w:rPr>
-                            </w:pPr>
-                            <w:proofErr w:type="spellStart"/>
-                            <w:r>
-                              <w:rPr>
-                                <w:color w:val="000000" w:themeColor="text1"/>
-                                <w:u w:val="double"/>
-                              </w:rPr>
-                              <w:t>listing</w:t>
-                            </w:r>
-                            <w:r>
-                              <w:rPr>
-                                <w:color w:val="000000" w:themeColor="text1"/>
-                                <w:u w:val="double"/>
-                              </w:rPr>
-                              <w:t>I</w:t>
-                            </w:r>
-                            <w:r>
-                              <w:rPr>
-                                <w:color w:val="000000" w:themeColor="text1"/>
-                                <w:u w:val="double"/>
-                              </w:rPr>
-                              <w:t>d</w:t>
-                            </w:r>
-                            <w:proofErr w:type="spellEnd"/>
-                          </w:p>
-                          <w:p>
-                            <w:pPr>
-                              <w:rPr>
-                                <w:color w:val="000000" w:themeColor="text1"/>
-                                <w:u w:val="double"/>
-                              </w:rPr>
-                            </w:pPr>
-                            <w:proofErr w:type="spellStart"/>
-                            <w:r>
-                              <w:rPr>
-                                <w:color w:val="000000" w:themeColor="text1"/>
-                                <w:u w:val="double"/>
-                              </w:rPr>
-                              <w:t>user</w:t>
-                            </w:r>
-                            <w:r>
-                              <w:rPr>
-                                <w:color w:val="000000" w:themeColor="text1"/>
-                                <w:u w:val="double"/>
-                              </w:rPr>
-                              <w:t>N</w:t>
-                            </w:r>
-                            <w:r>
-                              <w:rPr>
-                                <w:color w:val="000000" w:themeColor="text1"/>
-                                <w:u w:val="double"/>
-                              </w:rPr>
-                              <w:t>ame</w:t>
-                            </w:r>
-                            <w:proofErr w:type="spellEnd"/>
-                          </w:p>
-                        </w:txbxContent>
-                      </wps:txbx>
-                      <wps:bodyPr rot="0" vert="horz" wrap="square" lIns="91440" tIns="45720" rIns="91440" bIns="45720" anchor="t" anchorCtr="0">
-                        <a:noAutofit/>
-                      </wps:bodyPr>
-                    </wps:wsp>
-                  </a:graphicData>
-                </a:graphic>
-                <wp14:sizeRelH relativeFrom="margin">
-                  <wp14:pctWidth>0</wp14:pctWidth>
-                </wp14:sizeRelH>
-                <wp14:sizeRelV relativeFrom="margin">
-                  <wp14:pctHeight>0</wp14:pctHeight>
-                </wp14:sizeRelV>
-              </wp:anchor>
-            </w:drawing>
-          </mc:Choice>
-          <mc:Fallback>
-            <w:pict>
-              <v:shape w14:anchorId="14E06805" id="_x0000_s1030" type="#_x0000_t202" style="position:absolute;left:0;text-align:left;margin-left:487.95pt;margin-top:573.4pt;width:85.35pt;height:50.2pt;z-index:251698176;visibility:visible;mso-wrap-style:square;mso-width-percent:0;mso-height-percent:0;mso-wrap-distance-left:9pt;mso-wrap-distance-top:3.6pt;mso-wrap-distance-right:9pt;mso-wrap-distance-bottom:3.6pt;mso-position-horizontal:absolute;mso-position-horizontal-relative:text;mso-position-vertical:absolute;mso-position-vertical-relative:text;mso-width-percent:0;mso-height-percent:0;mso-width-relative:margin;mso-height-relative:margin;v-text-anchor:top" o:gfxdata="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" fillcolor="#5b9bd5 [3208]" stroked="f">
-                <v:fill opacity="32896f"/>
-                <v:textbox>
-                  <w:txbxContent>
-                    <w:p>
-                      <w:pPr>
-                        <w:rPr>
-                          <w:color w:val="000000" w:themeColor="text1"/>
-                          <w:u w:val="double"/>
-                        </w:rPr>
-                      </w:pPr>
-                      <w:proofErr w:type="spellStart"/>
-                      <w:r>
-                        <w:rPr>
-                          <w:color w:val="000000" w:themeColor="text1"/>
-                          <w:u w:val="double"/>
-                        </w:rPr>
-                        <w:t>listing</w:t>
-                      </w:r>
-                      <w:r>
-                        <w:rPr>
-                          <w:color w:val="000000" w:themeColor="text1"/>
-                          <w:u w:val="double"/>
-                        </w:rPr>
-                        <w:t>I</w:t>
-                      </w:r>
-                      <w:r>
-                        <w:rPr>
-                          <w:color w:val="000000" w:themeColor="text1"/>
-                          <w:u w:val="double"/>
-                        </w:rPr>
-                        <w:t>d</w:t>
-                      </w:r>
-                      <w:proofErr w:type="spellEnd"/>
-                    </w:p>
-                    <w:p>
-                      <w:pPr>
-                        <w:rPr>
-                          <w:color w:val="000000" w:themeColor="text1"/>
-                          <w:u w:val="double"/>
-                        </w:rPr>
-                      </w:pPr>
-                      <w:proofErr w:type="spellStart"/>
-                      <w:r>
-                        <w:rPr>
-                          <w:color w:val="000000" w:themeColor="text1"/>
-                          <w:u w:val="double"/>
-                        </w:rPr>
-                        <w:t>user</w:t>
-                      </w:r>
-                      <w:r>
-                        <w:rPr>
-                          <w:color w:val="000000" w:themeColor="text1"/>
-                          <w:u w:val="double"/>
-                        </w:rPr>
-                        <w:t>N</w:t>
-                      </w:r>
-                      <w:r>
-                        <w:rPr>
-                          <w:color w:val="000000" w:themeColor="text1"/>
-                          <w:u w:val="double"/>
-                        </w:rPr>
-                        <w:t>ame</w:t>
-                      </w:r>
-                      <w:proofErr w:type="spellEnd"/>
-                    </w:p>
-                  </w:txbxContent>
-                </v:textbox>
-                <w10:wrap type="square"/>
-              </v:shape>
-            </w:pict>
-          </mc:Fallback>
-        </mc:AlternateContent>
-      </w:r>
-      <w:r>
-        <w:rPr>
-          <w:b/>
-          <w:bCs/>
-          <w:noProof/>
-          <w:sz w:val="44"/>
-          <w:szCs w:val="44"/>
-        </w:rPr>
-        <mc:AlternateContent>
-          <mc:Choice Requires="wps">
-            <w:drawing>
-              <wp:anchor distT="0" distB="0" distL="114300" distR="114300" simplePos="0" relativeHeight="251671552" behindDoc="0" locked="0" layoutInCell="1" allowOverlap="1" wp14:anchorId="1D19996D" wp14:editId="16A5AF19">
-                <wp:simplePos x="0" y="0"/>
-                <wp:positionH relativeFrom="column">
-                  <wp:posOffset>6015990</wp:posOffset>
-                </wp:positionH>
-                <wp:positionV relativeFrom="paragraph">
-                  <wp:posOffset>7132955</wp:posOffset>
-                </wp:positionV>
-                <wp:extent cx="1445895" cy="924560"/>
-                <wp:effectExtent l="0" t="0" r="20955" b="27940"/>
-                <wp:wrapNone/>
-                <wp:docPr id="7" name="Rectangle: Rounded Corners 7"/>
-                <wp:cNvGraphicFramePr/>
-                <a:graphic xmlns:a="http://schemas.openxmlformats.org/drawingml/2006/main">
-                  <a:graphicData uri="http://schemas.microsoft.com/office/word/2010/wordprocessingShape">
-                    <wps:wsp>
-                      <wps:cNvSpPr/>
-                      <wps:spPr>
-                        <a:xfrm>
-                          <a:off x="0" y="0"/>
-                          <a:ext cx="1445895" cy="924560"/>
-                        </a:xfrm>
-                        <a:prstGeom prst="roundRect">
-                          <a:avLst/>
-                        </a:prstGeom>
-                      </wps:spPr>
-                      <wps:style>
-                        <a:lnRef idx="2">
-                          <a:schemeClr val="accent5">
-                            <a:shade val="50000"/>
-                          </a:schemeClr>
-                        </a:lnRef>
-                        <a:fillRef idx="1">
-                          <a:schemeClr val="accent5"/>
-                        </a:fillRef>
-                        <a:effectRef idx="0">
-                          <a:schemeClr val="accent5"/>
-                        </a:effectRef>
-                        <a:fontRef idx="minor">
-                          <a:schemeClr val="lt1"/>
-                        </a:fontRef>
-                      </wps:style>
-                      <wps:bodyPr rot="0" spcFirstLastPara="0" vertOverflow="overflow" horzOverflow="overflow" vert="horz" wrap="square" lIns="91440" tIns="45720" rIns="91440" bIns="45720" numCol="1" spcCol="0" rtlCol="0" fromWordArt="0" anchor="ctr" anchorCtr="0" forceAA="0" compatLnSpc="1">
-                        <a:prstTxWarp prst="textNoShape">
-                          <a:avLst/>
-                        </a:prstTxWarp>
-                        <a:noAutofit/>
-                      </wps:bodyPr>
-                    </wps:wsp>
-                  </a:graphicData>
-                </a:graphic>
-                <wp14:sizeRelH relativeFrom="margin">
-                  <wp14:pctWidth>0</wp14:pctWidth>
-                </wp14:sizeRelH>
-                <wp14:sizeRelV relativeFrom="margin">
-                  <wp14:pctHeight>0</wp14:pctHeight>
-                </wp14:sizeRelV>
-              </wp:anchor>
-            </w:drawing>
-          </mc:Choice>
-          <mc:Fallback>
-            <w:pict>
-              <v:roundrect w14:anchorId="0685FC69" id="Rectangle: Rounded Corners 7" o:spid="_x0000_s1026" style="position:absolute;margin-left:473.7pt;margin-top:561.65pt;width:113.85pt;height:72.8pt;z-index:251671552;visibility:visible;mso-wrap-style:square;mso-width-percent:0;mso-height-percent:0;mso-wrap-distance-left:9pt;mso-wrap-distance-top:0;mso-wrap-distance-right:9pt;mso-wrap-distance-bottom:0;mso-position-horizontal:absolute;mso-position-horizontal-relative:text;mso-position-vertical:absolute;mso-position-vertical-relative:text;mso-width-percent:0;mso-height-percent:0;mso-width-relative:margin;mso-height-relative:margin;v-text-anchor:middle" arcsize="10923f" o:gfxdata="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" fillcolor="#5b9bd5 [3208]" strokecolor="#1f4d78 [1608]" strokeweight="1pt">
-                <v:stroke joinstyle="miter"/>
-              </v:roundrect>
             </w:pict>
           </mc:Fallback>
         </mc:AlternateContent>
@@ -2175,7 +2740,7 @@
           </mc:Choice>
           <mc:Fallback>
             <w:pict>
-              <v:shape w14:anchorId="50F5F71E" id="_x0000_s1031" type="#_x0000_t202" style="position:absolute;left:0;text-align:left;margin-left:621.05pt;margin-top:576.65pt;width:70.3pt;height:110.6pt;z-index:251702272;visibility:visible;mso-wrap-style:square;mso-width-percent:0;mso-height-percent:200;mso-wrap-distance-left:9pt;mso-wrap-distance-top:3.6pt;mso-wrap-distance-right:9pt;mso-wrap-distance-bottom:3.6pt;mso-position-horizontal:absolute;mso-position-horizontal-relative:text;mso-position-vertical:absolute;mso-position-vertical-relative:text;mso-width-percent:0;mso-height-percent:200;mso-width-relative:margin;mso-height-relative:margin;v-text-anchor:top" o:gfxdata="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" fillcolor="#5b9bd5 [3208]" stroked="f">
+              <v:shape w14:anchorId="50F5F71E" id="_x0000_s1032" type="#_x0000_t202" style="position:absolute;left:0;text-align:left;margin-left:621.05pt;margin-top:576.65pt;width:70.3pt;height:110.6pt;z-index:251702272;visibility:visible;mso-wrap-style:square;mso-width-percent:0;mso-height-percent:200;mso-wrap-distance-left:9pt;mso-wrap-distance-top:3.6pt;mso-wrap-distance-right:9pt;mso-wrap-distance-bottom:3.6pt;mso-position-horizontal:absolute;mso-position-horizontal-relative:text;mso-position-vertical:absolute;mso-position-vertical-relative:text;mso-width-percent:0;mso-height-percent:200;mso-width-relative:margin;mso-height-relative:margin;v-text-anchor:top" o:gfxdata="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" fillcolor="#5b9bd5 [3208]" stroked="f">
                 <v:fill opacity="32896f"/>
                 <v:textbox style="mso-fit-shape-to-text:t">
                   <w:txbxContent>
@@ -2542,14 +3107,7 @@
                                 <w:color w:val="000000" w:themeColor="text1"/>
                                 <w:u w:val="double"/>
                               </w:rPr>
-                              <w:t>I</w:t>
-                            </w:r>
-                            <w:r>
-                              <w:rPr>
-                                <w:color w:val="000000" w:themeColor="text1"/>
-                                <w:u w:val="double"/>
-                              </w:rPr>
-                              <w:t>d</w:t>
+                              <w:t>ID</w:t>
                             </w:r>
                             <w:proofErr w:type="spellEnd"/>
                           </w:p>
@@ -2573,14 +3131,7 @@
                                 <w:color w:val="000000" w:themeColor="text1"/>
                                 <w:u w:val="double"/>
                               </w:rPr>
-                              <w:t>I</w:t>
-                            </w:r>
-                            <w:r>
-                              <w:rPr>
-                                <w:color w:val="000000" w:themeColor="text1"/>
-                                <w:u w:val="double"/>
-                              </w:rPr>
-                              <w:t>d</w:t>
+                              <w:t>ID</w:t>
                             </w:r>
                             <w:proofErr w:type="spellEnd"/>
                           </w:p>
@@ -2604,14 +3155,7 @@
                                 <w:color w:val="000000" w:themeColor="text1"/>
                                 <w:u w:val="double"/>
                               </w:rPr>
-                              <w:t>I</w:t>
-                            </w:r>
-                            <w:r>
-                              <w:rPr>
-                                <w:color w:val="000000" w:themeColor="text1"/>
-                                <w:u w:val="double"/>
-                              </w:rPr>
-                              <w:t>d</w:t>
+                              <w:t>ID</w:t>
                             </w:r>
                             <w:proofErr w:type="spellEnd"/>
                           </w:p>
@@ -2635,14 +3179,7 @@
                                 <w:color w:val="000000" w:themeColor="text1"/>
                                 <w:u w:val="double"/>
                               </w:rPr>
-                              <w:t>I</w:t>
-                            </w:r>
-                            <w:r>
-                              <w:rPr>
-                                <w:color w:val="000000" w:themeColor="text1"/>
-                                <w:u w:val="double"/>
-                              </w:rPr>
-                              <w:t>d</w:t>
+                              <w:t>ID</w:t>
                             </w:r>
                             <w:proofErr w:type="spellEnd"/>
                           </w:p>
@@ -2666,14 +3203,7 @@
                                 <w:color w:val="000000" w:themeColor="text1"/>
                                 <w:u w:val="double"/>
                               </w:rPr>
-                              <w:t>I</w:t>
-                            </w:r>
-                            <w:r>
-                              <w:rPr>
-                                <w:color w:val="000000" w:themeColor="text1"/>
-                                <w:u w:val="double"/>
-                              </w:rPr>
-                              <w:t>d</w:t>
+                              <w:t>ID</w:t>
                             </w:r>
                             <w:proofErr w:type="spellEnd"/>
                           </w:p>
@@ -2711,14 +3241,7 @@
                                 <w:color w:val="000000" w:themeColor="text1"/>
                                 <w:u w:val="double"/>
                               </w:rPr>
-                              <w:t>I</w:t>
-                            </w:r>
-                            <w:r>
-                              <w:rPr>
-                                <w:color w:val="000000" w:themeColor="text1"/>
-                                <w:u w:val="double"/>
-                              </w:rPr>
-                              <w:t>d</w:t>
+                              <w:t>ID</w:t>
                             </w:r>
                             <w:proofErr w:type="spellEnd"/>
                           </w:p>
@@ -2742,14 +3265,7 @@
                                 <w:color w:val="000000" w:themeColor="text1"/>
                                 <w:u w:val="double"/>
                               </w:rPr>
-                              <w:t>I</w:t>
-                            </w:r>
-                            <w:r>
-                              <w:rPr>
-                                <w:color w:val="000000" w:themeColor="text1"/>
-                                <w:u w:val="double"/>
-                              </w:rPr>
-                              <w:t>d</w:t>
+                              <w:t>ID</w:t>
                             </w:r>
                             <w:proofErr w:type="spellEnd"/>
                           </w:p>
@@ -2772,7 +3288,7 @@
           </mc:Choice>
           <mc:Fallback>
             <w:pict>
-              <v:shape w14:anchorId="4406C9B4" id="_x0000_s1032" type="#_x0000_t202" style="position:absolute;left:0;text-align:left;margin-left:319.6pt;margin-top:140.45pt;width:124.7pt;height:110.6pt;z-index:251683840;visibility:visible;mso-wrap-style:square;mso-width-percent:0;mso-height-percent:200;mso-wrap-distance-left:9pt;mso-wrap-distance-top:3.6pt;mso-wrap-distance-right:9pt;mso-wrap-distance-bottom:3.6pt;mso-position-horizontal:absolute;mso-position-horizontal-relative:text;mso-position-vertical:absolute;mso-position-vertical-relative:text;mso-width-percent:0;mso-height-percent:200;mso-width-relative:margin;mso-height-relative:margin;v-text-anchor:top" o:gfxdata="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" fillcolor="#5b9bd5 [3208]" stroked="f">
+              <v:shape w14:anchorId="4406C9B4" id="_x0000_s1033" type="#_x0000_t202" style="position:absolute;left:0;text-align:left;margin-left:319.6pt;margin-top:140.45pt;width:124.7pt;height:110.6pt;z-index:251683840;visibility:visible;mso-wrap-style:square;mso-width-percent:0;mso-height-percent:200;mso-wrap-distance-left:9pt;mso-wrap-distance-top:3.6pt;mso-wrap-distance-right:9pt;mso-wrap-distance-bottom:3.6pt;mso-position-horizontal:absolute;mso-position-horizontal-relative:text;mso-position-vertical:absolute;mso-position-vertical-relative:text;mso-width-percent:0;mso-height-percent:200;mso-width-relative:margin;mso-height-relative:margin;v-text-anchor:top" o:gfxdata="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" fillcolor="#5b9bd5 [3208]" stroked="f">
                 <v:fill opacity="32896f"/>
                 <v:textbox style="mso-fit-shape-to-text:t">
                   <w:txbxContent>
@@ -2946,14 +3462,7 @@
                           <w:color w:val="000000" w:themeColor="text1"/>
                           <w:u w:val="double"/>
                         </w:rPr>
-                        <w:t>I</w:t>
-                      </w:r>
-                      <w:r>
-                        <w:rPr>
-                          <w:color w:val="000000" w:themeColor="text1"/>
-                          <w:u w:val="double"/>
-                        </w:rPr>
-                        <w:t>d</w:t>
+                        <w:t>ID</w:t>
                       </w:r>
                       <w:proofErr w:type="spellEnd"/>
                     </w:p>
@@ -2977,14 +3486,7 @@
                           <w:color w:val="000000" w:themeColor="text1"/>
                           <w:u w:val="double"/>
                         </w:rPr>
-                        <w:t>I</w:t>
-                      </w:r>
-                      <w:r>
-                        <w:rPr>
-                          <w:color w:val="000000" w:themeColor="text1"/>
-                          <w:u w:val="double"/>
-                        </w:rPr>
-                        <w:t>d</w:t>
+                        <w:t>ID</w:t>
                       </w:r>
                       <w:proofErr w:type="spellEnd"/>
                     </w:p>
@@ -3008,14 +3510,7 @@
                           <w:color w:val="000000" w:themeColor="text1"/>
                           <w:u w:val="double"/>
                         </w:rPr>
-                        <w:t>I</w:t>
-                      </w:r>
-                      <w:r>
-                        <w:rPr>
-                          <w:color w:val="000000" w:themeColor="text1"/>
-                          <w:u w:val="double"/>
-                        </w:rPr>
-                        <w:t>d</w:t>
+                        <w:t>ID</w:t>
                       </w:r>
                       <w:proofErr w:type="spellEnd"/>
                     </w:p>
@@ -3039,14 +3534,7 @@
                           <w:color w:val="000000" w:themeColor="text1"/>
                           <w:u w:val="double"/>
                         </w:rPr>
-                        <w:t>I</w:t>
-                      </w:r>
-                      <w:r>
-                        <w:rPr>
-                          <w:color w:val="000000" w:themeColor="text1"/>
-                          <w:u w:val="double"/>
-                        </w:rPr>
-                        <w:t>d</w:t>
+                        <w:t>ID</w:t>
                       </w:r>
                       <w:proofErr w:type="spellEnd"/>
                     </w:p>
@@ -3070,14 +3558,7 @@
                           <w:color w:val="000000" w:themeColor="text1"/>
                           <w:u w:val="double"/>
                         </w:rPr>
-                        <w:t>I</w:t>
-                      </w:r>
-                      <w:r>
-                        <w:rPr>
-                          <w:color w:val="000000" w:themeColor="text1"/>
-                          <w:u w:val="double"/>
-                        </w:rPr>
-                        <w:t>d</w:t>
+                        <w:t>ID</w:t>
                       </w:r>
                       <w:proofErr w:type="spellEnd"/>
                     </w:p>
@@ -3115,14 +3596,7 @@
                           <w:color w:val="000000" w:themeColor="text1"/>
                           <w:u w:val="double"/>
                         </w:rPr>
-                        <w:t>I</w:t>
-                      </w:r>
-                      <w:r>
-                        <w:rPr>
-                          <w:color w:val="000000" w:themeColor="text1"/>
-                          <w:u w:val="double"/>
-                        </w:rPr>
-                        <w:t>d</w:t>
+                        <w:t>ID</w:t>
                       </w:r>
                       <w:proofErr w:type="spellEnd"/>
                     </w:p>
@@ -3146,14 +3620,7 @@
                           <w:color w:val="000000" w:themeColor="text1"/>
                           <w:u w:val="double"/>
                         </w:rPr>
-                        <w:t>I</w:t>
-                      </w:r>
-                      <w:r>
-                        <w:rPr>
-                          <w:color w:val="000000" w:themeColor="text1"/>
-                          <w:u w:val="double"/>
-                        </w:rPr>
-                        <w:t>d</w:t>
+                        <w:t>ID</w:t>
                       </w:r>
                       <w:proofErr w:type="spellEnd"/>
                     </w:p>
@@ -3253,7 +3720,7 @@
         <mc:AlternateContent>
           <mc:Choice Requires="wps">
             <w:drawing>
-              <wp:anchor distT="45720" distB="45720" distL="114300" distR="114300" simplePos="0" relativeHeight="251685888" behindDoc="0" locked="0" layoutInCell="1" allowOverlap="1" wp14:anchorId="4132BECD" wp14:editId="17F208CD">
+              <wp:anchor distT="45720" distB="45720" distL="114300" distR="114300" simplePos="0" relativeHeight="251685888" behindDoc="0" locked="0" layoutInCell="1" allowOverlap="1" wp14:anchorId="4132BECD" wp14:editId="5CAE4D9B">
                 <wp:simplePos x="0" y="0"/>
                 <wp:positionH relativeFrom="column">
                   <wp:posOffset>6079490</wp:posOffset>
@@ -3325,14 +3792,7 @@
                                 <w:color w:val="000000" w:themeColor="text1"/>
                                 <w:u w:val="single"/>
                               </w:rPr>
-                              <w:t>I</w:t>
-                            </w:r>
-                            <w:r>
-                              <w:rPr>
-                                <w:color w:val="000000" w:themeColor="text1"/>
-                                <w:u w:val="single"/>
-                              </w:rPr>
-                              <w:t>d</w:t>
+                              <w:t>ID</w:t>
                             </w:r>
                             <w:proofErr w:type="spellEnd"/>
                           </w:p>
@@ -3489,7 +3949,7 @@
           </mc:Choice>
           <mc:Fallback>
             <w:pict>
-              <v:shape w14:anchorId="4132BECD" id="_x0000_s1033" type="#_x0000_t202" style="position:absolute;left:0;text-align:left;margin-left:478.7pt;margin-top:150.55pt;width:123.9pt;height:110.6pt;z-index:251685888;visibility:visible;mso-wrap-style:square;mso-width-percent:0;mso-height-percent:200;mso-wrap-distance-left:9pt;mso-wrap-distance-top:3.6pt;mso-wrap-distance-right:9pt;mso-wrap-distance-bottom:3.6pt;mso-position-horizontal:absolute;mso-position-horizontal-relative:text;mso-position-vertical:absolute;mso-position-vertical-relative:text;mso-width-percent:0;mso-height-percent:200;mso-width-relative:margin;mso-height-relative:margin;v-text-anchor:top" o:gfxdata="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" fillcolor="#5b9bd5 [3208]" stroked="f">
+              <v:shape w14:anchorId="4132BECD" id="_x0000_s1035" type="#_x0000_t202" style="position:absolute;margin-left:478.7pt;margin-top:150.55pt;width:123.9pt;height:110.6pt;z-index:251685888;visibility:visible;mso-wrap-style:square;mso-width-percent:0;mso-height-percent:200;mso-wrap-distance-left:9pt;mso-wrap-distance-top:3.6pt;mso-wrap-distance-right:9pt;mso-wrap-distance-bottom:3.6pt;mso-position-horizontal:absolute;mso-position-horizontal-relative:text;mso-position-vertical:absolute;mso-position-vertical-relative:text;mso-width-percent:0;mso-height-percent:200;mso-width-relative:margin;mso-height-relative:margin;v-text-anchor:top" o:gfxdata="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" fillcolor="#5b9bd5 [3208]" stroked="f">
                 <v:textbox style="mso-fit-shape-to-text:t">
                   <w:txbxContent>
                     <w:p>
@@ -3512,14 +3972,7 @@
                           <w:color w:val="000000" w:themeColor="text1"/>
                           <w:u w:val="single"/>
                         </w:rPr>
-                        <w:t>I</w:t>
-                      </w:r>
-                      <w:r>
-                        <w:rPr>
-                          <w:color w:val="000000" w:themeColor="text1"/>
-                          <w:u w:val="single"/>
-                        </w:rPr>
-                        <w:t>d</w:t>
+                        <w:t>ID</w:t>
                       </w:r>
                       <w:proofErr w:type="spellEnd"/>
                     </w:p>
@@ -3661,380 +4114,6 @@
                 </v:textbox>
                 <w10:wrap type="square"/>
               </v:shape>
-            </w:pict>
-          </mc:Fallback>
-        </mc:AlternateContent>
-      </w:r>
-      <w:r>
-        <w:rPr>
-          <w:b/>
-          <w:bCs/>
-          <w:noProof/>
-          <w:sz w:val="44"/>
-          <w:szCs w:val="44"/>
-        </w:rPr>
-        <mc:AlternateContent>
-          <mc:Choice Requires="wps">
-            <w:drawing>
-              <wp:anchor distT="45720" distB="45720" distL="114300" distR="114300" simplePos="0" relativeHeight="251681792" behindDoc="0" locked="0" layoutInCell="1" allowOverlap="1" wp14:anchorId="595C5294" wp14:editId="651CABA7">
-                <wp:simplePos x="0" y="0"/>
-                <wp:positionH relativeFrom="column">
-                  <wp:posOffset>2091690</wp:posOffset>
-                </wp:positionH>
-                <wp:positionV relativeFrom="paragraph">
-                  <wp:posOffset>1911985</wp:posOffset>
-                </wp:positionV>
-                <wp:extent cx="1605280" cy="861060"/>
-                <wp:effectExtent l="0" t="0" r="0" b="0"/>
-                <wp:wrapSquare wrapText="bothSides"/>
-                <wp:docPr id="11" name="Text Box 2"/>
-                <wp:cNvGraphicFramePr>
-                  <a:graphicFrameLocks xmlns:a="http://schemas.openxmlformats.org/drawingml/2006/main"/>
-                </wp:cNvGraphicFramePr>
-                <a:graphic xmlns:a="http://schemas.openxmlformats.org/drawingml/2006/main">
-                  <a:graphicData uri="http://schemas.microsoft.com/office/word/2010/wordprocessingShape">
-                    <wps:wsp>
-                      <wps:cNvSpPr txBox="1">
-                        <a:spLocks noChangeArrowheads="1"/>
-                      </wps:cNvSpPr>
-                      <wps:spPr bwMode="auto">
-                        <a:xfrm>
-                          <a:off x="0" y="0"/>
-                          <a:ext cx="1605280" cy="861060"/>
-                        </a:xfrm>
-                        <a:prstGeom prst="rect">
-                          <a:avLst/>
-                        </a:prstGeom>
-                        <a:solidFill>
-                          <a:schemeClr val="accent5"/>
-                        </a:solidFill>
-                        <a:ln>
-                          <a:noFill/>
-                        </a:ln>
-                      </wps:spPr>
-                      <wps:style>
-                        <a:lnRef idx="0">
-                          <a:scrgbClr r="0" g="0" b="0"/>
-                        </a:lnRef>
-                        <a:fillRef idx="0">
-                          <a:scrgbClr r="0" g="0" b="0"/>
-                        </a:fillRef>
-                        <a:effectRef idx="0">
-                          <a:scrgbClr r="0" g="0" b="0"/>
-                        </a:effectRef>
-                        <a:fontRef idx="minor">
-                          <a:schemeClr val="lt1"/>
-                        </a:fontRef>
-                      </wps:style>
-                      <wps:txbx>
-                        <w:txbxContent>
-                          <w:p>
-                            <w:pPr>
-                              <w:rPr>
-                                <w:color w:val="000000" w:themeColor="text1"/>
-                                <w:u w:val="single"/>
-                              </w:rPr>
-                            </w:pPr>
-                            <w:proofErr w:type="spellStart"/>
-                            <w:r>
-                              <w:rPr>
-                                <w:color w:val="000000" w:themeColor="text1"/>
-                                <w:u w:val="single"/>
-                              </w:rPr>
-                              <w:t>system</w:t>
-                            </w:r>
-                            <w:r>
-                              <w:rPr>
-                                <w:color w:val="000000" w:themeColor="text1"/>
-                                <w:u w:val="single"/>
-                              </w:rPr>
-                              <w:t>I</w:t>
-                            </w:r>
-                            <w:r>
-                              <w:rPr>
-                                <w:color w:val="000000" w:themeColor="text1"/>
-                                <w:u w:val="single"/>
-                              </w:rPr>
-                              <w:t>d</w:t>
-                            </w:r>
-                            <w:proofErr w:type="spellEnd"/>
-                          </w:p>
-                          <w:p>
-                            <w:pPr>
-                              <w:rPr>
-                                <w:color w:val="000000" w:themeColor="text1"/>
-                              </w:rPr>
-                            </w:pPr>
-                            <w:proofErr w:type="spellStart"/>
-                            <w:r>
-                              <w:rPr>
-                                <w:color w:val="000000" w:themeColor="text1"/>
-                              </w:rPr>
-                              <w:t>wheel</w:t>
-                            </w:r>
-                            <w:r>
-                              <w:rPr>
-                                <w:color w:val="000000" w:themeColor="text1"/>
-                              </w:rPr>
-                              <w:t>S</w:t>
-                            </w:r>
-                            <w:r>
-                              <w:rPr>
-                                <w:color w:val="000000" w:themeColor="text1"/>
-                              </w:rPr>
-                              <w:t>ystem</w:t>
-                            </w:r>
-                            <w:proofErr w:type="spellEnd"/>
-                          </w:p>
-                          <w:p>
-                            <w:pPr>
-                              <w:rPr>
-                                <w:color w:val="000000" w:themeColor="text1"/>
-                              </w:rPr>
-                            </w:pPr>
-                            <w:proofErr w:type="spellStart"/>
-                            <w:r>
-                              <w:rPr>
-                                <w:color w:val="000000" w:themeColor="text1"/>
-                              </w:rPr>
-                              <w:t>wheel</w:t>
-                            </w:r>
-                            <w:r>
-                              <w:rPr>
-                                <w:color w:val="000000" w:themeColor="text1"/>
-                              </w:rPr>
-                              <w:t>S</w:t>
-                            </w:r>
-                            <w:r>
-                              <w:rPr>
-                                <w:color w:val="000000" w:themeColor="text1"/>
-                              </w:rPr>
-                              <w:t>ystem</w:t>
-                            </w:r>
-                            <w:r>
-                              <w:rPr>
-                                <w:color w:val="000000" w:themeColor="text1"/>
-                              </w:rPr>
-                              <w:t>D</w:t>
-                            </w:r>
-                            <w:r>
-                              <w:rPr>
-                                <w:color w:val="000000" w:themeColor="text1"/>
-                              </w:rPr>
-                              <w:t>isplay</w:t>
-                            </w:r>
-                            <w:proofErr w:type="spellEnd"/>
-                          </w:p>
-                          <w:p>
-                            <w:r>
-                              <w:t>wheelbase</w:t>
-                            </w:r>
-                          </w:p>
-                        </w:txbxContent>
-                      </wps:txbx>
-                      <wps:bodyPr rot="0" vert="horz" wrap="square" lIns="91440" tIns="45720" rIns="91440" bIns="45720" anchor="t" anchorCtr="0">
-                        <a:noAutofit/>
-                      </wps:bodyPr>
-                    </wps:wsp>
-                  </a:graphicData>
-                </a:graphic>
-                <wp14:sizeRelH relativeFrom="margin">
-                  <wp14:pctWidth>0</wp14:pctWidth>
-                </wp14:sizeRelH>
-                <wp14:sizeRelV relativeFrom="margin">
-                  <wp14:pctHeight>0</wp14:pctHeight>
-                </wp14:sizeRelV>
-              </wp:anchor>
-            </w:drawing>
-          </mc:Choice>
-          <mc:Fallback>
-            <w:pict>
-              <v:shape w14:anchorId="595C5294" id="_x0000_s1034" type="#_x0000_t202" style="position:absolute;left:0;text-align:left;margin-left:164.7pt;margin-top:150.55pt;width:126.4pt;height:67.8pt;z-index:251681792;visibility:visible;mso-wrap-style:square;mso-width-percent:0;mso-height-percent:0;mso-wrap-distance-left:9pt;mso-wrap-distance-top:3.6pt;mso-wrap-distance-right:9pt;mso-wrap-distance-bottom:3.6pt;mso-position-horizontal:absolute;mso-position-horizontal-relative:text;mso-position-vertical:absolute;mso-position-vertical-relative:text;mso-width-percent:0;mso-height-percent:0;mso-width-relative:margin;mso-height-relative:margin;v-text-anchor:top" o:gfxdata="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" fillcolor="#5b9bd5 [3208]" stroked="f">
-                <v:textbox>
-                  <w:txbxContent>
-                    <w:p>
-                      <w:pPr>
-                        <w:rPr>
-                          <w:color w:val="000000" w:themeColor="text1"/>
-                          <w:u w:val="single"/>
-                        </w:rPr>
-                      </w:pPr>
-                      <w:proofErr w:type="spellStart"/>
-                      <w:r>
-                        <w:rPr>
-                          <w:color w:val="000000" w:themeColor="text1"/>
-                          <w:u w:val="single"/>
-                        </w:rPr>
-                        <w:t>system</w:t>
-                      </w:r>
-                      <w:r>
-                        <w:rPr>
-                          <w:color w:val="000000" w:themeColor="text1"/>
-                          <w:u w:val="single"/>
-                        </w:rPr>
-                        <w:t>I</w:t>
-                      </w:r>
-                      <w:r>
-                        <w:rPr>
-                          <w:color w:val="000000" w:themeColor="text1"/>
-                          <w:u w:val="single"/>
-                        </w:rPr>
-                        <w:t>d</w:t>
-                      </w:r>
-                      <w:proofErr w:type="spellEnd"/>
-                    </w:p>
-                    <w:p>
-                      <w:pPr>
-                        <w:rPr>
-                          <w:color w:val="000000" w:themeColor="text1"/>
-                        </w:rPr>
-                      </w:pPr>
-                      <w:proofErr w:type="spellStart"/>
-                      <w:r>
-                        <w:rPr>
-                          <w:color w:val="000000" w:themeColor="text1"/>
-                        </w:rPr>
-                        <w:t>wheel</w:t>
-                      </w:r>
-                      <w:r>
-                        <w:rPr>
-                          <w:color w:val="000000" w:themeColor="text1"/>
-                        </w:rPr>
-                        <w:t>S</w:t>
-                      </w:r>
-                      <w:r>
-                        <w:rPr>
-                          <w:color w:val="000000" w:themeColor="text1"/>
-                        </w:rPr>
-                        <w:t>ystem</w:t>
-                      </w:r>
-                      <w:proofErr w:type="spellEnd"/>
-                    </w:p>
-                    <w:p>
-                      <w:pPr>
-                        <w:rPr>
-                          <w:color w:val="000000" w:themeColor="text1"/>
-                        </w:rPr>
-                      </w:pPr>
-                      <w:proofErr w:type="spellStart"/>
-                      <w:r>
-                        <w:rPr>
-                          <w:color w:val="000000" w:themeColor="text1"/>
-                        </w:rPr>
-                        <w:t>wheel</w:t>
-                      </w:r>
-                      <w:r>
-                        <w:rPr>
-                          <w:color w:val="000000" w:themeColor="text1"/>
-                        </w:rPr>
-                        <w:t>S</w:t>
-                      </w:r>
-                      <w:r>
-                        <w:rPr>
-                          <w:color w:val="000000" w:themeColor="text1"/>
-                        </w:rPr>
-                        <w:t>ystem</w:t>
-                      </w:r>
-                      <w:r>
-                        <w:rPr>
-                          <w:color w:val="000000" w:themeColor="text1"/>
-                        </w:rPr>
-                        <w:t>D</w:t>
-                      </w:r>
-                      <w:r>
-                        <w:rPr>
-                          <w:color w:val="000000" w:themeColor="text1"/>
-                        </w:rPr>
-                        <w:t>isplay</w:t>
-                      </w:r>
-                      <w:proofErr w:type="spellEnd"/>
-                    </w:p>
-                    <w:p>
-                      <w:r>
-                        <w:t>wheelbase</w:t>
-                      </w:r>
-                    </w:p>
-                  </w:txbxContent>
-                </v:textbox>
-                <w10:wrap type="square"/>
-              </v:shape>
-            </w:pict>
-          </mc:Fallback>
-        </mc:AlternateContent>
-      </w:r>
-      <w:r>
-        <w:rPr>
-          <w:b/>
-          <w:bCs/>
-          <w:noProof/>
-          <w:sz w:val="44"/>
-          <w:szCs w:val="44"/>
-        </w:rPr>
-        <mc:AlternateContent>
-          <mc:Choice Requires="wps">
-            <w:drawing>
-              <wp:anchor distT="0" distB="0" distL="114300" distR="114300" simplePos="0" relativeHeight="251661312" behindDoc="0" locked="0" layoutInCell="1" allowOverlap="1" wp14:anchorId="68BE8CCC" wp14:editId="6240A592">
-                <wp:simplePos x="0" y="0"/>
-                <wp:positionH relativeFrom="column">
-                  <wp:posOffset>1953260</wp:posOffset>
-                </wp:positionH>
-                <wp:positionV relativeFrom="paragraph">
-                  <wp:posOffset>1667510</wp:posOffset>
-                </wp:positionV>
-                <wp:extent cx="1870710" cy="1275715"/>
-                <wp:effectExtent l="0" t="0" r="15240" b="19685"/>
-                <wp:wrapNone/>
-                <wp:docPr id="2" name="Rectangle: Rounded Corners 2"/>
-                <wp:cNvGraphicFramePr/>
-                <a:graphic xmlns:a="http://schemas.openxmlformats.org/drawingml/2006/main">
-                  <a:graphicData uri="http://schemas.microsoft.com/office/word/2010/wordprocessingShape">
-                    <wps:wsp>
-                      <wps:cNvSpPr/>
-                      <wps:spPr>
-                        <a:xfrm>
-                          <a:off x="0" y="0"/>
-                          <a:ext cx="1870710" cy="1275715"/>
-                        </a:xfrm>
-                        <a:prstGeom prst="roundRect">
-                          <a:avLst/>
-                        </a:prstGeom>
-                      </wps:spPr>
-                      <wps:style>
-                        <a:lnRef idx="2">
-                          <a:schemeClr val="accent5">
-                            <a:shade val="50000"/>
-                          </a:schemeClr>
-                        </a:lnRef>
-                        <a:fillRef idx="1">
-                          <a:schemeClr val="accent5"/>
-                        </a:fillRef>
-                        <a:effectRef idx="0">
-                          <a:schemeClr val="accent5"/>
-                        </a:effectRef>
-                        <a:fontRef idx="minor">
-                          <a:schemeClr val="lt1"/>
-                        </a:fontRef>
-                      </wps:style>
-                      <wps:bodyPr rot="0" spcFirstLastPara="0" vertOverflow="overflow" horzOverflow="overflow" vert="horz" wrap="square" lIns="91440" tIns="45720" rIns="91440" bIns="45720" numCol="1" spcCol="0" rtlCol="0" fromWordArt="0" anchor="ctr" anchorCtr="0" forceAA="0" compatLnSpc="1">
-                        <a:prstTxWarp prst="textNoShape">
-                          <a:avLst/>
-                        </a:prstTxWarp>
-                        <a:noAutofit/>
-                      </wps:bodyPr>
-                    </wps:wsp>
-                  </a:graphicData>
-                </a:graphic>
-                <wp14:sizeRelV relativeFrom="margin">
-                  <wp14:pctHeight>0</wp14:pctHeight>
-                </wp14:sizeRelV>
-              </wp:anchor>
-            </w:drawing>
-          </mc:Choice>
-          <mc:Fallback>
-            <w:pict>
-              <v:roundrect w14:anchorId="677C6B1B" id="Rectangle: Rounded Corners 2" o:spid="_x0000_s1026" style="position:absolute;margin-left:153.8pt;margin-top:131.3pt;width:147.3pt;height:100.45pt;z-index:251661312;visibility:visible;mso-wrap-style:square;mso-height-percent:0;mso-wrap-distance-left:9pt;mso-wrap-distance-top:0;mso-wrap-distance-right:9pt;mso-wrap-distance-bottom:0;mso-position-horizontal:absolute;mso-position-horizontal-relative:text;mso-position-vertical:absolute;mso-position-vertical-relative:text;mso-height-percent:0;mso-height-relative:margin;v-text-anchor:middle" arcsize="10923f" o:gfxdata="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" fillcolor="#5b9bd5 [3208]" strokecolor="#1f4d78 [1608]" strokeweight="1pt">
-                <v:stroke joinstyle="miter"/>
-              </v:roundrect>
             </w:pict>
           </mc:Fallback>
         </mc:AlternateContent>
@@ -4124,14 +4203,7 @@
                                 <w:color w:val="000000" w:themeColor="text1"/>
                                 <w:u w:val="single"/>
                               </w:rPr>
-                              <w:t>I</w:t>
-                            </w:r>
-                            <w:r>
-                              <w:rPr>
-                                <w:color w:val="000000" w:themeColor="text1"/>
-                                <w:u w:val="single"/>
-                              </w:rPr>
-                              <w:t>d</w:t>
+                              <w:t>ID</w:t>
                             </w:r>
                             <w:proofErr w:type="spellEnd"/>
                           </w:p>
@@ -4262,7 +4334,7 @@
           </mc:Choice>
           <mc:Fallback>
             <w:pict>
-              <v:shape w14:anchorId="639D3929" id="_x0000_s1035" type="#_x0000_t202" style="position:absolute;left:0;text-align:left;margin-left:13.25pt;margin-top:148.1pt;width:114.65pt;height:119.7pt;z-index:251679744;visibility:visible;mso-wrap-style:square;mso-width-percent:0;mso-height-percent:0;mso-wrap-distance-left:9pt;mso-wrap-distance-top:3.6pt;mso-wrap-distance-right:9pt;mso-wrap-distance-bottom:3.6pt;mso-position-horizontal:absolute;mso-position-horizontal-relative:text;mso-position-vertical:absolute;mso-position-vertical-relative:text;mso-width-percent:0;mso-height-percent:0;mso-width-relative:margin;mso-height-relative:margin;v-text-anchor:top" o:gfxdata="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" fillcolor="#5b9bd5 [3208]" stroked="f">
+              <v:shape w14:anchorId="639D3929" id="_x0000_s1036" type="#_x0000_t202" style="position:absolute;left:0;text-align:left;margin-left:13.25pt;margin-top:148.1pt;width:114.65pt;height:119.7pt;z-index:251679744;visibility:visible;mso-wrap-style:square;mso-width-percent:0;mso-height-percent:0;mso-wrap-distance-left:9pt;mso-wrap-distance-top:3.6pt;mso-wrap-distance-right:9pt;mso-wrap-distance-bottom:3.6pt;mso-position-horizontal:absolute;mso-position-horizontal-relative:text;mso-position-vertical:absolute;mso-position-vertical-relative:text;mso-width-percent:0;mso-height-percent:0;mso-width-relative:margin;mso-height-relative:margin;v-text-anchor:top" o:gfxdata="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" fillcolor="#5b9bd5 [3208]" stroked="f">
                 <v:fill opacity="32896f"/>
                 <v:textbox>
                   <w:txbxContent>
@@ -4286,14 +4358,7 @@
                           <w:color w:val="000000" w:themeColor="text1"/>
                           <w:u w:val="single"/>
                         </w:rPr>
-                        <w:t>I</w:t>
-                      </w:r>
-                      <w:r>
-                        <w:rPr>
-                          <w:color w:val="000000" w:themeColor="text1"/>
-                          <w:u w:val="single"/>
-                        </w:rPr>
-                        <w:t>d</w:t>
+                        <w:t>ID</w:t>
                       </w:r>
                       <w:proofErr w:type="spellEnd"/>
                     </w:p>
@@ -4568,7 +4633,7 @@
           </mc:Choice>
           <mc:Fallback>
             <w:pict>
-              <v:shape w14:anchorId="1EBED121" id="_x0000_s1036" type="#_x0000_t202" style="position:absolute;left:0;text-align:left;margin-left:38.4pt;margin-top:96.2pt;width:57.75pt;height:22.6pt;z-index:251704320;visibility:visible;mso-wrap-style:square;mso-width-percent:0;mso-height-percent:0;mso-wrap-distance-left:9pt;mso-wrap-distance-top:3.6pt;mso-wrap-distance-right:9pt;mso-wrap-distance-bottom:3.6pt;mso-position-horizontal:absolute;mso-position-horizontal-relative:margin;mso-position-vertical:absolute;mso-position-vertical-relative:text;mso-width-percent:0;mso-height-percent:0;mso-width-relative:margin;mso-height-relative:margin;v-text-anchor:top" o:gfxdata="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">
+              <v:shape w14:anchorId="1EBED121" id="_x0000_s1037" type="#_x0000_t202" style="position:absolute;left:0;text-align:left;margin-left:38.4pt;margin-top:96.2pt;width:57.75pt;height:22.6pt;z-index:251704320;visibility:visible;mso-wrap-style:square;mso-width-percent:0;mso-height-percent:0;mso-wrap-distance-left:9pt;mso-wrap-distance-top:3.6pt;mso-wrap-distance-right:9pt;mso-wrap-distance-bottom:3.6pt;mso-position-horizontal:absolute;mso-position-horizontal-relative:margin;mso-position-vertical:absolute;mso-position-vertical-relative:text;mso-width-percent:0;mso-height-percent:0;mso-width-relative:margin;mso-height-relative:margin;v-text-anchor:top" o:gfxdata="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">
                 <v:textbox>
                   <w:txbxContent>
                     <w:p>
@@ -4664,7 +4729,7 @@
           </mc:Choice>
           <mc:Fallback>
             <w:pict>
-              <v:shape w14:anchorId="36469365" id="_x0000_s1037" type="#_x0000_t202" style="position:absolute;left:0;text-align:left;margin-left:182.35pt;margin-top:97pt;width:81.2pt;height:20.9pt;z-index:251706368;visibility:visible;mso-wrap-style:square;mso-width-percent:0;mso-height-percent:0;mso-wrap-distance-left:9pt;mso-wrap-distance-top:3.6pt;mso-wrap-distance-right:9pt;mso-wrap-distance-bottom:3.6pt;mso-position-horizontal:absolute;mso-position-horizontal-relative:text;mso-position-vertical:absolute;mso-position-vertical-relative:text;mso-width-percent:0;mso-height-percent:0;mso-width-relative:margin;mso-height-relative:margin;v-text-anchor:top" o:gfxdata="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">
+              <v:shape w14:anchorId="36469365" id="_x0000_s1038" type="#_x0000_t202" style="position:absolute;left:0;text-align:left;margin-left:182.35pt;margin-top:97pt;width:81.2pt;height:20.9pt;z-index:251706368;visibility:visible;mso-wrap-style:square;mso-width-percent:0;mso-height-percent:0;mso-wrap-distance-left:9pt;mso-wrap-distance-top:3.6pt;mso-wrap-distance-right:9pt;mso-wrap-distance-bottom:3.6pt;mso-position-horizontal:absolute;mso-position-horizontal-relative:text;mso-position-vertical:absolute;mso-position-vertical-relative:text;mso-width-percent:0;mso-height-percent:0;mso-width-relative:margin;mso-height-relative:margin;v-text-anchor:top" o:gfxdata="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">
                 <v:textbox>
                   <w:txbxContent>
                     <w:p>
@@ -4760,7 +4825,7 @@
           </mc:Choice>
           <mc:Fallback>
             <w:pict>
-              <v:shape w14:anchorId="31B797B2" id="_x0000_s1038" type="#_x0000_t202" style="position:absolute;left:0;text-align:left;margin-left:360.7pt;margin-top:92.85pt;width:35.15pt;height:23.4pt;z-index:251708416;visibility:visible;mso-wrap-style:square;mso-width-percent:0;mso-height-percent:0;mso-wrap-distance-left:9pt;mso-wrap-distance-top:3.6pt;mso-wrap-distance-right:9pt;mso-wrap-distance-bottom:3.6pt;mso-position-horizontal:absolute;mso-position-horizontal-relative:text;mso-position-vertical:absolute;mso-position-vertical-relative:text;mso-width-percent:0;mso-height-percent:0;mso-width-relative:margin;mso-height-relative:margin;v-text-anchor:top" o:gfxdata="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">
+              <v:shape w14:anchorId="31B797B2" id="_x0000_s1039" type="#_x0000_t202" style="position:absolute;left:0;text-align:left;margin-left:360.7pt;margin-top:92.85pt;width:35.15pt;height:23.4pt;z-index:251708416;visibility:visible;mso-wrap-style:square;mso-width-percent:0;mso-height-percent:0;mso-wrap-distance-left:9pt;mso-wrap-distance-top:3.6pt;mso-wrap-distance-right:9pt;mso-wrap-distance-bottom:3.6pt;mso-position-horizontal:absolute;mso-position-horizontal-relative:text;mso-position-vertical:absolute;mso-position-vertical-relative:text;mso-width-percent:0;mso-height-percent:0;mso-width-relative:margin;mso-height-relative:margin;v-text-anchor:top" o:gfxdata="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">
                 <v:textbox>
                   <w:txbxContent>
                     <w:p>
@@ -4854,7 +4919,7 @@
           </mc:Choice>
           <mc:Fallback>
             <w:pict>
-              <v:shape w14:anchorId="2E3E7D11" id="_x0000_s1039" type="#_x0000_t202" style="position:absolute;left:0;text-align:left;margin-left:518.1pt;margin-top:89.5pt;width:50.2pt;height:25.1pt;z-index:251710464;visibility:visible;mso-wrap-style:square;mso-width-percent:0;mso-height-percent:0;mso-wrap-distance-left:9pt;mso-wrap-distance-top:3.6pt;mso-wrap-distance-right:9pt;mso-wrap-distance-bottom:3.6pt;mso-position-horizontal:absolute;mso-position-horizontal-relative:text;mso-position-vertical:absolute;mso-position-vertical-relative:text;mso-width-percent:0;mso-height-percent:0;mso-width-relative:margin;mso-height-relative:margin;v-text-anchor:top" o:gfxdata="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">
+              <v:shape w14:anchorId="2E3E7D11" id="_x0000_s1040" type="#_x0000_t202" style="position:absolute;left:0;text-align:left;margin-left:518.1pt;margin-top:89.5pt;width:50.2pt;height:25.1pt;z-index:251710464;visibility:visible;mso-wrap-style:square;mso-width-percent:0;mso-height-percent:0;mso-wrap-distance-left:9pt;mso-wrap-distance-top:3.6pt;mso-wrap-distance-right:9pt;mso-wrap-distance-bottom:3.6pt;mso-position-horizontal:absolute;mso-position-horizontal-relative:text;mso-position-vertical:absolute;mso-position-vertical-relative:text;mso-width-percent:0;mso-height-percent:0;mso-width-relative:margin;mso-height-relative:margin;v-text-anchor:top" o:gfxdata="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">
                 <v:textbox>
                   <w:txbxContent>
                     <w:p>
@@ -4950,7 +5015,7 @@
           </mc:Choice>
           <mc:Fallback>
             <w:pict>
-              <v:shape w14:anchorId="25D63732" id="_x0000_s1040" type="#_x0000_t202" style="position:absolute;left:0;text-align:left;margin-left:30.85pt;margin-top:511.45pt;width:75.3pt;height:24.25pt;z-index:251712512;visibility:visible;mso-wrap-style:square;mso-width-percent:0;mso-height-percent:0;mso-wrap-distance-left:9pt;mso-wrap-distance-top:3.6pt;mso-wrap-distance-right:9pt;mso-wrap-distance-bottom:3.6pt;mso-position-horizontal:absolute;mso-position-horizontal-relative:text;mso-position-vertical:absolute;mso-position-vertical-relative:text;mso-width-percent:0;mso-height-percent:0;mso-width-relative:margin;mso-height-relative:margin;v-text-anchor:top" o:gfxdata="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">
+              <v:shape w14:anchorId="25D63732" id="_x0000_s1041" type="#_x0000_t202" style="position:absolute;left:0;text-align:left;margin-left:30.85pt;margin-top:511.45pt;width:75.3pt;height:24.25pt;z-index:251712512;visibility:visible;mso-wrap-style:square;mso-width-percent:0;mso-height-percent:0;mso-wrap-distance-left:9pt;mso-wrap-distance-top:3.6pt;mso-wrap-distance-right:9pt;mso-wrap-distance-bottom:3.6pt;mso-position-horizontal:absolute;mso-position-horizontal-relative:text;mso-position-vertical:absolute;mso-position-vertical-relative:text;mso-width-percent:0;mso-height-percent:0;mso-width-relative:margin;mso-height-relative:margin;v-text-anchor:top" o:gfxdata="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">
                 <v:textbox>
                   <w:txbxContent>
                     <w:p>
@@ -5046,7 +5111,7 @@
           </mc:Choice>
           <mc:Fallback>
             <w:pict>
-              <v:shape w14:anchorId="6D1D1233" id="_x0000_s1041" type="#_x0000_t202" style="position:absolute;left:0;text-align:left;margin-left:184pt;margin-top:512.25pt;width:46.85pt;height:25.95pt;z-index:251714560;visibility:visible;mso-wrap-style:square;mso-width-percent:0;mso-height-percent:0;mso-wrap-distance-left:9pt;mso-wrap-distance-top:3.6pt;mso-wrap-distance-right:9pt;mso-wrap-distance-bottom:3.6pt;mso-position-horizontal:absolute;mso-position-horizontal-relative:text;mso-position-vertical:absolute;mso-position-vertical-relative:text;mso-width-percent:0;mso-height-percent:0;mso-width-relative:margin;mso-height-relative:margin;v-text-anchor:top" o:gfxdata="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">
+              <v:shape w14:anchorId="6D1D1233" id="_x0000_s1042" type="#_x0000_t202" style="position:absolute;left:0;text-align:left;margin-left:184pt;margin-top:512.25pt;width:46.85pt;height:25.95pt;z-index:251714560;visibility:visible;mso-wrap-style:square;mso-width-percent:0;mso-height-percent:0;mso-wrap-distance-left:9pt;mso-wrap-distance-top:3.6pt;mso-wrap-distance-right:9pt;mso-wrap-distance-bottom:3.6pt;mso-position-horizontal:absolute;mso-position-horizontal-relative:text;mso-position-vertical:absolute;mso-position-vertical-relative:text;mso-width-percent:0;mso-height-percent:0;mso-width-relative:margin;mso-height-relative:margin;v-text-anchor:top" o:gfxdata="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">
                 <v:textbox>
                   <w:txbxContent>
                     <w:p>
@@ -5140,7 +5205,7 @@
           </mc:Choice>
           <mc:Fallback>
             <w:pict>
-              <v:shape w14:anchorId="34E1EA3E" id="_x0000_s1042" type="#_x0000_t202" style="position:absolute;left:0;text-align:left;margin-left:360.7pt;margin-top:521.5pt;width:39.3pt;height:21.75pt;z-index:251716608;visibility:visible;mso-wrap-style:square;mso-width-percent:0;mso-height-percent:0;mso-wrap-distance-left:9pt;mso-wrap-distance-top:3.6pt;mso-wrap-distance-right:9pt;mso-wrap-distance-bottom:3.6pt;mso-position-horizontal:absolute;mso-position-horizontal-relative:margin;mso-position-vertical:absolute;mso-position-vertical-relative:text;mso-width-percent:0;mso-height-percent:0;mso-width-relative:margin;mso-height-relative:margin;v-text-anchor:top" o:gfxdata="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">
+              <v:shape w14:anchorId="34E1EA3E" id="_x0000_s1043" type="#_x0000_t202" style="position:absolute;left:0;text-align:left;margin-left:360.7pt;margin-top:521.5pt;width:39.3pt;height:21.75pt;z-index:251716608;visibility:visible;mso-wrap-style:square;mso-width-percent:0;mso-height-percent:0;mso-wrap-distance-left:9pt;mso-wrap-distance-top:3.6pt;mso-wrap-distance-right:9pt;mso-wrap-distance-bottom:3.6pt;mso-position-horizontal:absolute;mso-position-horizontal-relative:margin;mso-position-vertical:absolute;mso-position-vertical-relative:text;mso-width-percent:0;mso-height-percent:0;mso-width-relative:margin;mso-height-relative:margin;v-text-anchor:top" o:gfxdata="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">
                 <v:textbox>
                   <w:txbxContent>
                     <w:p>
@@ -5236,7 +5301,7 @@
           </mc:Choice>
           <mc:Fallback>
             <w:pict>
-              <v:shape w14:anchorId="54E78CDD" id="_x0000_s1043" type="#_x0000_t202" style="position:absolute;left:0;text-align:left;margin-left:490.45pt;margin-top:523.15pt;width:74.5pt;height:25.1pt;z-index:251718656;visibility:visible;mso-wrap-style:square;mso-width-percent:0;mso-height-percent:0;mso-wrap-distance-left:9pt;mso-wrap-distance-top:3.6pt;mso-wrap-distance-right:9pt;mso-wrap-distance-bottom:3.6pt;mso-position-horizontal:absolute;mso-position-horizontal-relative:text;mso-position-vertical:absolute;mso-position-vertical-relative:text;mso-width-percent:0;mso-height-percent:0;mso-width-relative:margin;mso-height-relative:margin;v-text-anchor:top" o:gfxdata="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">
+              <v:shape w14:anchorId="54E78CDD" id="_x0000_s1044" type="#_x0000_t202" style="position:absolute;left:0;text-align:left;margin-left:490.45pt;margin-top:523.15pt;width:74.5pt;height:25.1pt;z-index:251718656;visibility:visible;mso-wrap-style:square;mso-width-percent:0;mso-height-percent:0;mso-wrap-distance-left:9pt;mso-wrap-distance-top:3.6pt;mso-wrap-distance-right:9pt;mso-wrap-distance-bottom:3.6pt;mso-position-horizontal:absolute;mso-position-horizontal-relative:text;mso-position-vertical:absolute;mso-position-vertical-relative:text;mso-width-percent:0;mso-height-percent:0;mso-width-relative:margin;mso-height-relative:margin;v-text-anchor:top" o:gfxdata="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">
                 <v:textbox>
                   <w:txbxContent>
                     <w:p>
@@ -5332,7 +5397,7 @@
           </mc:Choice>
           <mc:Fallback>
             <w:pict>
-              <v:shape w14:anchorId="0C654C51" id="_x0000_s1044" type="#_x0000_t202" style="position:absolute;left:0;text-align:left;margin-left:625.25pt;margin-top:521.5pt;width:53.55pt;height:23.4pt;z-index:251720704;visibility:visible;mso-wrap-style:square;mso-width-percent:0;mso-height-percent:0;mso-wrap-distance-left:9pt;mso-wrap-distance-top:3.6pt;mso-wrap-distance-right:9pt;mso-wrap-distance-bottom:3.6pt;mso-position-horizontal:absolute;mso-position-horizontal-relative:text;mso-position-vertical:absolute;mso-position-vertical-relative:text;mso-width-percent:0;mso-height-percent:0;mso-width-relative:margin;mso-height-relative:margin;v-text-anchor:top" o:gfxdata="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">
+              <v:shape w14:anchorId="0C654C51" id="_x0000_s1045" type="#_x0000_t202" style="position:absolute;left:0;text-align:left;margin-left:625.25pt;margin-top:521.5pt;width:53.55pt;height:23.4pt;z-index:251720704;visibility:visible;mso-wrap-style:square;mso-width-percent:0;mso-height-percent:0;mso-wrap-distance-left:9pt;mso-wrap-distance-top:3.6pt;mso-wrap-distance-right:9pt;mso-wrap-distance-bottom:3.6pt;mso-position-horizontal:absolute;mso-position-horizontal-relative:text;mso-position-vertical:absolute;mso-position-vertical-relative:text;mso-width-percent:0;mso-height-percent:0;mso-width-relative:margin;mso-height-relative:margin;v-text-anchor:top" o:gfxdata="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">
                 <v:textbox>
                   <w:txbxContent>
                     <w:p>
@@ -5433,14 +5498,7 @@
                                 <w:color w:val="000000" w:themeColor="text1"/>
                                 <w:u w:val="single"/>
                               </w:rPr>
-                              <w:t>I</w:t>
-                            </w:r>
-                            <w:r>
-                              <w:rPr>
-                                <w:color w:val="000000" w:themeColor="text1"/>
-                                <w:u w:val="single"/>
-                              </w:rPr>
-                              <w:t>d</w:t>
+                              <w:t>ID</w:t>
                             </w:r>
                             <w:proofErr w:type="spellEnd"/>
                           </w:p>
@@ -5611,7 +5669,7 @@
           </mc:Choice>
           <mc:Fallback>
             <w:pict>
-              <v:shape w14:anchorId="713DB6B3" id="_x0000_s1045" type="#_x0000_t202" style="position:absolute;left:0;text-align:left;margin-left:841.2pt;margin-top:143.9pt;width:108pt;height:164.9pt;z-index:251687936;visibility:visible;mso-wrap-style:square;mso-width-percent:0;mso-height-percent:0;mso-wrap-distance-left:9pt;mso-wrap-distance-top:3.6pt;mso-wrap-distance-right:9pt;mso-wrap-distance-bottom:3.6pt;mso-position-horizontal:absolute;mso-position-horizontal-relative:text;mso-position-vertical:absolute;mso-position-vertical-relative:text;mso-width-percent:0;mso-height-percent:0;mso-width-relative:margin;mso-height-relative:margin;v-text-anchor:top" o:gfxdata="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" fillcolor="#5b9bd5 [3208]" stroked="f">
+              <v:shape w14:anchorId="713DB6B3" id="_x0000_s1046" type="#_x0000_t202" style="position:absolute;left:0;text-align:left;margin-left:841.2pt;margin-top:143.9pt;width:108pt;height:164.9pt;z-index:251687936;visibility:visible;mso-wrap-style:square;mso-width-percent:0;mso-height-percent:0;mso-wrap-distance-left:9pt;mso-wrap-distance-top:3.6pt;mso-wrap-distance-right:9pt;mso-wrap-distance-bottom:3.6pt;mso-position-horizontal:absolute;mso-position-horizontal-relative:text;mso-position-vertical:absolute;mso-position-vertical-relative:text;mso-width-percent:0;mso-height-percent:0;mso-width-relative:margin;mso-height-relative:margin;v-text-anchor:top" o:gfxdata="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" fillcolor="#5b9bd5 [3208]" stroked="f">
                 <v:fill opacity="32896f"/>
                 <v:textbox>
                   <w:txbxContent>
@@ -5635,14 +5693,7 @@
                           <w:color w:val="000000" w:themeColor="text1"/>
                           <w:u w:val="single"/>
                         </w:rPr>
-                        <w:t>I</w:t>
-                      </w:r>
-                      <w:r>
-                        <w:rPr>
-                          <w:color w:val="000000" w:themeColor="text1"/>
-                          <w:u w:val="single"/>
-                        </w:rPr>
-                        <w:t>d</w:t>
+                        <w:t>ID</w:t>
                       </w:r>
                       <w:proofErr w:type="spellEnd"/>
                     </w:p>
@@ -5967,14 +6018,7 @@
                                 <w:color w:val="000000" w:themeColor="text1"/>
                                 <w:u w:val="single"/>
                               </w:rPr>
-                              <w:t>I</w:t>
-                            </w:r>
-                            <w:r>
-                              <w:rPr>
-                                <w:color w:val="000000" w:themeColor="text1"/>
-                                <w:u w:val="single"/>
-                              </w:rPr>
-                              <w:t>d</w:t>
+                              <w:t>ID</w:t>
                             </w:r>
                             <w:proofErr w:type="spellEnd"/>
                           </w:p>
@@ -6141,7 +6185,7 @@
           </mc:Choice>
           <mc:Fallback>
             <w:pict>
-              <v:shape w14:anchorId="5E96FB86" id="_x0000_s1046" type="#_x0000_t202" style="position:absolute;left:0;text-align:left;margin-left:652pt;margin-top:143.85pt;width:147.3pt;height:118.85pt;z-index:251689984;visibility:visible;mso-wrap-style:square;mso-width-percent:0;mso-height-percent:0;mso-wrap-distance-left:9pt;mso-wrap-distance-top:3.6pt;mso-wrap-distance-right:9pt;mso-wrap-distance-bottom:3.6pt;mso-position-horizontal:absolute;mso-position-horizontal-relative:text;mso-position-vertical:absolute;mso-position-vertical-relative:text;mso-width-percent:0;mso-height-percent:0;mso-width-relative:margin;mso-height-relative:margin;v-text-anchor:top" o:gfxdata="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" fillcolor="#5b9bd5 [3208]" stroked="f">
+              <v:shape w14:anchorId="5E96FB86" id="_x0000_s1047" type="#_x0000_t202" style="position:absolute;left:0;text-align:left;margin-left:652pt;margin-top:143.85pt;width:147.3pt;height:118.85pt;z-index:251689984;visibility:visible;mso-wrap-style:square;mso-width-percent:0;mso-height-percent:0;mso-wrap-distance-left:9pt;mso-wrap-distance-top:3.6pt;mso-wrap-distance-right:9pt;mso-wrap-distance-bottom:3.6pt;mso-position-horizontal:absolute;mso-position-horizontal-relative:text;mso-position-vertical:absolute;mso-position-vertical-relative:text;mso-width-percent:0;mso-height-percent:0;mso-width-relative:margin;mso-height-relative:margin;v-text-anchor:top" o:gfxdata="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" fillcolor="#5b9bd5 [3208]" stroked="f">
                 <v:fill opacity="32896f"/>
                 <v:textbox>
                   <w:txbxContent>
@@ -6165,14 +6209,7 @@
                           <w:color w:val="000000" w:themeColor="text1"/>
                           <w:u w:val="single"/>
                         </w:rPr>
-                        <w:t>I</w:t>
-                      </w:r>
-                      <w:r>
-                        <w:rPr>
-                          <w:color w:val="000000" w:themeColor="text1"/>
-                          <w:u w:val="single"/>
-                        </w:rPr>
-                        <w:t>d</w:t>
+                        <w:t>ID</w:t>
                       </w:r>
                       <w:proofErr w:type="spellEnd"/>
                     </w:p>
@@ -6488,7 +6525,7 @@
           </mc:Choice>
           <mc:Fallback>
             <w:pict>
-              <v:shape w14:anchorId="2228152F" id="_x0000_s1047" type="#_x0000_t202" style="position:absolute;left:0;text-align:left;margin-left:688.05pt;margin-top:96.2pt;width:62.75pt;height:20.05pt;z-index:251722752;visibility:visible;mso-wrap-style:square;mso-width-percent:0;mso-height-percent:0;mso-wrap-distance-left:9pt;mso-wrap-distance-top:3.6pt;mso-wrap-distance-right:9pt;mso-wrap-distance-bottom:3.6pt;mso-position-horizontal:absolute;mso-position-horizontal-relative:text;mso-position-vertical:absolute;mso-position-vertical-relative:text;mso-width-percent:0;mso-height-percent:0;mso-width-relative:margin;mso-height-relative:margin;v-text-anchor:top" o:gfxdata="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">
+              <v:shape w14:anchorId="2228152F" id="_x0000_s1048" type="#_x0000_t202" style="position:absolute;left:0;text-align:left;margin-left:688.05pt;margin-top:96.2pt;width:62.75pt;height:20.05pt;z-index:251722752;visibility:visible;mso-wrap-style:square;mso-width-percent:0;mso-height-percent:0;mso-wrap-distance-left:9pt;mso-wrap-distance-top:3.6pt;mso-wrap-distance-right:9pt;mso-wrap-distance-bottom:3.6pt;mso-position-horizontal:absolute;mso-position-horizontal-relative:text;mso-position-vertical:absolute;mso-position-vertical-relative:text;mso-width-percent:0;mso-height-percent:0;mso-width-relative:margin;mso-height-relative:margin;v-text-anchor:top" o:gfxdata="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">
                 <v:textbox>
                   <w:txbxContent>
                     <w:p>
@@ -6517,7 +6554,7 @@
         <mc:AlternateContent>
           <mc:Choice Requires="wps">
             <w:drawing>
-              <wp:anchor distT="45720" distB="45720" distL="114300" distR="114300" simplePos="0" relativeHeight="251724800" behindDoc="0" locked="0" layoutInCell="1" allowOverlap="1" wp14:anchorId="042EE00D" wp14:editId="2EE5E00F">
+              <wp:anchor distT="45720" distB="45720" distL="114300" distR="114300" simplePos="0" relativeHeight="251724800" behindDoc="0" locked="0" layoutInCell="1" allowOverlap="1" wp14:anchorId="042EE00D" wp14:editId="027FFD79">
                 <wp:simplePos x="0" y="0"/>
                 <wp:positionH relativeFrom="page">
                   <wp:posOffset>11534775</wp:posOffset>
@@ -6586,7 +6623,7 @@
           </mc:Choice>
           <mc:Fallback>
             <w:pict>
-              <v:shape w14:anchorId="042EE00D" id="_x0000_s1048" type="#_x0000_t202" style="position:absolute;left:0;text-align:left;margin-left:908.25pt;margin-top:93.65pt;width:109.65pt;height:23.4pt;z-index:251724800;visibility:visible;mso-wrap-style:square;mso-width-percent:0;mso-height-percent:0;mso-wrap-distance-left:9pt;mso-wrap-distance-top:3.6pt;mso-wrap-distance-right:9pt;mso-wrap-distance-bottom:3.6pt;mso-position-horizontal:absolute;mso-position-horizontal-relative:page;mso-position-vertical:absolute;mso-position-vertical-relative:text;mso-width-percent:0;mso-height-percent:0;mso-width-relative:margin;mso-height-relative:margin;v-text-anchor:top" o:gfxdata="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">
+              <v:shape w14:anchorId="042EE00D" id="_x0000_s1049" type="#_x0000_t202" style="position:absolute;left:0;text-align:left;margin-left:908.25pt;margin-top:93.65pt;width:109.65pt;height:23.4pt;z-index:251724800;visibility:visible;mso-wrap-style:square;mso-width-percent:0;mso-height-percent:0;mso-wrap-distance-left:9pt;mso-wrap-distance-top:3.6pt;mso-wrap-distance-right:9pt;mso-wrap-distance-bottom:3.6pt;mso-position-horizontal:absolute;mso-position-horizontal-relative:page;mso-position-vertical:absolute;mso-position-vertical-relative:text;mso-width-percent:0;mso-height-percent:0;mso-width-relative:margin;mso-height-relative:margin;v-text-anchor:top" o:gfxdata="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">
                 <v:textbox>
                   <w:txbxContent>
                     <w:p>
@@ -6608,244 +6645,7 @@
         <w:rPr>
           <w:b/>
           <w:bCs/>
-          <w:sz w:val="44"/>
-          <w:szCs w:val="44"/>
-        </w:rPr>
-        <mc:AlternateContent>
-          <mc:Choice Requires="wps">
-            <w:drawing>
-              <wp:anchor distT="0" distB="0" distL="114300" distR="114300" simplePos="0" relativeHeight="251726848" behindDoc="0" locked="0" layoutInCell="1" allowOverlap="1" wp14:anchorId="4B754F4B" wp14:editId="457B868E">
-                <wp:simplePos x="0" y="0"/>
-                <wp:positionH relativeFrom="column">
-                  <wp:posOffset>9465945</wp:posOffset>
-                </wp:positionH>
-                <wp:positionV relativeFrom="paragraph">
-                  <wp:posOffset>7132955</wp:posOffset>
-                </wp:positionV>
-                <wp:extent cx="1445895" cy="924560"/>
-                <wp:effectExtent l="0" t="0" r="20955" b="27940"/>
-                <wp:wrapNone/>
-                <wp:docPr id="33" name="Rectangle: Rounded Corners 33"/>
-                <wp:cNvGraphicFramePr/>
-                <a:graphic xmlns:a="http://schemas.openxmlformats.org/drawingml/2006/main">
-                  <a:graphicData uri="http://schemas.microsoft.com/office/word/2010/wordprocessingShape">
-                    <wps:wsp>
-                      <wps:cNvSpPr/>
-                      <wps:spPr>
-                        <a:xfrm>
-                          <a:off x="0" y="0"/>
-                          <a:ext cx="1445895" cy="924560"/>
-                        </a:xfrm>
-                        <a:prstGeom prst="roundRect">
-                          <a:avLst/>
-                        </a:prstGeom>
-                      </wps:spPr>
-                      <wps:style>
-                        <a:lnRef idx="2">
-                          <a:schemeClr val="accent5">
-                            <a:shade val="50000"/>
-                          </a:schemeClr>
-                        </a:lnRef>
-                        <a:fillRef idx="1">
-                          <a:schemeClr val="accent5"/>
-                        </a:fillRef>
-                        <a:effectRef idx="0">
-                          <a:schemeClr val="accent5"/>
-                        </a:effectRef>
-                        <a:fontRef idx="minor">
-                          <a:schemeClr val="lt1"/>
-                        </a:fontRef>
-                      </wps:style>
-                      <wps:bodyPr rot="0" spcFirstLastPara="0" vertOverflow="overflow" horzOverflow="overflow" vert="horz" wrap="square" lIns="91440" tIns="45720" rIns="91440" bIns="45720" numCol="1" spcCol="0" rtlCol="0" fromWordArt="0" anchor="ctr" anchorCtr="0" forceAA="0" compatLnSpc="1">
-                        <a:prstTxWarp prst="textNoShape">
-                          <a:avLst/>
-                        </a:prstTxWarp>
-                        <a:noAutofit/>
-                      </wps:bodyPr>
-                    </wps:wsp>
-                  </a:graphicData>
-                </a:graphic>
-                <wp14:sizeRelH relativeFrom="margin">
-                  <wp14:pctWidth>0</wp14:pctWidth>
-                </wp14:sizeRelH>
-                <wp14:sizeRelV relativeFrom="margin">
-                  <wp14:pctHeight>0</wp14:pctHeight>
-                </wp14:sizeRelV>
-              </wp:anchor>
-            </w:drawing>
-          </mc:Choice>
-          <mc:Fallback>
-            <w:pict>
-              <v:roundrect w14:anchorId="52B1E884" id="Rectangle: Rounded Corners 33" o:spid="_x0000_s1026" style="position:absolute;margin-left:745.35pt;margin-top:561.65pt;width:113.85pt;height:72.8pt;z-index:251726848;visibility:visible;mso-wrap-style:square;mso-width-percent:0;mso-height-percent:0;mso-wrap-distance-left:9pt;mso-wrap-distance-top:0;mso-wrap-distance-right:9pt;mso-wrap-distance-bottom:0;mso-position-horizontal:absolute;mso-position-horizontal-relative:text;mso-position-vertical:absolute;mso-position-vertical-relative:text;mso-width-percent:0;mso-height-percent:0;mso-width-relative:margin;mso-height-relative:margin;v-text-anchor:middle" arcsize="10923f" o:gfxdata="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" fillcolor="#5b9bd5 [3208]" strokecolor="#1f4d78 [1608]" strokeweight="1pt">
-                <v:stroke joinstyle="miter"/>
-              </v:roundrect>
-            </w:pict>
-          </mc:Fallback>
-        </mc:AlternateContent>
-      </w:r>
-      <w:r>
-        <w:rPr>
-          <w:b/>
-          <w:bCs/>
-          <w:sz w:val="44"/>
-          <w:szCs w:val="44"/>
-        </w:rPr>
-        <mc:AlternateContent>
-          <mc:Choice Requires="wps">
-            <w:drawing>
-              <wp:anchor distT="45720" distB="45720" distL="114300" distR="114300" simplePos="0" relativeHeight="251727872" behindDoc="0" locked="0" layoutInCell="1" allowOverlap="1" wp14:anchorId="50C28A02" wp14:editId="4016CB21">
-                <wp:simplePos x="0" y="0"/>
-                <wp:positionH relativeFrom="column">
-                  <wp:posOffset>9625330</wp:posOffset>
-                </wp:positionH>
-                <wp:positionV relativeFrom="paragraph">
-                  <wp:posOffset>7327900</wp:posOffset>
-                </wp:positionV>
-                <wp:extent cx="1083945" cy="637540"/>
-                <wp:effectExtent l="0" t="0" r="1905" b="0"/>
-                <wp:wrapSquare wrapText="bothSides"/>
-                <wp:docPr id="34" name="Text Box 2"/>
-                <wp:cNvGraphicFramePr>
-                  <a:graphicFrameLocks xmlns:a="http://schemas.openxmlformats.org/drawingml/2006/main"/>
-                </wp:cNvGraphicFramePr>
-                <a:graphic xmlns:a="http://schemas.openxmlformats.org/drawingml/2006/main">
-                  <a:graphicData uri="http://schemas.microsoft.com/office/word/2010/wordprocessingShape">
-                    <wps:wsp>
-                      <wps:cNvSpPr txBox="1">
-                        <a:spLocks noChangeArrowheads="1"/>
-                      </wps:cNvSpPr>
-                      <wps:spPr bwMode="auto">
-                        <a:xfrm>
-                          <a:off x="0" y="0"/>
-                          <a:ext cx="1083945" cy="637540"/>
-                        </a:xfrm>
-                        <a:prstGeom prst="rect">
-                          <a:avLst/>
-                        </a:prstGeom>
-                        <a:solidFill>
-                          <a:schemeClr val="accent5">
-                            <a:alpha val="50000"/>
-                          </a:schemeClr>
-                        </a:solidFill>
-                        <a:ln>
-                          <a:noFill/>
-                        </a:ln>
-                      </wps:spPr>
-                      <wps:style>
-                        <a:lnRef idx="0">
-                          <a:scrgbClr r="0" g="0" b="0"/>
-                        </a:lnRef>
-                        <a:fillRef idx="0">
-                          <a:scrgbClr r="0" g="0" b="0"/>
-                        </a:fillRef>
-                        <a:effectRef idx="0">
-                          <a:scrgbClr r="0" g="0" b="0"/>
-                        </a:effectRef>
-                        <a:fontRef idx="minor">
-                          <a:schemeClr val="lt1"/>
-                        </a:fontRef>
-                      </wps:style>
-                      <wps:txbx>
-                        <w:txbxContent>
-                          <w:p>
-                            <w:pPr>
-                              <w:rPr>
-                                <w:color w:val="000000" w:themeColor="text1"/>
-                              </w:rPr>
-                            </w:pPr>
-                            <w:proofErr w:type="spellStart"/>
-                            <w:r>
-                              <w:rPr>
-                                <w:color w:val="000000" w:themeColor="text1"/>
-                              </w:rPr>
-                              <w:t>franchiseDealer</w:t>
-                            </w:r>
-                            <w:proofErr w:type="spellEnd"/>
-                          </w:p>
-                          <w:p>
-                            <w:pPr>
-                              <w:rPr>
-                                <w:color w:val="000000" w:themeColor="text1"/>
-                                <w:u w:val="single"/>
-                              </w:rPr>
-                            </w:pPr>
-                            <w:proofErr w:type="spellStart"/>
-                            <w:r>
-                              <w:rPr>
-                                <w:color w:val="000000" w:themeColor="text1"/>
-                                <w:u w:val="single"/>
-                              </w:rPr>
-                              <w:t>sellerRating</w:t>
-                            </w:r>
-                            <w:proofErr w:type="spellEnd"/>
-                          </w:p>
-                        </w:txbxContent>
-                      </wps:txbx>
-                      <wps:bodyPr rot="0" vert="horz" wrap="square" lIns="91440" tIns="45720" rIns="91440" bIns="45720" anchor="t" anchorCtr="0">
-                        <a:noAutofit/>
-                      </wps:bodyPr>
-                    </wps:wsp>
-                  </a:graphicData>
-                </a:graphic>
-                <wp14:sizeRelH relativeFrom="margin">
-                  <wp14:pctWidth>0</wp14:pctWidth>
-                </wp14:sizeRelH>
-                <wp14:sizeRelV relativeFrom="margin">
-                  <wp14:pctHeight>0</wp14:pctHeight>
-                </wp14:sizeRelV>
-              </wp:anchor>
-            </w:drawing>
-          </mc:Choice>
-          <mc:Fallback>
-            <w:pict>
-              <v:shape w14:anchorId="50C28A02" id="_x0000_s1049" type="#_x0000_t202" style="position:absolute;left:0;text-align:left;margin-left:757.9pt;margin-top:577pt;width:85.35pt;height:50.2pt;z-index:251727872;visibility:visible;mso-wrap-style:square;mso-width-percent:0;mso-height-percent:0;mso-wrap-distance-left:9pt;mso-wrap-distance-top:3.6pt;mso-wrap-distance-right:9pt;mso-wrap-distance-bottom:3.6pt;mso-position-horizontal:absolute;mso-position-horizontal-relative:text;mso-position-vertical:absolute;mso-position-vertical-relative:text;mso-width-percent:0;mso-height-percent:0;mso-width-relative:margin;mso-height-relative:margin;v-text-anchor:top" o:gfxdata="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" fillcolor="#5b9bd5 [3208]" stroked="f">
-                <v:fill opacity="32896f"/>
-                <v:textbox>
-                  <w:txbxContent>
-                    <w:p>
-                      <w:pPr>
-                        <w:rPr>
-                          <w:color w:val="000000" w:themeColor="text1"/>
-                        </w:rPr>
-                      </w:pPr>
-                      <w:proofErr w:type="spellStart"/>
-                      <w:r>
-                        <w:rPr>
-                          <w:color w:val="000000" w:themeColor="text1"/>
-                        </w:rPr>
-                        <w:t>franchiseDealer</w:t>
-                      </w:r>
-                      <w:proofErr w:type="spellEnd"/>
-                    </w:p>
-                    <w:p>
-                      <w:pPr>
-                        <w:rPr>
-                          <w:color w:val="000000" w:themeColor="text1"/>
-                          <w:u w:val="single"/>
-                        </w:rPr>
-                      </w:pPr>
-                      <w:proofErr w:type="spellStart"/>
-                      <w:r>
-                        <w:rPr>
-                          <w:color w:val="000000" w:themeColor="text1"/>
-                          <w:u w:val="single"/>
-                        </w:rPr>
-                        <w:t>sellerRating</w:t>
-                      </w:r>
-                      <w:proofErr w:type="spellEnd"/>
-                    </w:p>
-                  </w:txbxContent>
-                </v:textbox>
-                <w10:wrap type="square"/>
-              </v:shape>
-            </w:pict>
-          </mc:Fallback>
-        </mc:AlternateContent>
-      </w:r>
-      <w:r>
-        <w:rPr>
-          <w:b/>
-          <w:bCs/>
+          <w:noProof/>
           <w:sz w:val="44"/>
           <w:szCs w:val="44"/>
         </w:rPr>
@@ -6921,7 +6721,7 @@
           </mc:Choice>
           <mc:Fallback>
             <w:pict>
-              <v:shape w14:anchorId="155F072E" id="_x0000_s1050" type="#_x0000_t202" style="position:absolute;left:0;text-align:left;margin-left:761.7pt;margin-top:519.85pt;width:82.85pt;height:25.1pt;z-index:251730944;visibility:visible;mso-wrap-style:square;mso-width-percent:0;mso-height-percent:0;mso-wrap-distance-left:9pt;mso-wrap-distance-top:3.6pt;mso-wrap-distance-right:9pt;mso-wrap-distance-bottom:3.6pt;mso-position-horizontal:absolute;mso-position-horizontal-relative:text;mso-position-vertical:absolute;mso-position-vertical-relative:text;mso-width-percent:0;mso-height-percent:0;mso-width-relative:margin;mso-height-relative:margin;v-text-anchor:top" o:gfxdata="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">
+              <v:shape w14:anchorId="155F072E" id="_x0000_s1050" type="#_x0000_t202" style="position:absolute;left:0;text-align:left;margin-left:761.7pt;margin-top:519.85pt;width:82.85pt;height:25.1pt;z-index:251730944;visibility:visible;mso-wrap-style:square;mso-width-percent:0;mso-height-percent:0;mso-wrap-distance-left:9pt;mso-wrap-distance-top:3.6pt;mso-wrap-distance-right:9pt;mso-wrap-distance-bottom:3.6pt;mso-position-horizontal:absolute;mso-position-horizontal-relative:text;mso-position-vertical:absolute;mso-position-vertical-relative:text;mso-width-percent:0;mso-height-percent:0;mso-width-relative:margin;mso-height-relative:margin;v-text-anchor:top" o:gfxdata="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">
                 <v:textbox>
                   <w:txbxContent>
                     <w:p>
@@ -6943,6 +6743,7 @@
         <w:rPr>
           <w:b/>
           <w:bCs/>
+          <w:noProof/>
           <w:sz w:val="44"/>
           <w:szCs w:val="44"/>
         </w:rPr>
@@ -7016,7 +6817,7 @@
           </mc:Choice>
           <mc:Fallback>
             <w:pict>
-              <v:shape w14:anchorId="0192853C" id="_x0000_s1051" type="#_x0000_t202" style="position:absolute;left:0;text-align:left;margin-left:899.85pt;margin-top:519.85pt;width:77pt;height:23.4pt;z-index:251731968;visibility:visible;mso-wrap-style:square;mso-width-percent:0;mso-height-percent:0;mso-wrap-distance-left:9pt;mso-wrap-distance-top:3.6pt;mso-wrap-distance-right:9pt;mso-wrap-distance-bottom:3.6pt;mso-position-horizontal:absolute;mso-position-horizontal-relative:text;mso-position-vertical:absolute;mso-position-vertical-relative:text;mso-width-percent:0;mso-height-percent:0;mso-width-relative:margin;mso-height-relative:margin;v-text-anchor:top" o:gfxdata="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">
+              <v:shape w14:anchorId="0192853C" id="_x0000_s1051" type="#_x0000_t202" style="position:absolute;left:0;text-align:left;margin-left:899.85pt;margin-top:519.85pt;width:77pt;height:23.4pt;z-index:251731968;visibility:visible;mso-wrap-style:square;mso-width-percent:0;mso-height-percent:0;mso-wrap-distance-left:9pt;mso-wrap-distance-top:3.6pt;mso-wrap-distance-right:9pt;mso-wrap-distance-bottom:3.6pt;mso-position-horizontal:absolute;mso-position-horizontal-relative:text;mso-position-vertical:absolute;mso-position-vertical-relative:text;mso-width-percent:0;mso-height-percent:0;mso-width-relative:margin;mso-height-relative:margin;v-text-anchor:top" o:gfxdata="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">
                 <v:textbox>
                   <w:txbxContent>
                     <w:p>
@@ -7036,6 +6837,7 @@
         <w:rPr>
           <w:b/>
           <w:bCs/>
+          <w:noProof/>
           <w:sz w:val="44"/>
           <w:szCs w:val="44"/>
         </w:rPr>
@@ -7115,6 +6917,7 @@
         <w:rPr>
           <w:b/>
           <w:bCs/>
+          <w:noProof/>
           <w:sz w:val="44"/>
           <w:szCs w:val="44"/>
         </w:rPr>
@@ -7196,14 +6999,14 @@
                             <w:pPr>
                               <w:rPr>
                                 <w:color w:val="000000" w:themeColor="text1"/>
-                                <w:u w:val="single"/>
+                                <w:u w:val="double"/>
                               </w:rPr>
                             </w:pPr>
                             <w:proofErr w:type="spellStart"/>
                             <w:r>
                               <w:rPr>
                                 <w:color w:val="000000" w:themeColor="text1"/>
-                                <w:u w:val="single"/>
+                                <w:u w:val="double"/>
                               </w:rPr>
                               <w:t>dealerUserName</w:t>
                             </w:r>
@@ -7213,14 +7016,14 @@
                             <w:pPr>
                               <w:rPr>
                                 <w:color w:val="000000" w:themeColor="text1"/>
-                                <w:u w:val="single"/>
+                                <w:u w:val="double"/>
                               </w:rPr>
                             </w:pPr>
                             <w:proofErr w:type="spellStart"/>
                             <w:r>
                               <w:rPr>
                                 <w:color w:val="000000" w:themeColor="text1"/>
-                                <w:u w:val="single"/>
+                                <w:u w:val="double"/>
                               </w:rPr>
                               <w:t>customerUserName</w:t>
                             </w:r>
@@ -7258,7 +7061,7 @@
           </mc:Choice>
           <mc:Fallback>
             <w:pict>
-              <v:shape w14:anchorId="0AD9EB44" id="_x0000_s1052" type="#_x0000_t202" style="position:absolute;left:0;text-align:left;margin-left:894pt;margin-top:576.8pt;width:121.35pt;height:88.7pt;z-index:251729920;visibility:visible;mso-wrap-style:square;mso-width-percent:0;mso-height-percent:0;mso-wrap-distance-left:9pt;mso-wrap-distance-top:3.6pt;mso-wrap-distance-right:9pt;mso-wrap-distance-bottom:3.6pt;mso-position-horizontal:absolute;mso-position-horizontal-relative:text;mso-position-vertical:absolute;mso-position-vertical-relative:text;mso-width-percent:0;mso-height-percent:0;mso-width-relative:margin;mso-height-relative:margin;v-text-anchor:top" o:gfxdata="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" fillcolor="#5b9bd5 [3208]" stroked="f">
+              <v:shape w14:anchorId="0AD9EB44" id="_x0000_s1052" type="#_x0000_t202" style="position:absolute;left:0;text-align:left;margin-left:894pt;margin-top:576.8pt;width:121.35pt;height:88.7pt;z-index:251729920;visibility:visible;mso-wrap-style:square;mso-width-percent:0;mso-height-percent:0;mso-wrap-distance-left:9pt;mso-wrap-distance-top:3.6pt;mso-wrap-distance-right:9pt;mso-wrap-distance-bottom:3.6pt;mso-position-horizontal:absolute;mso-position-horizontal-relative:text;mso-position-vertical:absolute;mso-position-vertical-relative:text;mso-width-percent:0;mso-height-percent:0;mso-width-relative:margin;mso-height-relative:margin;v-text-anchor:top" o:gfxdata="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" fillcolor="#5b9bd5 [3208]" stroked="f">
                 <v:fill opacity="32896f"/>
                 <v:textbox>
                   <w:txbxContent>
@@ -7283,14 +7086,14 @@
                       <w:pPr>
                         <w:rPr>
                           <w:color w:val="000000" w:themeColor="text1"/>
-                          <w:u w:val="single"/>
+                          <w:u w:val="double"/>
                         </w:rPr>
                       </w:pPr>
                       <w:proofErr w:type="spellStart"/>
                       <w:r>
                         <w:rPr>
                           <w:color w:val="000000" w:themeColor="text1"/>
-                          <w:u w:val="single"/>
+                          <w:u w:val="double"/>
                         </w:rPr>
                         <w:t>dealerUserName</w:t>
                       </w:r>
@@ -7300,14 +7103,14 @@
                       <w:pPr>
                         <w:rPr>
                           <w:color w:val="000000" w:themeColor="text1"/>
-                          <w:u w:val="single"/>
+                          <w:u w:val="double"/>
                         </w:rPr>
                       </w:pPr>
                       <w:proofErr w:type="spellStart"/>
                       <w:r>
                         <w:rPr>
                           <w:color w:val="000000" w:themeColor="text1"/>
-                          <w:u w:val="single"/>
+                          <w:u w:val="double"/>
                         </w:rPr>
                         <w:t>customerUserName</w:t>
                       </w:r>
@@ -7468,6 +7271,7 @@
     <w:lsdException w:name="HTML Sample" w:semiHidden="1" w:unhideWhenUsed="1"/>
     <w:lsdException w:name="HTML Typewriter" w:semiHidden="1" w:unhideWhenUsed="1"/>
     <w:lsdException w:name="HTML Variable" w:semiHidden="1" w:unhideWhenUsed="1"/>
+    <w:lsdException w:name="Normal Table" w:semiHidden="1" w:unhideWhenUsed="1"/>
     <w:lsdException w:name="annotation subject" w:semiHidden="1" w:unhideWhenUsed="1"/>
     <w:lsdException w:name="No List" w:semiHidden="1" w:unhideWhenUsed="1"/>
     <w:lsdException w:name="Outline List 1" w:semiHidden="1" w:unhideWhenUsed="1"/>
@@ -7514,8 +7318,10 @@
     <w:lsdException w:name="Table Subtle 2" w:semiHidden="1" w:unhideWhenUsed="1"/>
     <w:lsdException w:name="Table Web 1" w:semiHidden="1" w:unhideWhenUsed="1"/>
     <w:lsdException w:name="Table Web 2" w:semiHidden="1" w:unhideWhenUsed="1"/>
+    <w:lsdException w:name="Table Web 3" w:semiHidden="1" w:unhideWhenUsed="1"/>
     <w:lsdException w:name="Balloon Text" w:semiHidden="1" w:unhideWhenUsed="1"/>
     <w:lsdException w:name="Table Grid" w:uiPriority="39"/>
+    <w:lsdException w:name="Table Theme" w:semiHidden="1" w:unhideWhenUsed="1"/>
     <w:lsdException w:name="Placeholder Text" w:semiHidden="1"/>
     <w:lsdException w:name="No Spacing" w:uiPriority="1" w:qFormat="1"/>
     <w:lsdException w:name="Light Shading" w:uiPriority="60"/>

</xml_diff>

<commit_message>
completed till Address2 table
</commit_message>
<xml_diff>
--- a/Relational Table.docx
+++ b/Relational Table.docx
@@ -11,6 +11,1433 @@
           <w:szCs w:val="44"/>
         </w:rPr>
       </w:pPr>
+      <w:r>
+        <w:rPr>
+          <w:b/>
+          <w:bCs/>
+          <w:noProof/>
+          <w:sz w:val="44"/>
+          <w:szCs w:val="44"/>
+        </w:rPr>
+        <mc:AlternateContent>
+          <mc:Choice Requires="wps">
+            <w:drawing>
+              <wp:anchor distT="45720" distB="45720" distL="114300" distR="114300" simplePos="0" relativeHeight="251750400" behindDoc="0" locked="0" layoutInCell="1" allowOverlap="1" wp14:anchorId="0C6B8534" wp14:editId="3A79384B">
+                <wp:simplePos x="0" y="0"/>
+                <wp:positionH relativeFrom="column">
+                  <wp:posOffset>6171933</wp:posOffset>
+                </wp:positionH>
+                <wp:positionV relativeFrom="paragraph">
+                  <wp:posOffset>8531894</wp:posOffset>
+                </wp:positionV>
+                <wp:extent cx="1046480" cy="297180"/>
+                <wp:effectExtent l="0" t="0" r="7620" b="7620"/>
+                <wp:wrapSquare wrapText="bothSides"/>
+                <wp:docPr id="47" name="Text Box 2"/>
+                <wp:cNvGraphicFramePr>
+                  <a:graphicFrameLocks xmlns:a="http://schemas.openxmlformats.org/drawingml/2006/main"/>
+                </wp:cNvGraphicFramePr>
+                <a:graphic xmlns:a="http://schemas.openxmlformats.org/drawingml/2006/main">
+                  <a:graphicData uri="http://schemas.microsoft.com/office/word/2010/wordprocessingShape">
+                    <wps:wsp>
+                      <wps:cNvSpPr txBox="1">
+                        <a:spLocks noChangeArrowheads="1"/>
+                      </wps:cNvSpPr>
+                      <wps:spPr bwMode="auto">
+                        <a:xfrm>
+                          <a:off x="0" y="0"/>
+                          <a:ext cx="1046480" cy="297180"/>
+                        </a:xfrm>
+                        <a:prstGeom prst="rect">
+                          <a:avLst/>
+                        </a:prstGeom>
+                        <a:solidFill>
+                          <a:srgbClr val="FFFFFF"/>
+                        </a:solidFill>
+                        <a:ln w="9525">
+                          <a:solidFill>
+                            <a:srgbClr val="000000"/>
+                          </a:solidFill>
+                          <a:miter lim="800000"/>
+                          <a:headEnd/>
+                          <a:tailEnd/>
+                        </a:ln>
+                      </wps:spPr>
+                      <wps:txbx>
+                        <w:txbxContent>
+                          <w:p>
+                            <w:pPr>
+                              <w:rPr>
+                                <w:lang w:val="en-US"/>
+                              </w:rPr>
+                            </w:pPr>
+                            <w:proofErr w:type="spellStart"/>
+                            <w:r>
+                              <w:rPr>
+                                <w:lang w:val="en-US"/>
+                              </w:rPr>
+                              <w:t>PhoneNumber</w:t>
+                            </w:r>
+                            <w:proofErr w:type="spellEnd"/>
+                          </w:p>
+                        </w:txbxContent>
+                      </wps:txbx>
+                      <wps:bodyPr rot="0" vert="horz" wrap="square" lIns="91440" tIns="45720" rIns="91440" bIns="45720" anchor="t" anchorCtr="0">
+                        <a:noAutofit/>
+                      </wps:bodyPr>
+                    </wps:wsp>
+                  </a:graphicData>
+                </a:graphic>
+                <wp14:sizeRelH relativeFrom="margin">
+                  <wp14:pctWidth>0</wp14:pctWidth>
+                </wp14:sizeRelH>
+                <wp14:sizeRelV relativeFrom="margin">
+                  <wp14:pctHeight>0</wp14:pctHeight>
+                </wp14:sizeRelV>
+              </wp:anchor>
+            </w:drawing>
+          </mc:Choice>
+          <mc:Fallback>
+            <w:pict>
+              <v:shapetype w14:anchorId="0C6B8534" id="_x0000_t202" coordsize="21600,21600" o:spt="202" path="m,l,21600r21600,l21600,xe">
+                <v:stroke joinstyle="miter"/>
+                <v:path gradientshapeok="t" o:connecttype="rect"/>
+              </v:shapetype>
+              <v:shape id="Text Box 2" o:spid="_x0000_s1026" type="#_x0000_t202" style="position:absolute;margin-left:486pt;margin-top:671.8pt;width:82.4pt;height:23.4pt;z-index:251750400;visibility:visible;mso-wrap-style:square;mso-width-percent:0;mso-height-percent:0;mso-wrap-distance-left:9pt;mso-wrap-distance-top:3.6pt;mso-wrap-distance-right:9pt;mso-wrap-distance-bottom:3.6pt;mso-position-horizontal:absolute;mso-position-horizontal-relative:text;mso-position-vertical:absolute;mso-position-vertical-relative:text;mso-width-percent:0;mso-height-percent:0;mso-width-relative:margin;mso-height-relative:margin;v-text-anchor:top" o:gfxdata="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">
+                <v:textbox>
+                  <w:txbxContent>
+                    <w:p>
+                      <w:pPr>
+                        <w:rPr>
+                          <w:lang w:val="en-US"/>
+                        </w:rPr>
+                      </w:pPr>
+                      <w:proofErr w:type="spellStart"/>
+                      <w:r>
+                        <w:rPr>
+                          <w:lang w:val="en-US"/>
+                        </w:rPr>
+                        <w:t>PhoneNumber</w:t>
+                      </w:r>
+                      <w:proofErr w:type="spellEnd"/>
+                    </w:p>
+                  </w:txbxContent>
+                </v:textbox>
+                <w10:wrap type="square"/>
+              </v:shape>
+            </w:pict>
+          </mc:Fallback>
+        </mc:AlternateContent>
+      </w:r>
+      <w:r>
+        <w:rPr>
+          <w:b/>
+          <w:bCs/>
+          <w:noProof/>
+          <w:sz w:val="44"/>
+          <w:szCs w:val="44"/>
+        </w:rPr>
+        <mc:AlternateContent>
+          <mc:Choice Requires="wps">
+            <w:drawing>
+              <wp:anchor distT="0" distB="0" distL="114300" distR="114300" simplePos="0" relativeHeight="251677696" behindDoc="0" locked="0" layoutInCell="1" allowOverlap="1" wp14:anchorId="40129438" wp14:editId="75359B57">
+                <wp:simplePos x="0" y="0"/>
+                <wp:positionH relativeFrom="column">
+                  <wp:posOffset>3898232</wp:posOffset>
+                </wp:positionH>
+                <wp:positionV relativeFrom="paragraph">
+                  <wp:posOffset>7056722</wp:posOffset>
+                </wp:positionV>
+                <wp:extent cx="1870710" cy="1828800"/>
+                <wp:effectExtent l="0" t="0" r="8890" b="12700"/>
+                <wp:wrapNone/>
+                <wp:docPr id="10" name="Rectangle: Rounded Corners 10"/>
+                <wp:cNvGraphicFramePr/>
+                <a:graphic xmlns:a="http://schemas.openxmlformats.org/drawingml/2006/main">
+                  <a:graphicData uri="http://schemas.microsoft.com/office/word/2010/wordprocessingShape">
+                    <wps:wsp>
+                      <wps:cNvSpPr/>
+                      <wps:spPr>
+                        <a:xfrm>
+                          <a:off x="0" y="0"/>
+                          <a:ext cx="1870710" cy="1828800"/>
+                        </a:xfrm>
+                        <a:prstGeom prst="roundRect">
+                          <a:avLst/>
+                        </a:prstGeom>
+                      </wps:spPr>
+                      <wps:style>
+                        <a:lnRef idx="2">
+                          <a:schemeClr val="accent5">
+                            <a:shade val="50000"/>
+                          </a:schemeClr>
+                        </a:lnRef>
+                        <a:fillRef idx="1">
+                          <a:schemeClr val="accent5"/>
+                        </a:fillRef>
+                        <a:effectRef idx="0">
+                          <a:schemeClr val="accent5"/>
+                        </a:effectRef>
+                        <a:fontRef idx="minor">
+                          <a:schemeClr val="lt1"/>
+                        </a:fontRef>
+                      </wps:style>
+                      <wps:bodyPr rot="0" spcFirstLastPara="0" vertOverflow="overflow" horzOverflow="overflow" vert="horz" wrap="square" lIns="91440" tIns="45720" rIns="91440" bIns="45720" numCol="1" spcCol="0" rtlCol="0" fromWordArt="0" anchor="ctr" anchorCtr="0" forceAA="0" compatLnSpc="1">
+                        <a:prstTxWarp prst="textNoShape">
+                          <a:avLst/>
+                        </a:prstTxWarp>
+                        <a:noAutofit/>
+                      </wps:bodyPr>
+                    </wps:wsp>
+                  </a:graphicData>
+                </a:graphic>
+                <wp14:sizeRelV relativeFrom="margin">
+                  <wp14:pctHeight>0</wp14:pctHeight>
+                </wp14:sizeRelV>
+              </wp:anchor>
+            </w:drawing>
+          </mc:Choice>
+          <mc:Fallback>
+            <w:pict>
+              <v:roundrect w14:anchorId="06F862D7" id="Rectangle: Rounded Corners 10" o:spid="_x0000_s1026" style="position:absolute;margin-left:306.95pt;margin-top:555.65pt;width:147.3pt;height:2in;z-index:251677696;visibility:visible;mso-wrap-style:square;mso-height-percent:0;mso-wrap-distance-left:9pt;mso-wrap-distance-top:0;mso-wrap-distance-right:9pt;mso-wrap-distance-bottom:0;mso-position-horizontal:absolute;mso-position-horizontal-relative:text;mso-position-vertical:absolute;mso-position-vertical-relative:text;mso-height-percent:0;mso-height-relative:margin;v-text-anchor:middle" arcsize="10923f" o:gfxdata="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" fillcolor="#5b9bd5 [3208]" strokecolor="#1f4d78 [1608]" strokeweight="1pt">
+                <v:stroke joinstyle="miter"/>
+              </v:roundrect>
+            </w:pict>
+          </mc:Fallback>
+        </mc:AlternateContent>
+      </w:r>
+      <w:r>
+        <w:rPr>
+          <w:b/>
+          <w:bCs/>
+          <w:noProof/>
+          <w:sz w:val="44"/>
+          <w:szCs w:val="44"/>
+        </w:rPr>
+        <mc:AlternateContent>
+          <mc:Choice Requires="wps">
+            <w:drawing>
+              <wp:anchor distT="0" distB="0" distL="114300" distR="114300" simplePos="0" relativeHeight="251752448" behindDoc="0" locked="0" layoutInCell="1" allowOverlap="1" wp14:anchorId="10348289" wp14:editId="17B86D5B">
+                <wp:simplePos x="0" y="0"/>
+                <wp:positionH relativeFrom="column">
+                  <wp:posOffset>6075947</wp:posOffset>
+                </wp:positionH>
+                <wp:positionV relativeFrom="paragraph">
+                  <wp:posOffset>8885522</wp:posOffset>
+                </wp:positionV>
+                <wp:extent cx="1358700" cy="1106905"/>
+                <wp:effectExtent l="0" t="0" r="13335" b="10795"/>
+                <wp:wrapNone/>
+                <wp:docPr id="48" name="Rectangle: Rounded Corners 35"/>
+                <wp:cNvGraphicFramePr/>
+                <a:graphic xmlns:a="http://schemas.openxmlformats.org/drawingml/2006/main">
+                  <a:graphicData uri="http://schemas.microsoft.com/office/word/2010/wordprocessingShape">
+                    <wps:wsp>
+                      <wps:cNvSpPr/>
+                      <wps:spPr>
+                        <a:xfrm>
+                          <a:off x="0" y="0"/>
+                          <a:ext cx="1358700" cy="1106905"/>
+                        </a:xfrm>
+                        <a:prstGeom prst="roundRect">
+                          <a:avLst/>
+                        </a:prstGeom>
+                      </wps:spPr>
+                      <wps:style>
+                        <a:lnRef idx="2">
+                          <a:schemeClr val="accent5">
+                            <a:shade val="50000"/>
+                          </a:schemeClr>
+                        </a:lnRef>
+                        <a:fillRef idx="1">
+                          <a:schemeClr val="accent5"/>
+                        </a:fillRef>
+                        <a:effectRef idx="0">
+                          <a:schemeClr val="accent5"/>
+                        </a:effectRef>
+                        <a:fontRef idx="minor">
+                          <a:schemeClr val="lt1"/>
+                        </a:fontRef>
+                      </wps:style>
+                      <wps:bodyPr rot="0" spcFirstLastPara="0" vertOverflow="overflow" horzOverflow="overflow" vert="horz" wrap="square" lIns="91440" tIns="45720" rIns="91440" bIns="45720" numCol="1" spcCol="0" rtlCol="0" fromWordArt="0" anchor="ctr" anchorCtr="0" forceAA="0" compatLnSpc="1">
+                        <a:prstTxWarp prst="textNoShape">
+                          <a:avLst/>
+                        </a:prstTxWarp>
+                        <a:noAutofit/>
+                      </wps:bodyPr>
+                    </wps:wsp>
+                  </a:graphicData>
+                </a:graphic>
+                <wp14:sizeRelH relativeFrom="margin">
+                  <wp14:pctWidth>0</wp14:pctWidth>
+                </wp14:sizeRelH>
+                <wp14:sizeRelV relativeFrom="margin">
+                  <wp14:pctHeight>0</wp14:pctHeight>
+                </wp14:sizeRelV>
+              </wp:anchor>
+            </w:drawing>
+          </mc:Choice>
+          <mc:Fallback>
+            <w:pict>
+              <v:roundrect w14:anchorId="4B392D04" id="Rectangle: Rounded Corners 35" o:spid="_x0000_s1026" style="position:absolute;margin-left:478.4pt;margin-top:699.65pt;width:107pt;height:87.15pt;z-index:251752448;visibility:visible;mso-wrap-style:square;mso-width-percent:0;mso-height-percent:0;mso-wrap-distance-left:9pt;mso-wrap-distance-top:0;mso-wrap-distance-right:9pt;mso-wrap-distance-bottom:0;mso-position-horizontal:absolute;mso-position-horizontal-relative:text;mso-position-vertical:absolute;mso-position-vertical-relative:text;mso-width-percent:0;mso-height-percent:0;mso-width-relative:margin;mso-height-relative:margin;v-text-anchor:middle" arcsize="10923f" o:gfxdata="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" fillcolor="#5b9bd5 [3208]" strokecolor="#1f4d78 [1608]" strokeweight="1pt">
+                <v:stroke joinstyle="miter"/>
+              </v:roundrect>
+            </w:pict>
+          </mc:Fallback>
+        </mc:AlternateContent>
+      </w:r>
+      <w:r>
+        <w:rPr>
+          <w:b/>
+          <w:bCs/>
+          <w:noProof/>
+          <w:sz w:val="44"/>
+          <w:szCs w:val="44"/>
+        </w:rPr>
+        <mc:AlternateContent>
+          <mc:Choice Requires="wps">
+            <w:drawing>
+              <wp:anchor distT="45720" distB="45720" distL="114300" distR="114300" simplePos="0" relativeHeight="251754496" behindDoc="0" locked="0" layoutInCell="1" allowOverlap="1" wp14:anchorId="2FFE894A" wp14:editId="34DA7C98">
+                <wp:simplePos x="0" y="0"/>
+                <wp:positionH relativeFrom="column">
+                  <wp:posOffset>6256020</wp:posOffset>
+                </wp:positionH>
+                <wp:positionV relativeFrom="paragraph">
+                  <wp:posOffset>9077960</wp:posOffset>
+                </wp:positionV>
+                <wp:extent cx="1106805" cy="914400"/>
+                <wp:effectExtent l="0" t="0" r="0" b="0"/>
+                <wp:wrapSquare wrapText="bothSides"/>
+                <wp:docPr id="49" name="Text Box 2"/>
+                <wp:cNvGraphicFramePr>
+                  <a:graphicFrameLocks xmlns:a="http://schemas.openxmlformats.org/drawingml/2006/main"/>
+                </wp:cNvGraphicFramePr>
+                <a:graphic xmlns:a="http://schemas.openxmlformats.org/drawingml/2006/main">
+                  <a:graphicData uri="http://schemas.microsoft.com/office/word/2010/wordprocessingShape">
+                    <wps:wsp>
+                      <wps:cNvSpPr txBox="1">
+                        <a:spLocks noChangeArrowheads="1"/>
+                      </wps:cNvSpPr>
+                      <wps:spPr bwMode="auto">
+                        <a:xfrm>
+                          <a:off x="0" y="0"/>
+                          <a:ext cx="1106805" cy="914400"/>
+                        </a:xfrm>
+                        <a:prstGeom prst="rect">
+                          <a:avLst/>
+                        </a:prstGeom>
+                        <a:solidFill>
+                          <a:schemeClr val="accent5">
+                            <a:alpha val="50000"/>
+                          </a:schemeClr>
+                        </a:solidFill>
+                        <a:ln>
+                          <a:noFill/>
+                        </a:ln>
+                      </wps:spPr>
+                      <wps:style>
+                        <a:lnRef idx="0">
+                          <a:scrgbClr r="0" g="0" b="0"/>
+                        </a:lnRef>
+                        <a:fillRef idx="0">
+                          <a:scrgbClr r="0" g="0" b="0"/>
+                        </a:fillRef>
+                        <a:effectRef idx="0">
+                          <a:scrgbClr r="0" g="0" b="0"/>
+                        </a:effectRef>
+                        <a:fontRef idx="minor">
+                          <a:schemeClr val="lt1"/>
+                        </a:fontRef>
+                      </wps:style>
+                      <wps:txbx>
+                        <w:txbxContent>
+                          <w:p>
+                            <w:pPr>
+                              <w:rPr>
+                                <w:color w:val="000000" w:themeColor="text1"/>
+                                <w:u w:val="double"/>
+                              </w:rPr>
+                            </w:pPr>
+                            <w:proofErr w:type="spellStart"/>
+                            <w:r>
+                              <w:rPr>
+                                <w:color w:val="000000" w:themeColor="text1"/>
+                                <w:u w:val="double"/>
+                              </w:rPr>
+                              <w:t>userEmail</w:t>
+                            </w:r>
+                            <w:proofErr w:type="spellEnd"/>
+                          </w:p>
+                          <w:p>
+                            <w:pPr>
+                              <w:rPr>
+                                <w:color w:val="000000" w:themeColor="text1"/>
+                                <w:u w:val="single"/>
+                              </w:rPr>
+                            </w:pPr>
+                            <w:proofErr w:type="spellStart"/>
+                            <w:r>
+                              <w:rPr>
+                                <w:color w:val="000000" w:themeColor="text1"/>
+                                <w:u w:val="single"/>
+                              </w:rPr>
+                              <w:t>phoneNumber</w:t>
+                            </w:r>
+                            <w:proofErr w:type="spellEnd"/>
+                          </w:p>
+                        </w:txbxContent>
+                      </wps:txbx>
+                      <wps:bodyPr rot="0" vert="horz" wrap="square" lIns="91440" tIns="45720" rIns="91440" bIns="45720" anchor="t" anchorCtr="0">
+                        <a:noAutofit/>
+                      </wps:bodyPr>
+                    </wps:wsp>
+                  </a:graphicData>
+                </a:graphic>
+                <wp14:sizeRelH relativeFrom="margin">
+                  <wp14:pctWidth>0</wp14:pctWidth>
+                </wp14:sizeRelH>
+                <wp14:sizeRelV relativeFrom="margin">
+                  <wp14:pctHeight>0</wp14:pctHeight>
+                </wp14:sizeRelV>
+              </wp:anchor>
+            </w:drawing>
+          </mc:Choice>
+          <mc:Fallback>
+            <w:pict>
+              <v:shape w14:anchorId="2FFE894A" id="_x0000_s1027" type="#_x0000_t202" style="position:absolute;margin-left:492.6pt;margin-top:714.8pt;width:87.15pt;height:1in;z-index:251754496;visibility:visible;mso-wrap-style:square;mso-width-percent:0;mso-height-percent:0;mso-wrap-distance-left:9pt;mso-wrap-distance-top:3.6pt;mso-wrap-distance-right:9pt;mso-wrap-distance-bottom:3.6pt;mso-position-horizontal:absolute;mso-position-horizontal-relative:text;mso-position-vertical:absolute;mso-position-vertical-relative:text;mso-width-percent:0;mso-height-percent:0;mso-width-relative:margin;mso-height-relative:margin;v-text-anchor:top" o:gfxdata="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" fillcolor="#5b9bd5 [3208]" stroked="f">
+                <v:fill opacity="32896f"/>
+                <v:textbox>
+                  <w:txbxContent>
+                    <w:p>
+                      <w:pPr>
+                        <w:rPr>
+                          <w:color w:val="000000" w:themeColor="text1"/>
+                          <w:u w:val="double"/>
+                        </w:rPr>
+                      </w:pPr>
+                      <w:proofErr w:type="spellStart"/>
+                      <w:r>
+                        <w:rPr>
+                          <w:color w:val="000000" w:themeColor="text1"/>
+                          <w:u w:val="double"/>
+                        </w:rPr>
+                        <w:t>userEmail</w:t>
+                      </w:r>
+                      <w:proofErr w:type="spellEnd"/>
+                    </w:p>
+                    <w:p>
+                      <w:pPr>
+                        <w:rPr>
+                          <w:color w:val="000000" w:themeColor="text1"/>
+                          <w:u w:val="single"/>
+                        </w:rPr>
+                      </w:pPr>
+                      <w:proofErr w:type="spellStart"/>
+                      <w:r>
+                        <w:rPr>
+                          <w:color w:val="000000" w:themeColor="text1"/>
+                          <w:u w:val="single"/>
+                        </w:rPr>
+                        <w:t>phoneNumber</w:t>
+                      </w:r>
+                      <w:proofErr w:type="spellEnd"/>
+                    </w:p>
+                  </w:txbxContent>
+                </v:textbox>
+                <w10:wrap type="square"/>
+              </v:shape>
+            </w:pict>
+          </mc:Fallback>
+        </mc:AlternateContent>
+      </w:r>
+      <w:r>
+        <w:rPr>
+          <w:b/>
+          <w:bCs/>
+          <w:noProof/>
+          <w:sz w:val="44"/>
+          <w:szCs w:val="44"/>
+        </w:rPr>
+        <mc:AlternateContent>
+          <mc:Choice Requires="wps">
+            <w:drawing>
+              <wp:anchor distT="45720" distB="45720" distL="114300" distR="114300" simplePos="0" relativeHeight="251744256" behindDoc="0" locked="0" layoutInCell="1" allowOverlap="1" wp14:anchorId="4CE1A0D3" wp14:editId="62685DEC">
+                <wp:simplePos x="0" y="0"/>
+                <wp:positionH relativeFrom="column">
+                  <wp:posOffset>12019280</wp:posOffset>
+                </wp:positionH>
+                <wp:positionV relativeFrom="paragraph">
+                  <wp:posOffset>8177530</wp:posOffset>
+                </wp:positionV>
+                <wp:extent cx="902970" cy="276225"/>
+                <wp:effectExtent l="0" t="0" r="11430" b="15875"/>
+                <wp:wrapSquare wrapText="bothSides"/>
+                <wp:docPr id="44" name="Text Box 2"/>
+                <wp:cNvGraphicFramePr>
+                  <a:graphicFrameLocks xmlns:a="http://schemas.openxmlformats.org/drawingml/2006/main"/>
+                </wp:cNvGraphicFramePr>
+                <a:graphic xmlns:a="http://schemas.openxmlformats.org/drawingml/2006/main">
+                  <a:graphicData uri="http://schemas.microsoft.com/office/word/2010/wordprocessingShape">
+                    <wps:wsp>
+                      <wps:cNvSpPr txBox="1">
+                        <a:spLocks noChangeArrowheads="1"/>
+                      </wps:cNvSpPr>
+                      <wps:spPr bwMode="auto">
+                        <a:xfrm>
+                          <a:off x="0" y="0"/>
+                          <a:ext cx="902970" cy="276225"/>
+                        </a:xfrm>
+                        <a:prstGeom prst="rect">
+                          <a:avLst/>
+                        </a:prstGeom>
+                        <a:solidFill>
+                          <a:srgbClr val="FFFFFF"/>
+                        </a:solidFill>
+                        <a:ln w="9525">
+                          <a:solidFill>
+                            <a:srgbClr val="000000"/>
+                          </a:solidFill>
+                          <a:miter lim="800000"/>
+                          <a:headEnd/>
+                          <a:tailEnd/>
+                        </a:ln>
+                      </wps:spPr>
+                      <wps:txbx>
+                        <w:txbxContent>
+                          <w:p>
+                            <w:r>
+                              <w:t>Address</w:t>
+                            </w:r>
+                            <w:r>
+                              <w:t>2</w:t>
+                            </w:r>
+                          </w:p>
+                        </w:txbxContent>
+                      </wps:txbx>
+                      <wps:bodyPr rot="0" vert="horz" wrap="square" lIns="91440" tIns="45720" rIns="91440" bIns="45720" anchor="t" anchorCtr="0">
+                        <a:noAutofit/>
+                      </wps:bodyPr>
+                    </wps:wsp>
+                  </a:graphicData>
+                </a:graphic>
+                <wp14:sizeRelH relativeFrom="margin">
+                  <wp14:pctWidth>0</wp14:pctWidth>
+                </wp14:sizeRelH>
+                <wp14:sizeRelV relativeFrom="margin">
+                  <wp14:pctHeight>0</wp14:pctHeight>
+                </wp14:sizeRelV>
+              </wp:anchor>
+            </w:drawing>
+          </mc:Choice>
+          <mc:Fallback>
+            <w:pict>
+              <v:shape w14:anchorId="4CE1A0D3" id="_x0000_s1028" type="#_x0000_t202" style="position:absolute;margin-left:946.4pt;margin-top:643.9pt;width:71.1pt;height:21.75pt;z-index:251744256;visibility:visible;mso-wrap-style:square;mso-width-percent:0;mso-height-percent:0;mso-wrap-distance-left:9pt;mso-wrap-distance-top:3.6pt;mso-wrap-distance-right:9pt;mso-wrap-distance-bottom:3.6pt;mso-position-horizontal:absolute;mso-position-horizontal-relative:text;mso-position-vertical:absolute;mso-position-vertical-relative:text;mso-width-percent:0;mso-height-percent:0;mso-width-relative:margin;mso-height-relative:margin;v-text-anchor:top" o:gfxdata="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">
+                <v:textbox>
+                  <w:txbxContent>
+                    <w:p>
+                      <w:r>
+                        <w:t>Address</w:t>
+                      </w:r>
+                      <w:r>
+                        <w:t>2</w:t>
+                      </w:r>
+                    </w:p>
+                  </w:txbxContent>
+                </v:textbox>
+                <w10:wrap type="square"/>
+              </v:shape>
+            </w:pict>
+          </mc:Fallback>
+        </mc:AlternateContent>
+      </w:r>
+      <w:r>
+        <w:rPr>
+          <w:b/>
+          <w:bCs/>
+          <w:noProof/>
+          <w:sz w:val="44"/>
+          <w:szCs w:val="44"/>
+        </w:rPr>
+        <mc:AlternateContent>
+          <mc:Choice Requires="wps">
+            <w:drawing>
+              <wp:anchor distT="45720" distB="45720" distL="114300" distR="114300" simplePos="0" relativeHeight="251742208" behindDoc="0" locked="0" layoutInCell="1" allowOverlap="1" wp14:anchorId="0D8B1E36" wp14:editId="197A0675">
+                <wp:simplePos x="0" y="0"/>
+                <wp:positionH relativeFrom="column">
+                  <wp:posOffset>6256020</wp:posOffset>
+                </wp:positionH>
+                <wp:positionV relativeFrom="paragraph">
+                  <wp:posOffset>7320915</wp:posOffset>
+                </wp:positionV>
+                <wp:extent cx="765175" cy="625475"/>
+                <wp:effectExtent l="0" t="0" r="0" b="0"/>
+                <wp:wrapSquare wrapText="bothSides"/>
+                <wp:docPr id="43" name="Text Box 2"/>
+                <wp:cNvGraphicFramePr>
+                  <a:graphicFrameLocks xmlns:a="http://schemas.openxmlformats.org/drawingml/2006/main"/>
+                </wp:cNvGraphicFramePr>
+                <a:graphic xmlns:a="http://schemas.openxmlformats.org/drawingml/2006/main">
+                  <a:graphicData uri="http://schemas.microsoft.com/office/word/2010/wordprocessingShape">
+                    <wps:wsp>
+                      <wps:cNvSpPr txBox="1">
+                        <a:spLocks noChangeArrowheads="1"/>
+                      </wps:cNvSpPr>
+                      <wps:spPr bwMode="auto">
+                        <a:xfrm>
+                          <a:off x="0" y="0"/>
+                          <a:ext cx="765175" cy="625475"/>
+                        </a:xfrm>
+                        <a:prstGeom prst="rect">
+                          <a:avLst/>
+                        </a:prstGeom>
+                        <a:solidFill>
+                          <a:schemeClr val="accent5">
+                            <a:alpha val="50000"/>
+                          </a:schemeClr>
+                        </a:solidFill>
+                        <a:ln>
+                          <a:noFill/>
+                        </a:ln>
+                      </wps:spPr>
+                      <wps:style>
+                        <a:lnRef idx="0">
+                          <a:scrgbClr r="0" g="0" b="0"/>
+                        </a:lnRef>
+                        <a:fillRef idx="0">
+                          <a:scrgbClr r="0" g="0" b="0"/>
+                        </a:fillRef>
+                        <a:effectRef idx="0">
+                          <a:scrgbClr r="0" g="0" b="0"/>
+                        </a:effectRef>
+                        <a:fontRef idx="minor">
+                          <a:schemeClr val="lt1"/>
+                        </a:fontRef>
+                      </wps:style>
+                      <wps:txbx>
+                        <w:txbxContent>
+                          <w:p>
+                            <w:pPr>
+                              <w:rPr>
+                                <w:color w:val="000000" w:themeColor="text1"/>
+                                <w:u w:val="double"/>
+                              </w:rPr>
+                            </w:pPr>
+                            <w:proofErr w:type="spellStart"/>
+                            <w:r>
+                              <w:rPr>
+                                <w:color w:val="000000" w:themeColor="text1"/>
+                                <w:u w:val="double"/>
+                              </w:rPr>
+                              <w:t>userEmail</w:t>
+                            </w:r>
+                            <w:proofErr w:type="spellEnd"/>
+                          </w:p>
+                          <w:p>
+                            <w:pPr>
+                              <w:rPr>
+                                <w:color w:val="000000" w:themeColor="text1"/>
+                              </w:rPr>
+                            </w:pPr>
+                            <w:r>
+                              <w:rPr>
+                                <w:color w:val="000000" w:themeColor="text1"/>
+                              </w:rPr>
+                              <w:t>zip</w:t>
+                            </w:r>
+                          </w:p>
+                        </w:txbxContent>
+                      </wps:txbx>
+                      <wps:bodyPr rot="0" vert="horz" wrap="square" lIns="91440" tIns="45720" rIns="91440" bIns="45720" anchor="t" anchorCtr="0">
+                        <a:noAutofit/>
+                      </wps:bodyPr>
+                    </wps:wsp>
+                  </a:graphicData>
+                </a:graphic>
+                <wp14:sizeRelH relativeFrom="margin">
+                  <wp14:pctWidth>0</wp14:pctWidth>
+                </wp14:sizeRelH>
+                <wp14:sizeRelV relativeFrom="margin">
+                  <wp14:pctHeight>0</wp14:pctHeight>
+                </wp14:sizeRelV>
+              </wp:anchor>
+            </w:drawing>
+          </mc:Choice>
+          <mc:Fallback>
+            <w:pict>
+              <v:shape w14:anchorId="0D8B1E36" id="_x0000_s1029" type="#_x0000_t202" style="position:absolute;margin-left:492.6pt;margin-top:576.45pt;width:60.25pt;height:49.25pt;z-index:251742208;visibility:visible;mso-wrap-style:square;mso-width-percent:0;mso-height-percent:0;mso-wrap-distance-left:9pt;mso-wrap-distance-top:3.6pt;mso-wrap-distance-right:9pt;mso-wrap-distance-bottom:3.6pt;mso-position-horizontal:absolute;mso-position-horizontal-relative:text;mso-position-vertical:absolute;mso-position-vertical-relative:text;mso-width-percent:0;mso-height-percent:0;mso-width-relative:margin;mso-height-relative:margin;v-text-anchor:top" o:gfxdata="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" fillcolor="#5b9bd5 [3208]" stroked="f">
+                <v:fill opacity="32896f"/>
+                <v:textbox>
+                  <w:txbxContent>
+                    <w:p>
+                      <w:pPr>
+                        <w:rPr>
+                          <w:color w:val="000000" w:themeColor="text1"/>
+                          <w:u w:val="double"/>
+                        </w:rPr>
+                      </w:pPr>
+                      <w:proofErr w:type="spellStart"/>
+                      <w:r>
+                        <w:rPr>
+                          <w:color w:val="000000" w:themeColor="text1"/>
+                          <w:u w:val="double"/>
+                        </w:rPr>
+                        <w:t>userEmail</w:t>
+                      </w:r>
+                      <w:proofErr w:type="spellEnd"/>
+                    </w:p>
+                    <w:p>
+                      <w:pPr>
+                        <w:rPr>
+                          <w:color w:val="000000" w:themeColor="text1"/>
+                        </w:rPr>
+                      </w:pPr>
+                      <w:r>
+                        <w:rPr>
+                          <w:color w:val="000000" w:themeColor="text1"/>
+                        </w:rPr>
+                        <w:t>zip</w:t>
+                      </w:r>
+                    </w:p>
+                  </w:txbxContent>
+                </v:textbox>
+                <w10:wrap type="square"/>
+              </v:shape>
+            </w:pict>
+          </mc:Fallback>
+        </mc:AlternateContent>
+      </w:r>
+      <w:r>
+        <w:rPr>
+          <w:b/>
+          <w:bCs/>
+          <w:noProof/>
+          <w:sz w:val="44"/>
+          <w:szCs w:val="44"/>
+        </w:rPr>
+        <mc:AlternateContent>
+          <mc:Choice Requires="wps">
+            <w:drawing>
+              <wp:anchor distT="0" distB="0" distL="114300" distR="114300" simplePos="0" relativeHeight="251740160" behindDoc="0" locked="0" layoutInCell="1" allowOverlap="1" wp14:anchorId="4A7357B0" wp14:editId="4171DD3E">
+                <wp:simplePos x="0" y="0"/>
+                <wp:positionH relativeFrom="column">
+                  <wp:posOffset>5931568</wp:posOffset>
+                </wp:positionH>
+                <wp:positionV relativeFrom="paragraph">
+                  <wp:posOffset>7128911</wp:posOffset>
+                </wp:positionV>
+                <wp:extent cx="1515110" cy="974558"/>
+                <wp:effectExtent l="0" t="0" r="8890" b="16510"/>
+                <wp:wrapNone/>
+                <wp:docPr id="40" name="Rectangle: Rounded Corners 35"/>
+                <wp:cNvGraphicFramePr/>
+                <a:graphic xmlns:a="http://schemas.openxmlformats.org/drawingml/2006/main">
+                  <a:graphicData uri="http://schemas.microsoft.com/office/word/2010/wordprocessingShape">
+                    <wps:wsp>
+                      <wps:cNvSpPr/>
+                      <wps:spPr>
+                        <a:xfrm>
+                          <a:off x="0" y="0"/>
+                          <a:ext cx="1515110" cy="974558"/>
+                        </a:xfrm>
+                        <a:prstGeom prst="roundRect">
+                          <a:avLst/>
+                        </a:prstGeom>
+                      </wps:spPr>
+                      <wps:style>
+                        <a:lnRef idx="2">
+                          <a:schemeClr val="accent5">
+                            <a:shade val="50000"/>
+                          </a:schemeClr>
+                        </a:lnRef>
+                        <a:fillRef idx="1">
+                          <a:schemeClr val="accent5"/>
+                        </a:fillRef>
+                        <a:effectRef idx="0">
+                          <a:schemeClr val="accent5"/>
+                        </a:effectRef>
+                        <a:fontRef idx="minor">
+                          <a:schemeClr val="lt1"/>
+                        </a:fontRef>
+                      </wps:style>
+                      <wps:bodyPr rot="0" spcFirstLastPara="0" vertOverflow="overflow" horzOverflow="overflow" vert="horz" wrap="square" lIns="91440" tIns="45720" rIns="91440" bIns="45720" numCol="1" spcCol="0" rtlCol="0" fromWordArt="0" anchor="ctr" anchorCtr="0" forceAA="0" compatLnSpc="1">
+                        <a:prstTxWarp prst="textNoShape">
+                          <a:avLst/>
+                        </a:prstTxWarp>
+                        <a:noAutofit/>
+                      </wps:bodyPr>
+                    </wps:wsp>
+                  </a:graphicData>
+                </a:graphic>
+                <wp14:sizeRelH relativeFrom="margin">
+                  <wp14:pctWidth>0</wp14:pctWidth>
+                </wp14:sizeRelH>
+                <wp14:sizeRelV relativeFrom="margin">
+                  <wp14:pctHeight>0</wp14:pctHeight>
+                </wp14:sizeRelV>
+              </wp:anchor>
+            </w:drawing>
+          </mc:Choice>
+          <mc:Fallback>
+            <w:pict>
+              <v:roundrect w14:anchorId="4EF43085" id="Rectangle: Rounded Corners 35" o:spid="_x0000_s1026" style="position:absolute;margin-left:467.05pt;margin-top:561.35pt;width:119.3pt;height:76.75pt;z-index:251740160;visibility:visible;mso-wrap-style:square;mso-width-percent:0;mso-height-percent:0;mso-wrap-distance-left:9pt;mso-wrap-distance-top:0;mso-wrap-distance-right:9pt;mso-wrap-distance-bottom:0;mso-position-horizontal:absolute;mso-position-horizontal-relative:text;mso-position-vertical:absolute;mso-position-vertical-relative:text;mso-width-percent:0;mso-height-percent:0;mso-width-relative:margin;mso-height-relative:margin;v-text-anchor:middle" arcsize="10923f" o:gfxdata="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" fillcolor="#5b9bd5 [3208]" strokecolor="#1f4d78 [1608]" strokeweight="1pt">
+                <v:stroke joinstyle="miter"/>
+              </v:roundrect>
+            </w:pict>
+          </mc:Fallback>
+        </mc:AlternateContent>
+      </w:r>
+      <w:r>
+        <w:rPr>
+          <w:b/>
+          <w:bCs/>
+          <w:noProof/>
+          <w:sz w:val="44"/>
+          <w:szCs w:val="44"/>
+        </w:rPr>
+        <mc:AlternateContent>
+          <mc:Choice Requires="wps">
+            <w:drawing>
+              <wp:anchor distT="45720" distB="45720" distL="114300" distR="114300" simplePos="0" relativeHeight="251748352" behindDoc="0" locked="0" layoutInCell="1" allowOverlap="1" wp14:anchorId="2B4CF788" wp14:editId="3396CD8F">
+                <wp:simplePos x="0" y="0"/>
+                <wp:positionH relativeFrom="column">
+                  <wp:posOffset>12019280</wp:posOffset>
+                </wp:positionH>
+                <wp:positionV relativeFrom="paragraph">
+                  <wp:posOffset>8692515</wp:posOffset>
+                </wp:positionV>
+                <wp:extent cx="765175" cy="1010285"/>
+                <wp:effectExtent l="0" t="0" r="0" b="5715"/>
+                <wp:wrapSquare wrapText="bothSides"/>
+                <wp:docPr id="46" name="Text Box 2"/>
+                <wp:cNvGraphicFramePr>
+                  <a:graphicFrameLocks xmlns:a="http://schemas.openxmlformats.org/drawingml/2006/main"/>
+                </wp:cNvGraphicFramePr>
+                <a:graphic xmlns:a="http://schemas.openxmlformats.org/drawingml/2006/main">
+                  <a:graphicData uri="http://schemas.microsoft.com/office/word/2010/wordprocessingShape">
+                    <wps:wsp>
+                      <wps:cNvSpPr txBox="1">
+                        <a:spLocks noChangeArrowheads="1"/>
+                      </wps:cNvSpPr>
+                      <wps:spPr bwMode="auto">
+                        <a:xfrm>
+                          <a:off x="0" y="0"/>
+                          <a:ext cx="765175" cy="1010285"/>
+                        </a:xfrm>
+                        <a:prstGeom prst="rect">
+                          <a:avLst/>
+                        </a:prstGeom>
+                        <a:solidFill>
+                          <a:schemeClr val="accent5">
+                            <a:alpha val="50000"/>
+                          </a:schemeClr>
+                        </a:solidFill>
+                        <a:ln>
+                          <a:noFill/>
+                        </a:ln>
+                      </wps:spPr>
+                      <wps:style>
+                        <a:lnRef idx="0">
+                          <a:scrgbClr r="0" g="0" b="0"/>
+                        </a:lnRef>
+                        <a:fillRef idx="0">
+                          <a:scrgbClr r="0" g="0" b="0"/>
+                        </a:fillRef>
+                        <a:effectRef idx="0">
+                          <a:scrgbClr r="0" g="0" b="0"/>
+                        </a:effectRef>
+                        <a:fontRef idx="minor">
+                          <a:schemeClr val="lt1"/>
+                        </a:fontRef>
+                      </wps:style>
+                      <wps:txbx>
+                        <w:txbxContent>
+                          <w:p>
+                            <w:pPr>
+                              <w:rPr>
+                                <w:color w:val="000000" w:themeColor="text1"/>
+                                <w:u w:val="double"/>
+                              </w:rPr>
+                            </w:pPr>
+                            <w:proofErr w:type="spellStart"/>
+                            <w:r>
+                              <w:rPr>
+                                <w:color w:val="000000" w:themeColor="text1"/>
+                                <w:u w:val="double"/>
+                              </w:rPr>
+                              <w:t>userEmail</w:t>
+                            </w:r>
+                            <w:proofErr w:type="spellEnd"/>
+                          </w:p>
+                          <w:p>
+                            <w:pPr>
+                              <w:rPr>
+                                <w:color w:val="000000" w:themeColor="text1"/>
+                              </w:rPr>
+                            </w:pPr>
+                            <w:r>
+                              <w:rPr>
+                                <w:color w:val="000000" w:themeColor="text1"/>
+                              </w:rPr>
+                              <w:t>latitude</w:t>
+                            </w:r>
+                          </w:p>
+                          <w:p>
+                            <w:pPr>
+                              <w:rPr>
+                                <w:color w:val="000000" w:themeColor="text1"/>
+                              </w:rPr>
+                            </w:pPr>
+                            <w:r>
+                              <w:rPr>
+                                <w:color w:val="000000" w:themeColor="text1"/>
+                              </w:rPr>
+                              <w:t>longitude</w:t>
+                            </w:r>
+                          </w:p>
+                        </w:txbxContent>
+                      </wps:txbx>
+                      <wps:bodyPr rot="0" vert="horz" wrap="square" lIns="91440" tIns="45720" rIns="91440" bIns="45720" anchor="t" anchorCtr="0">
+                        <a:noAutofit/>
+                      </wps:bodyPr>
+                    </wps:wsp>
+                  </a:graphicData>
+                </a:graphic>
+                <wp14:sizeRelH relativeFrom="margin">
+                  <wp14:pctWidth>0</wp14:pctWidth>
+                </wp14:sizeRelH>
+                <wp14:sizeRelV relativeFrom="margin">
+                  <wp14:pctHeight>0</wp14:pctHeight>
+                </wp14:sizeRelV>
+              </wp:anchor>
+            </w:drawing>
+          </mc:Choice>
+          <mc:Fallback>
+            <w:pict>
+              <v:shape w14:anchorId="2B4CF788" id="_x0000_s1030" type="#_x0000_t202" style="position:absolute;margin-left:946.4pt;margin-top:684.45pt;width:60.25pt;height:79.55pt;z-index:251748352;visibility:visible;mso-wrap-style:square;mso-width-percent:0;mso-height-percent:0;mso-wrap-distance-left:9pt;mso-wrap-distance-top:3.6pt;mso-wrap-distance-right:9pt;mso-wrap-distance-bottom:3.6pt;mso-position-horizontal:absolute;mso-position-horizontal-relative:text;mso-position-vertical:absolute;mso-position-vertical-relative:text;mso-width-percent:0;mso-height-percent:0;mso-width-relative:margin;mso-height-relative:margin;v-text-anchor:top" o:gfxdata="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" fillcolor="#5b9bd5 [3208]" stroked="f">
+                <v:fill opacity="32896f"/>
+                <v:textbox>
+                  <w:txbxContent>
+                    <w:p>
+                      <w:pPr>
+                        <w:rPr>
+                          <w:color w:val="000000" w:themeColor="text1"/>
+                          <w:u w:val="double"/>
+                        </w:rPr>
+                      </w:pPr>
+                      <w:proofErr w:type="spellStart"/>
+                      <w:r>
+                        <w:rPr>
+                          <w:color w:val="000000" w:themeColor="text1"/>
+                          <w:u w:val="double"/>
+                        </w:rPr>
+                        <w:t>userEmail</w:t>
+                      </w:r>
+                      <w:proofErr w:type="spellEnd"/>
+                    </w:p>
+                    <w:p>
+                      <w:pPr>
+                        <w:rPr>
+                          <w:color w:val="000000" w:themeColor="text1"/>
+                        </w:rPr>
+                      </w:pPr>
+                      <w:r>
+                        <w:rPr>
+                          <w:color w:val="000000" w:themeColor="text1"/>
+                        </w:rPr>
+                        <w:t>latitude</w:t>
+                      </w:r>
+                    </w:p>
+                    <w:p>
+                      <w:pPr>
+                        <w:rPr>
+                          <w:color w:val="000000" w:themeColor="text1"/>
+                        </w:rPr>
+                      </w:pPr>
+                      <w:r>
+                        <w:rPr>
+                          <w:color w:val="000000" w:themeColor="text1"/>
+                        </w:rPr>
+                        <w:t>longitude</w:t>
+                      </w:r>
+                    </w:p>
+                  </w:txbxContent>
+                </v:textbox>
+                <w10:wrap type="square"/>
+              </v:shape>
+            </w:pict>
+          </mc:Fallback>
+        </mc:AlternateContent>
+      </w:r>
+      <w:r>
+        <w:rPr>
+          <w:b/>
+          <w:bCs/>
+          <w:noProof/>
+          <w:sz w:val="44"/>
+          <w:szCs w:val="44"/>
+        </w:rPr>
+        <mc:AlternateContent>
+          <mc:Choice Requires="wps">
+            <w:drawing>
+              <wp:anchor distT="0" distB="0" distL="114300" distR="114300" simplePos="0" relativeHeight="251746304" behindDoc="0" locked="0" layoutInCell="1" allowOverlap="1" wp14:anchorId="035F6AAB" wp14:editId="6B721EF2">
+                <wp:simplePos x="0" y="0"/>
+                <wp:positionH relativeFrom="column">
+                  <wp:posOffset>11754485</wp:posOffset>
+                </wp:positionH>
+                <wp:positionV relativeFrom="paragraph">
+                  <wp:posOffset>8548939</wp:posOffset>
+                </wp:positionV>
+                <wp:extent cx="1515291" cy="1314384"/>
+                <wp:effectExtent l="0" t="0" r="8890" b="6985"/>
+                <wp:wrapNone/>
+                <wp:docPr id="45" name="Rectangle: Rounded Corners 35"/>
+                <wp:cNvGraphicFramePr/>
+                <a:graphic xmlns:a="http://schemas.openxmlformats.org/drawingml/2006/main">
+                  <a:graphicData uri="http://schemas.microsoft.com/office/word/2010/wordprocessingShape">
+                    <wps:wsp>
+                      <wps:cNvSpPr/>
+                      <wps:spPr>
+                        <a:xfrm>
+                          <a:off x="0" y="0"/>
+                          <a:ext cx="1515291" cy="1314384"/>
+                        </a:xfrm>
+                        <a:prstGeom prst="roundRect">
+                          <a:avLst/>
+                        </a:prstGeom>
+                      </wps:spPr>
+                      <wps:style>
+                        <a:lnRef idx="2">
+                          <a:schemeClr val="accent5">
+                            <a:shade val="50000"/>
+                          </a:schemeClr>
+                        </a:lnRef>
+                        <a:fillRef idx="1">
+                          <a:schemeClr val="accent5"/>
+                        </a:fillRef>
+                        <a:effectRef idx="0">
+                          <a:schemeClr val="accent5"/>
+                        </a:effectRef>
+                        <a:fontRef idx="minor">
+                          <a:schemeClr val="lt1"/>
+                        </a:fontRef>
+                      </wps:style>
+                      <wps:bodyPr rot="0" spcFirstLastPara="0" vertOverflow="overflow" horzOverflow="overflow" vert="horz" wrap="square" lIns="91440" tIns="45720" rIns="91440" bIns="45720" numCol="1" spcCol="0" rtlCol="0" fromWordArt="0" anchor="ctr" anchorCtr="0" forceAA="0" compatLnSpc="1">
+                        <a:prstTxWarp prst="textNoShape">
+                          <a:avLst/>
+                        </a:prstTxWarp>
+                        <a:noAutofit/>
+                      </wps:bodyPr>
+                    </wps:wsp>
+                  </a:graphicData>
+                </a:graphic>
+                <wp14:sizeRelH relativeFrom="margin">
+                  <wp14:pctWidth>0</wp14:pctWidth>
+                </wp14:sizeRelH>
+                <wp14:sizeRelV relativeFrom="margin">
+                  <wp14:pctHeight>0</wp14:pctHeight>
+                </wp14:sizeRelV>
+              </wp:anchor>
+            </w:drawing>
+          </mc:Choice>
+          <mc:Fallback>
+            <w:pict>
+              <v:roundrect w14:anchorId="34CE672A" id="Rectangle: Rounded Corners 35" o:spid="_x0000_s1026" style="position:absolute;margin-left:925.55pt;margin-top:673.15pt;width:119.3pt;height:103.5pt;z-index:251746304;visibility:visible;mso-wrap-style:square;mso-width-percent:0;mso-height-percent:0;mso-wrap-distance-left:9pt;mso-wrap-distance-top:0;mso-wrap-distance-right:9pt;mso-wrap-distance-bottom:0;mso-position-horizontal:absolute;mso-position-horizontal-relative:text;mso-position-vertical:absolute;mso-position-vertical-relative:text;mso-width-percent:0;mso-height-percent:0;mso-width-relative:margin;mso-height-relative:margin;v-text-anchor:middle" arcsize="10923f" o:gfxdata="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" fillcolor="#5b9bd5 [3208]" strokecolor="#1f4d78 [1608]" strokeweight="1pt">
+                <v:stroke joinstyle="miter"/>
+              </v:roundrect>
+            </w:pict>
+          </mc:Fallback>
+        </mc:AlternateContent>
+      </w:r>
+      <w:r>
+        <w:rPr>
+          <w:b/>
+          <w:bCs/>
+          <w:noProof/>
+          <w:sz w:val="44"/>
+          <w:szCs w:val="44"/>
+        </w:rPr>
+        <mc:AlternateContent>
+          <mc:Choice Requires="wps">
+            <w:drawing>
+              <wp:anchor distT="45720" distB="45720" distL="114300" distR="114300" simplePos="0" relativeHeight="251720704" behindDoc="0" locked="0" layoutInCell="1" allowOverlap="1" wp14:anchorId="0C654C51" wp14:editId="72CA6073">
+                <wp:simplePos x="0" y="0"/>
+                <wp:positionH relativeFrom="column">
+                  <wp:posOffset>6174740</wp:posOffset>
+                </wp:positionH>
+                <wp:positionV relativeFrom="paragraph">
+                  <wp:posOffset>6604000</wp:posOffset>
+                </wp:positionV>
+                <wp:extent cx="902970" cy="297180"/>
+                <wp:effectExtent l="0" t="0" r="11430" b="7620"/>
+                <wp:wrapSquare wrapText="bothSides"/>
+                <wp:docPr id="30" name="Text Box 2"/>
+                <wp:cNvGraphicFramePr>
+                  <a:graphicFrameLocks xmlns:a="http://schemas.openxmlformats.org/drawingml/2006/main"/>
+                </wp:cNvGraphicFramePr>
+                <a:graphic xmlns:a="http://schemas.openxmlformats.org/drawingml/2006/main">
+                  <a:graphicData uri="http://schemas.microsoft.com/office/word/2010/wordprocessingShape">
+                    <wps:wsp>
+                      <wps:cNvSpPr txBox="1">
+                        <a:spLocks noChangeArrowheads="1"/>
+                      </wps:cNvSpPr>
+                      <wps:spPr bwMode="auto">
+                        <a:xfrm>
+                          <a:off x="0" y="0"/>
+                          <a:ext cx="902970" cy="297180"/>
+                        </a:xfrm>
+                        <a:prstGeom prst="rect">
+                          <a:avLst/>
+                        </a:prstGeom>
+                        <a:solidFill>
+                          <a:srgbClr val="FFFFFF"/>
+                        </a:solidFill>
+                        <a:ln w="9525">
+                          <a:solidFill>
+                            <a:srgbClr val="000000"/>
+                          </a:solidFill>
+                          <a:miter lim="800000"/>
+                          <a:headEnd/>
+                          <a:tailEnd/>
+                        </a:ln>
+                      </wps:spPr>
+                      <wps:txbx>
+                        <w:txbxContent>
+                          <w:p>
+                            <w:r>
+                              <w:t>Address</w:t>
+                            </w:r>
+                            <w:r>
+                              <w:t>1</w:t>
+                            </w:r>
+                          </w:p>
+                        </w:txbxContent>
+                      </wps:txbx>
+                      <wps:bodyPr rot="0" vert="horz" wrap="square" lIns="91440" tIns="45720" rIns="91440" bIns="45720" anchor="t" anchorCtr="0">
+                        <a:noAutofit/>
+                      </wps:bodyPr>
+                    </wps:wsp>
+                  </a:graphicData>
+                </a:graphic>
+                <wp14:sizeRelH relativeFrom="margin">
+                  <wp14:pctWidth>0</wp14:pctWidth>
+                </wp14:sizeRelH>
+                <wp14:sizeRelV relativeFrom="margin">
+                  <wp14:pctHeight>0</wp14:pctHeight>
+                </wp14:sizeRelV>
+              </wp:anchor>
+            </w:drawing>
+          </mc:Choice>
+          <mc:Fallback>
+            <w:pict>
+              <v:shape w14:anchorId="0C654C51" id="_x0000_s1031" type="#_x0000_t202" style="position:absolute;margin-left:486.2pt;margin-top:520pt;width:71.1pt;height:23.4pt;z-index:251720704;visibility:visible;mso-wrap-style:square;mso-width-percent:0;mso-height-percent:0;mso-wrap-distance-left:9pt;mso-wrap-distance-top:3.6pt;mso-wrap-distance-right:9pt;mso-wrap-distance-bottom:3.6pt;mso-position-horizontal:absolute;mso-position-horizontal-relative:text;mso-position-vertical:absolute;mso-position-vertical-relative:text;mso-width-percent:0;mso-height-percent:0;mso-width-relative:margin;mso-height-relative:margin;v-text-anchor:top" o:gfxdata="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">
+                <v:textbox>
+                  <w:txbxContent>
+                    <w:p>
+                      <w:r>
+                        <w:t>Address</w:t>
+                      </w:r>
+                      <w:r>
+                        <w:t>1</w:t>
+                      </w:r>
+                    </w:p>
+                  </w:txbxContent>
+                </v:textbox>
+                <w10:wrap type="square"/>
+              </v:shape>
+            </w:pict>
+          </mc:Fallback>
+        </mc:AlternateContent>
+      </w:r>
+      <w:r>
+        <w:rPr>
+          <w:b/>
+          <w:bCs/>
+          <w:noProof/>
+          <w:sz w:val="44"/>
+          <w:szCs w:val="44"/>
+        </w:rPr>
+        <mc:AlternateContent>
+          <mc:Choice Requires="wps">
+            <w:drawing>
+              <wp:anchor distT="45720" distB="45720" distL="114300" distR="114300" simplePos="0" relativeHeight="251696128" behindDoc="0" locked="0" layoutInCell="1" allowOverlap="1" wp14:anchorId="52375EB2" wp14:editId="6A46DDA4">
+                <wp:simplePos x="0" y="0"/>
+                <wp:positionH relativeFrom="column">
+                  <wp:posOffset>4202078</wp:posOffset>
+                </wp:positionH>
+                <wp:positionV relativeFrom="paragraph">
+                  <wp:posOffset>7329029</wp:posOffset>
+                </wp:positionV>
+                <wp:extent cx="1307465" cy="1404620"/>
+                <wp:effectExtent l="0" t="0" r="6985" b="1270"/>
+                <wp:wrapSquare wrapText="bothSides"/>
+                <wp:docPr id="18" name="Text Box 2"/>
+                <wp:cNvGraphicFramePr>
+                  <a:graphicFrameLocks xmlns:a="http://schemas.openxmlformats.org/drawingml/2006/main"/>
+                </wp:cNvGraphicFramePr>
+                <a:graphic xmlns:a="http://schemas.openxmlformats.org/drawingml/2006/main">
+                  <a:graphicData uri="http://schemas.microsoft.com/office/word/2010/wordprocessingShape">
+                    <wps:wsp>
+                      <wps:cNvSpPr txBox="1">
+                        <a:spLocks noChangeArrowheads="1"/>
+                      </wps:cNvSpPr>
+                      <wps:spPr bwMode="auto">
+                        <a:xfrm>
+                          <a:off x="0" y="0"/>
+                          <a:ext cx="1307465" cy="1404620"/>
+                        </a:xfrm>
+                        <a:prstGeom prst="rect">
+                          <a:avLst/>
+                        </a:prstGeom>
+                        <a:solidFill>
+                          <a:schemeClr val="accent5">
+                            <a:alpha val="50000"/>
+                          </a:schemeClr>
+                        </a:solidFill>
+                        <a:ln>
+                          <a:noFill/>
+                        </a:ln>
+                      </wps:spPr>
+                      <wps:style>
+                        <a:lnRef idx="0">
+                          <a:scrgbClr r="0" g="0" b="0"/>
+                        </a:lnRef>
+                        <a:fillRef idx="0">
+                          <a:scrgbClr r="0" g="0" b="0"/>
+                        </a:fillRef>
+                        <a:effectRef idx="0">
+                          <a:scrgbClr r="0" g="0" b="0"/>
+                        </a:effectRef>
+                        <a:fontRef idx="minor">
+                          <a:schemeClr val="lt1"/>
+                        </a:fontRef>
+                      </wps:style>
+                      <wps:txbx>
+                        <w:txbxContent>
+                          <w:p>
+                            <w:pPr>
+                              <w:rPr>
+                                <w:color w:val="000000" w:themeColor="text1"/>
+                                <w:u w:val="single"/>
+                              </w:rPr>
+                            </w:pPr>
+                            <w:r>
+                              <w:rPr>
+                                <w:color w:val="000000" w:themeColor="text1"/>
+                                <w:u w:val="single"/>
+                              </w:rPr>
+                              <w:t>email</w:t>
+                            </w:r>
+                          </w:p>
+                          <w:p>
+                            <w:pPr>
+                              <w:rPr>
+                                <w:color w:val="000000" w:themeColor="text1"/>
+                              </w:rPr>
+                            </w:pPr>
+                            <w:proofErr w:type="spellStart"/>
+                            <w:r>
+                              <w:rPr>
+                                <w:color w:val="000000" w:themeColor="text1"/>
+                              </w:rPr>
+                              <w:t>first</w:t>
+                            </w:r>
+                            <w:r>
+                              <w:rPr>
+                                <w:color w:val="000000" w:themeColor="text1"/>
+                              </w:rPr>
+                              <w:t>N</w:t>
+                            </w:r>
+                            <w:r>
+                              <w:rPr>
+                                <w:color w:val="000000" w:themeColor="text1"/>
+                              </w:rPr>
+                              <w:t>ame</w:t>
+                            </w:r>
+                            <w:proofErr w:type="spellEnd"/>
+                          </w:p>
+                          <w:p>
+                            <w:pPr>
+                              <w:rPr>
+                                <w:color w:val="000000" w:themeColor="text1"/>
+                              </w:rPr>
+                            </w:pPr>
+                            <w:proofErr w:type="spellStart"/>
+                            <w:r>
+                              <w:rPr>
+                                <w:color w:val="000000" w:themeColor="text1"/>
+                              </w:rPr>
+                              <w:t>last</w:t>
+                            </w:r>
+                            <w:r>
+                              <w:rPr>
+                                <w:color w:val="000000" w:themeColor="text1"/>
+                              </w:rPr>
+                              <w:t>N</w:t>
+                            </w:r>
+                            <w:r>
+                              <w:rPr>
+                                <w:color w:val="000000" w:themeColor="text1"/>
+                              </w:rPr>
+                              <w:t>ame</w:t>
+                            </w:r>
+                            <w:proofErr w:type="spellEnd"/>
+                          </w:p>
+                          <w:p>
+                            <w:pPr>
+                              <w:rPr>
+                                <w:color w:val="000000" w:themeColor="text1"/>
+                              </w:rPr>
+                            </w:pPr>
+                            <w:r>
+                              <w:rPr>
+                                <w:color w:val="000000" w:themeColor="text1"/>
+                              </w:rPr>
+                              <w:t>pass</w:t>
+                            </w:r>
+                          </w:p>
+                          <w:p>
+                            <w:pPr>
+                              <w:rPr>
+                                <w:color w:val="000000" w:themeColor="text1"/>
+                              </w:rPr>
+                            </w:pPr>
+                            <w:proofErr w:type="spellStart"/>
+                            <w:r>
+                              <w:rPr>
+                                <w:color w:val="000000" w:themeColor="text1"/>
+                              </w:rPr>
+                              <w:t>userType</w:t>
+                            </w:r>
+                            <w:proofErr w:type="spellEnd"/>
+                          </w:p>
+                        </w:txbxContent>
+                      </wps:txbx>
+                      <wps:bodyPr rot="0" vert="horz" wrap="square" lIns="91440" tIns="45720" rIns="91440" bIns="45720" anchor="t" anchorCtr="0">
+                        <a:spAutoFit/>
+                      </wps:bodyPr>
+                    </wps:wsp>
+                  </a:graphicData>
+                </a:graphic>
+                <wp14:sizeRelH relativeFrom="margin">
+                  <wp14:pctWidth>0</wp14:pctWidth>
+                </wp14:sizeRelH>
+                <wp14:sizeRelV relativeFrom="margin">
+                  <wp14:pctHeight>20000</wp14:pctHeight>
+                </wp14:sizeRelV>
+              </wp:anchor>
+            </w:drawing>
+          </mc:Choice>
+          <mc:Fallback>
+            <w:pict>
+              <v:shape w14:anchorId="52375EB2" id="_x0000_s1032" type="#_x0000_t202" style="position:absolute;margin-left:330.85pt;margin-top:577.1pt;width:102.95pt;height:110.6pt;z-index:251696128;visibility:visible;mso-wrap-style:square;mso-width-percent:0;mso-height-percent:200;mso-wrap-distance-left:9pt;mso-wrap-distance-top:3.6pt;mso-wrap-distance-right:9pt;mso-wrap-distance-bottom:3.6pt;mso-position-horizontal:absolute;mso-position-horizontal-relative:text;mso-position-vertical:absolute;mso-position-vertical-relative:text;mso-width-percent:0;mso-height-percent:200;mso-width-relative:margin;mso-height-relative:margin;v-text-anchor:top" o:gfxdata="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" fillcolor="#5b9bd5 [3208]" stroked="f">
+                <v:fill opacity="32896f"/>
+                <v:textbox style="mso-fit-shape-to-text:t">
+                  <w:txbxContent>
+                    <w:p>
+                      <w:pPr>
+                        <w:rPr>
+                          <w:color w:val="000000" w:themeColor="text1"/>
+                          <w:u w:val="single"/>
+                        </w:rPr>
+                      </w:pPr>
+                      <w:r>
+                        <w:rPr>
+                          <w:color w:val="000000" w:themeColor="text1"/>
+                          <w:u w:val="single"/>
+                        </w:rPr>
+                        <w:t>email</w:t>
+                      </w:r>
+                    </w:p>
+                    <w:p>
+                      <w:pPr>
+                        <w:rPr>
+                          <w:color w:val="000000" w:themeColor="text1"/>
+                        </w:rPr>
+                      </w:pPr>
+                      <w:proofErr w:type="spellStart"/>
+                      <w:r>
+                        <w:rPr>
+                          <w:color w:val="000000" w:themeColor="text1"/>
+                        </w:rPr>
+                        <w:t>first</w:t>
+                      </w:r>
+                      <w:r>
+                        <w:rPr>
+                          <w:color w:val="000000" w:themeColor="text1"/>
+                        </w:rPr>
+                        <w:t>N</w:t>
+                      </w:r>
+                      <w:r>
+                        <w:rPr>
+                          <w:color w:val="000000" w:themeColor="text1"/>
+                        </w:rPr>
+                        <w:t>ame</w:t>
+                      </w:r>
+                      <w:proofErr w:type="spellEnd"/>
+                    </w:p>
+                    <w:p>
+                      <w:pPr>
+                        <w:rPr>
+                          <w:color w:val="000000" w:themeColor="text1"/>
+                        </w:rPr>
+                      </w:pPr>
+                      <w:proofErr w:type="spellStart"/>
+                      <w:r>
+                        <w:rPr>
+                          <w:color w:val="000000" w:themeColor="text1"/>
+                        </w:rPr>
+                        <w:t>last</w:t>
+                      </w:r>
+                      <w:r>
+                        <w:rPr>
+                          <w:color w:val="000000" w:themeColor="text1"/>
+                        </w:rPr>
+                        <w:t>N</w:t>
+                      </w:r>
+                      <w:r>
+                        <w:rPr>
+                          <w:color w:val="000000" w:themeColor="text1"/>
+                        </w:rPr>
+                        <w:t>ame</w:t>
+                      </w:r>
+                      <w:proofErr w:type="spellEnd"/>
+                    </w:p>
+                    <w:p>
+                      <w:pPr>
+                        <w:rPr>
+                          <w:color w:val="000000" w:themeColor="text1"/>
+                        </w:rPr>
+                      </w:pPr>
+                      <w:r>
+                        <w:rPr>
+                          <w:color w:val="000000" w:themeColor="text1"/>
+                        </w:rPr>
+                        <w:t>pass</w:t>
+                      </w:r>
+                    </w:p>
+                    <w:p>
+                      <w:pPr>
+                        <w:rPr>
+                          <w:color w:val="000000" w:themeColor="text1"/>
+                        </w:rPr>
+                      </w:pPr>
+                      <w:proofErr w:type="spellStart"/>
+                      <w:r>
+                        <w:rPr>
+                          <w:color w:val="000000" w:themeColor="text1"/>
+                        </w:rPr>
+                        <w:t>userType</w:t>
+                      </w:r>
+                      <w:proofErr w:type="spellEnd"/>
+                    </w:p>
+                  </w:txbxContent>
+                </v:textbox>
+                <w10:wrap type="square"/>
+              </v:shape>
+            </w:pict>
+          </mc:Fallback>
+        </mc:AlternateContent>
+      </w:r>
       <w:r>
         <w:rPr>
           <w:b/>
@@ -96,7 +1523,14 @@
                                 <w:color w:val="000000" w:themeColor="text1"/>
                                 <w:u w:val="single"/>
                               </w:rPr>
-                              <w:t>ID</w:t>
+                              <w:t>I</w:t>
+                            </w:r>
+                            <w:r>
+                              <w:rPr>
+                                <w:color w:val="000000" w:themeColor="text1"/>
+                                <w:u w:val="single"/>
+                              </w:rPr>
+                              <w:t>d</w:t>
                             </w:r>
                             <w:proofErr w:type="spellEnd"/>
                           </w:p>
@@ -213,11 +1647,7 @@
           </mc:Choice>
           <mc:Fallback>
             <w:pict>
-              <v:shapetype w14:anchorId="713DB6B3" id="_x0000_t202" coordsize="21600,21600" o:spt="202" path="m,l,21600r21600,l21600,xe">
-                <v:stroke joinstyle="miter"/>
-                <v:path gradientshapeok="t" o:connecttype="rect"/>
-              </v:shapetype>
-              <v:shape id="Text Box 2" o:spid="_x0000_s1026" type="#_x0000_t202" style="position:absolute;margin-left:841.35pt;margin-top:144.3pt;width:102.85pt;height:112.1pt;z-index:251687936;visibility:visible;mso-wrap-style:square;mso-width-percent:0;mso-height-percent:0;mso-wrap-distance-left:9pt;mso-wrap-distance-top:3.6pt;mso-wrap-distance-right:9pt;mso-wrap-distance-bottom:3.6pt;mso-position-horizontal:absolute;mso-position-horizontal-relative:text;mso-position-vertical:absolute;mso-position-vertical-relative:text;mso-width-percent:0;mso-height-percent:0;mso-width-relative:margin;mso-height-relative:margin;v-text-anchor:top" o:gfxdata="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" fillcolor="#5b9bd5 [3208]" stroked="f">
+              <v:shape w14:anchorId="713DB6B3" id="_x0000_s1033" type="#_x0000_t202" style="position:absolute;margin-left:841.35pt;margin-top:144.3pt;width:102.85pt;height:112.1pt;z-index:251687936;visibility:visible;mso-wrap-style:square;mso-width-percent:0;mso-height-percent:0;mso-wrap-distance-left:9pt;mso-wrap-distance-top:3.6pt;mso-wrap-distance-right:9pt;mso-wrap-distance-bottom:3.6pt;mso-position-horizontal:absolute;mso-position-horizontal-relative:text;mso-position-vertical:absolute;mso-position-vertical-relative:text;mso-width-percent:0;mso-height-percent:0;mso-width-relative:margin;mso-height-relative:margin;v-text-anchor:top" o:gfxdata="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" fillcolor="#5b9bd5 [3208]" stroked="f">
                 <v:fill opacity="32896f"/>
                 <v:textbox>
                   <w:txbxContent>
@@ -241,7 +1671,14 @@
                           <w:color w:val="000000" w:themeColor="text1"/>
                           <w:u w:val="single"/>
                         </w:rPr>
-                        <w:t>ID</w:t>
+                        <w:t>I</w:t>
+                      </w:r>
+                      <w:r>
+                        <w:rPr>
+                          <w:color w:val="000000" w:themeColor="text1"/>
+                          <w:u w:val="single"/>
+                        </w:rPr>
+                        <w:t>d</w:t>
                       </w:r>
                       <w:proofErr w:type="spellEnd"/>
                     </w:p>
@@ -420,7 +1857,7 @@
           </mc:Choice>
           <mc:Fallback>
             <w:pict>
-              <v:roundrect w14:anchorId="4D096B51" id="Rectangle: Rounded Corners 5" o:spid="_x0000_s1026" style="position:absolute;margin-left:828pt;margin-top:129.9pt;width:128.2pt;height:138.2pt;z-index:251667456;visibility:visible;mso-wrap-style:square;mso-width-percent:0;mso-height-percent:0;mso-wrap-distance-left:9pt;mso-wrap-distance-top:0;mso-wrap-distance-right:9pt;mso-wrap-distance-bottom:0;mso-position-horizontal:absolute;mso-position-horizontal-relative:text;mso-position-vertical:absolute;mso-position-vertical-relative:text;mso-width-percent:0;mso-height-percent:0;mso-width-relative:margin;mso-height-relative:margin;v-text-anchor:middle" arcsize="10923f" o:gfxdata="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" fillcolor="#5b9bd5 [3208]" strokecolor="#1f4d78 [1608]" strokeweight="1pt">
+              <v:roundrect w14:anchorId="4A458DEA" id="Rectangle: Rounded Corners 5" o:spid="_x0000_s1026" style="position:absolute;margin-left:828pt;margin-top:129.9pt;width:128.2pt;height:138.2pt;z-index:251667456;visibility:visible;mso-wrap-style:square;mso-width-percent:0;mso-height-percent:0;mso-wrap-distance-left:9pt;mso-wrap-distance-top:0;mso-wrap-distance-right:9pt;mso-wrap-distance-bottom:0;mso-position-horizontal:absolute;mso-position-horizontal-relative:text;mso-position-vertical:absolute;mso-position-vertical-relative:text;mso-width-percent:0;mso-height-percent:0;mso-width-relative:margin;mso-height-relative:margin;v-text-anchor:middle" arcsize="10923f" o:gfxdata="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" fillcolor="#5b9bd5 [3208]" strokecolor="#1f4d78 [1608]" strokeweight="1pt">
                 <v:stroke joinstyle="miter"/>
               </v:roundrect>
             </w:pict>
@@ -438,7 +1875,7 @@
         <mc:AlternateContent>
           <mc:Choice Requires="wps">
             <w:drawing>
-              <wp:anchor distT="0" distB="0" distL="114300" distR="114300" simplePos="0" relativeHeight="251663360" behindDoc="0" locked="0" layoutInCell="1" allowOverlap="1" wp14:anchorId="324F3863" wp14:editId="208B49D8">
+              <wp:anchor distT="0" distB="0" distL="114300" distR="114300" simplePos="0" relativeHeight="251663360" behindDoc="0" locked="0" layoutInCell="1" allowOverlap="1" wp14:anchorId="324F3863" wp14:editId="280393AD">
                 <wp:simplePos x="0" y="0"/>
                 <wp:positionH relativeFrom="column">
                   <wp:posOffset>3931920</wp:posOffset>
@@ -497,309 +1934,7 @@
           </mc:Choice>
           <mc:Fallback>
             <w:pict>
-              <v:roundrect w14:anchorId="6391229B" id="Rectangle: Rounded Corners 3" o:spid="_x0000_s1026" style="position:absolute;margin-left:309.6pt;margin-top:124.75pt;width:147.3pt;height:386.75pt;z-index:251663360;visibility:visible;mso-wrap-style:square;mso-height-percent:0;mso-wrap-distance-left:9pt;mso-wrap-distance-top:0;mso-wrap-distance-right:9pt;mso-wrap-distance-bottom:0;mso-position-horizontal:absolute;mso-position-horizontal-relative:text;mso-position-vertical:absolute;mso-position-vertical-relative:text;mso-height-percent:0;mso-height-relative:margin;v-text-anchor:middle" arcsize="10923f" o:gfxdata="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" fillcolor="#5b9bd5 [3208]" strokecolor="#1f4d78 [1608]" strokeweight="1pt">
-                <v:stroke joinstyle="miter"/>
-              </v:roundrect>
-            </w:pict>
-          </mc:Fallback>
-        </mc:AlternateContent>
-      </w:r>
-      <w:r>
-        <w:rPr>
-          <w:b/>
-          <w:bCs/>
-          <w:noProof/>
-          <w:sz w:val="44"/>
-          <w:szCs w:val="44"/>
-        </w:rPr>
-        <mc:AlternateContent>
-          <mc:Choice Requires="wps">
-            <w:drawing>
-              <wp:anchor distT="45720" distB="45720" distL="114300" distR="114300" simplePos="0" relativeHeight="251742208" behindDoc="0" locked="0" layoutInCell="1" allowOverlap="1" wp14:anchorId="0D8B1E36" wp14:editId="75FF9B8B">
-                <wp:simplePos x="0" y="0"/>
-                <wp:positionH relativeFrom="column">
-                  <wp:posOffset>6259195</wp:posOffset>
-                </wp:positionH>
-                <wp:positionV relativeFrom="paragraph">
-                  <wp:posOffset>7326267</wp:posOffset>
-                </wp:positionV>
-                <wp:extent cx="765175" cy="1456055"/>
-                <wp:effectExtent l="0" t="0" r="0" b="4445"/>
-                <wp:wrapSquare wrapText="bothSides"/>
-                <wp:docPr id="43" name="Text Box 2"/>
-                <wp:cNvGraphicFramePr>
-                  <a:graphicFrameLocks xmlns:a="http://schemas.openxmlformats.org/drawingml/2006/main"/>
-                </wp:cNvGraphicFramePr>
-                <a:graphic xmlns:a="http://schemas.openxmlformats.org/drawingml/2006/main">
-                  <a:graphicData uri="http://schemas.microsoft.com/office/word/2010/wordprocessingShape">
-                    <wps:wsp>
-                      <wps:cNvSpPr txBox="1">
-                        <a:spLocks noChangeArrowheads="1"/>
-                      </wps:cNvSpPr>
-                      <wps:spPr bwMode="auto">
-                        <a:xfrm>
-                          <a:off x="0" y="0"/>
-                          <a:ext cx="765175" cy="1456055"/>
-                        </a:xfrm>
-                        <a:prstGeom prst="rect">
-                          <a:avLst/>
-                        </a:prstGeom>
-                        <a:solidFill>
-                          <a:schemeClr val="accent5">
-                            <a:alpha val="50000"/>
-                          </a:schemeClr>
-                        </a:solidFill>
-                        <a:ln>
-                          <a:noFill/>
-                        </a:ln>
-                      </wps:spPr>
-                      <wps:style>
-                        <a:lnRef idx="0">
-                          <a:scrgbClr r="0" g="0" b="0"/>
-                        </a:lnRef>
-                        <a:fillRef idx="0">
-                          <a:scrgbClr r="0" g="0" b="0"/>
-                        </a:fillRef>
-                        <a:effectRef idx="0">
-                          <a:scrgbClr r="0" g="0" b="0"/>
-                        </a:effectRef>
-                        <a:fontRef idx="minor">
-                          <a:schemeClr val="lt1"/>
-                        </a:fontRef>
-                      </wps:style>
-                      <wps:txbx>
-                        <w:txbxContent>
-                          <w:p>
-                            <w:pPr>
-                              <w:rPr>
-                                <w:color w:val="000000" w:themeColor="text1"/>
-                                <w:u w:val="single"/>
-                              </w:rPr>
-                            </w:pPr>
-                            <w:proofErr w:type="spellStart"/>
-                            <w:r>
-                              <w:rPr>
-                                <w:color w:val="000000" w:themeColor="text1"/>
-                                <w:u w:val="single"/>
-                              </w:rPr>
-                              <w:t>a</w:t>
-                            </w:r>
-                            <w:r>
-                              <w:rPr>
-                                <w:color w:val="000000" w:themeColor="text1"/>
-                                <w:u w:val="single"/>
-                              </w:rPr>
-                              <w:t>ddressID</w:t>
-                            </w:r>
-                            <w:proofErr w:type="spellEnd"/>
-                          </w:p>
-                          <w:p>
-                            <w:pPr>
-                              <w:rPr>
-                                <w:color w:val="000000" w:themeColor="text1"/>
-                              </w:rPr>
-                            </w:pPr>
-                            <w:r>
-                              <w:rPr>
-                                <w:color w:val="000000" w:themeColor="text1"/>
-                              </w:rPr>
-                              <w:t>zip</w:t>
-                            </w:r>
-                          </w:p>
-                          <w:p>
-                            <w:pPr>
-                              <w:rPr>
-                                <w:color w:val="000000" w:themeColor="text1"/>
-                              </w:rPr>
-                            </w:pPr>
-                            <w:r>
-                              <w:rPr>
-                                <w:color w:val="000000" w:themeColor="text1"/>
-                              </w:rPr>
-                              <w:t>latitude</w:t>
-                            </w:r>
-                          </w:p>
-                          <w:p>
-                            <w:pPr>
-                              <w:rPr>
-                                <w:color w:val="000000" w:themeColor="text1"/>
-                              </w:rPr>
-                            </w:pPr>
-                            <w:r>
-                              <w:rPr>
-                                <w:color w:val="000000" w:themeColor="text1"/>
-                              </w:rPr>
-                              <w:t>longitude</w:t>
-                            </w:r>
-                          </w:p>
-                        </w:txbxContent>
-                      </wps:txbx>
-                      <wps:bodyPr rot="0" vert="horz" wrap="square" lIns="91440" tIns="45720" rIns="91440" bIns="45720" anchor="t" anchorCtr="0">
-                        <a:noAutofit/>
-                      </wps:bodyPr>
-                    </wps:wsp>
-                  </a:graphicData>
-                </a:graphic>
-                <wp14:sizeRelH relativeFrom="margin">
-                  <wp14:pctWidth>0</wp14:pctWidth>
-                </wp14:sizeRelH>
-                <wp14:sizeRelV relativeFrom="margin">
-                  <wp14:pctHeight>0</wp14:pctHeight>
-                </wp14:sizeRelV>
-              </wp:anchor>
-            </w:drawing>
-          </mc:Choice>
-          <mc:Fallback>
-            <w:pict>
-              <v:shape w14:anchorId="0D8B1E36" id="_x0000_s1027" type="#_x0000_t202" style="position:absolute;margin-left:492.85pt;margin-top:576.85pt;width:60.25pt;height:114.65pt;z-index:251742208;visibility:visible;mso-wrap-style:square;mso-width-percent:0;mso-height-percent:0;mso-wrap-distance-left:9pt;mso-wrap-distance-top:3.6pt;mso-wrap-distance-right:9pt;mso-wrap-distance-bottom:3.6pt;mso-position-horizontal:absolute;mso-position-horizontal-relative:text;mso-position-vertical:absolute;mso-position-vertical-relative:text;mso-width-percent:0;mso-height-percent:0;mso-width-relative:margin;mso-height-relative:margin;v-text-anchor:top" o:gfxdata="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" fillcolor="#5b9bd5 [3208]" stroked="f">
-                <v:fill opacity="32896f"/>
-                <v:textbox>
-                  <w:txbxContent>
-                    <w:p>
-                      <w:pPr>
-                        <w:rPr>
-                          <w:color w:val="000000" w:themeColor="text1"/>
-                          <w:u w:val="single"/>
-                        </w:rPr>
-                      </w:pPr>
-                      <w:proofErr w:type="spellStart"/>
-                      <w:r>
-                        <w:rPr>
-                          <w:color w:val="000000" w:themeColor="text1"/>
-                          <w:u w:val="single"/>
-                        </w:rPr>
-                        <w:t>a</w:t>
-                      </w:r>
-                      <w:r>
-                        <w:rPr>
-                          <w:color w:val="000000" w:themeColor="text1"/>
-                          <w:u w:val="single"/>
-                        </w:rPr>
-                        <w:t>ddressID</w:t>
-                      </w:r>
-                      <w:proofErr w:type="spellEnd"/>
-                    </w:p>
-                    <w:p>
-                      <w:pPr>
-                        <w:rPr>
-                          <w:color w:val="000000" w:themeColor="text1"/>
-                        </w:rPr>
-                      </w:pPr>
-                      <w:r>
-                        <w:rPr>
-                          <w:color w:val="000000" w:themeColor="text1"/>
-                        </w:rPr>
-                        <w:t>zip</w:t>
-                      </w:r>
-                    </w:p>
-                    <w:p>
-                      <w:pPr>
-                        <w:rPr>
-                          <w:color w:val="000000" w:themeColor="text1"/>
-                        </w:rPr>
-                      </w:pPr>
-                      <w:r>
-                        <w:rPr>
-                          <w:color w:val="000000" w:themeColor="text1"/>
-                        </w:rPr>
-                        <w:t>latitude</w:t>
-                      </w:r>
-                    </w:p>
-                    <w:p>
-                      <w:pPr>
-                        <w:rPr>
-                          <w:color w:val="000000" w:themeColor="text1"/>
-                        </w:rPr>
-                      </w:pPr>
-                      <w:r>
-                        <w:rPr>
-                          <w:color w:val="000000" w:themeColor="text1"/>
-                        </w:rPr>
-                        <w:t>longitude</w:t>
-                      </w:r>
-                    </w:p>
-                  </w:txbxContent>
-                </v:textbox>
-                <w10:wrap type="square"/>
-              </v:shape>
-            </w:pict>
-          </mc:Fallback>
-        </mc:AlternateContent>
-      </w:r>
-      <w:r>
-        <w:rPr>
-          <w:b/>
-          <w:bCs/>
-          <w:noProof/>
-          <w:sz w:val="44"/>
-          <w:szCs w:val="44"/>
-        </w:rPr>
-        <mc:AlternateContent>
-          <mc:Choice Requires="wps">
-            <w:drawing>
-              <wp:anchor distT="0" distB="0" distL="114300" distR="114300" simplePos="0" relativeHeight="251740160" behindDoc="0" locked="0" layoutInCell="1" allowOverlap="1" wp14:anchorId="4A7357B0" wp14:editId="06287841">
-                <wp:simplePos x="0" y="0"/>
-                <wp:positionH relativeFrom="column">
-                  <wp:posOffset>5930265</wp:posOffset>
-                </wp:positionH>
-                <wp:positionV relativeFrom="paragraph">
-                  <wp:posOffset>7125426</wp:posOffset>
-                </wp:positionV>
-                <wp:extent cx="1515291" cy="1841862"/>
-                <wp:effectExtent l="0" t="0" r="8890" b="12700"/>
-                <wp:wrapNone/>
-                <wp:docPr id="40" name="Rectangle: Rounded Corners 35"/>
-                <wp:cNvGraphicFramePr/>
-                <a:graphic xmlns:a="http://schemas.openxmlformats.org/drawingml/2006/main">
-                  <a:graphicData uri="http://schemas.microsoft.com/office/word/2010/wordprocessingShape">
-                    <wps:wsp>
-                      <wps:cNvSpPr/>
-                      <wps:spPr>
-                        <a:xfrm>
-                          <a:off x="0" y="0"/>
-                          <a:ext cx="1515291" cy="1841862"/>
-                        </a:xfrm>
-                        <a:prstGeom prst="roundRect">
-                          <a:avLst/>
-                        </a:prstGeom>
-                      </wps:spPr>
-                      <wps:style>
-                        <a:lnRef idx="2">
-                          <a:schemeClr val="accent5">
-                            <a:shade val="50000"/>
-                          </a:schemeClr>
-                        </a:lnRef>
-                        <a:fillRef idx="1">
-                          <a:schemeClr val="accent5"/>
-                        </a:fillRef>
-                        <a:effectRef idx="0">
-                          <a:schemeClr val="accent5"/>
-                        </a:effectRef>
-                        <a:fontRef idx="minor">
-                          <a:schemeClr val="lt1"/>
-                        </a:fontRef>
-                      </wps:style>
-                      <wps:bodyPr rot="0" spcFirstLastPara="0" vertOverflow="overflow" horzOverflow="overflow" vert="horz" wrap="square" lIns="91440" tIns="45720" rIns="91440" bIns="45720" numCol="1" spcCol="0" rtlCol="0" fromWordArt="0" anchor="ctr" anchorCtr="0" forceAA="0" compatLnSpc="1">
-                        <a:prstTxWarp prst="textNoShape">
-                          <a:avLst/>
-                        </a:prstTxWarp>
-                        <a:noAutofit/>
-                      </wps:bodyPr>
-                    </wps:wsp>
-                  </a:graphicData>
-                </a:graphic>
-                <wp14:sizeRelH relativeFrom="margin">
-                  <wp14:pctWidth>0</wp14:pctWidth>
-                </wp14:sizeRelH>
-                <wp14:sizeRelV relativeFrom="margin">
-                  <wp14:pctHeight>0</wp14:pctHeight>
-                </wp14:sizeRelV>
-              </wp:anchor>
-            </w:drawing>
-          </mc:Choice>
-          <mc:Fallback>
-            <w:pict>
-              <v:roundrect w14:anchorId="1ECFFEB9" id="Rectangle: Rounded Corners 35" o:spid="_x0000_s1026" style="position:absolute;margin-left:466.95pt;margin-top:561.05pt;width:119.3pt;height:145.05pt;z-index:251740160;visibility:visible;mso-wrap-style:square;mso-width-percent:0;mso-height-percent:0;mso-wrap-distance-left:9pt;mso-wrap-distance-top:0;mso-wrap-distance-right:9pt;mso-wrap-distance-bottom:0;mso-position-horizontal:absolute;mso-position-horizontal-relative:text;mso-position-vertical:absolute;mso-position-vertical-relative:text;mso-width-percent:0;mso-height-percent:0;mso-width-relative:margin;mso-height-relative:margin;v-text-anchor:middle" arcsize="10923f" o:gfxdata="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" fillcolor="#5b9bd5 [3208]" strokecolor="#1f4d78 [1608]" strokeweight="1pt">
+              <v:roundrect w14:anchorId="5DBF3DAC" id="Rectangle: Rounded Corners 3" o:spid="_x0000_s1026" style="position:absolute;margin-left:309.6pt;margin-top:124.75pt;width:147.3pt;height:386.75pt;z-index:251663360;visibility:visible;mso-wrap-style:square;mso-height-percent:0;mso-wrap-distance-left:9pt;mso-wrap-distance-top:0;mso-wrap-distance-right:9pt;mso-wrap-distance-bottom:0;mso-position-horizontal:absolute;mso-position-horizontal-relative:text;mso-position-vertical:absolute;mso-position-vertical-relative:text;mso-height-percent:0;mso-height-relative:margin;v-text-anchor:middle" arcsize="10923f" o:gfxdata="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" fillcolor="#5b9bd5 [3208]" strokecolor="#1f4d78 [1608]" strokeweight="1pt">
                 <v:stroke joinstyle="miter"/>
               </v:roundrect>
             </w:pict>
@@ -921,7 +2056,7 @@
           </mc:Choice>
           <mc:Fallback>
             <w:pict>
-              <v:shape w14:anchorId="524B9DE0" id="_x0000_s1028" type="#_x0000_t202" style="position:absolute;margin-left:937pt;margin-top:560.85pt;width:110pt;height:58.6pt;z-index:251738112;visibility:visible;mso-wrap-style:square;mso-width-percent:0;mso-height-percent:0;mso-wrap-distance-left:9pt;mso-wrap-distance-top:3.6pt;mso-wrap-distance-right:9pt;mso-wrap-distance-bottom:3.6pt;mso-position-horizontal:absolute;mso-position-horizontal-relative:text;mso-position-vertical:absolute;mso-position-vertical-relative:text;mso-width-percent:0;mso-height-percent:0;mso-width-relative:margin;mso-height-relative:margin;v-text-anchor:top" o:gfxdata="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" fillcolor="#5b9bd5 [3208]" stroked="f">
+              <v:shape w14:anchorId="524B9DE0" id="_x0000_s1034" type="#_x0000_t202" style="position:absolute;margin-left:937pt;margin-top:560.85pt;width:110pt;height:58.6pt;z-index:251738112;visibility:visible;mso-wrap-style:square;mso-width-percent:0;mso-height-percent:0;mso-wrap-distance-left:9pt;mso-wrap-distance-top:3.6pt;mso-wrap-distance-right:9pt;mso-wrap-distance-bottom:3.6pt;mso-position-horizontal:absolute;mso-position-horizontal-relative:text;mso-position-vertical:absolute;mso-position-vertical-relative:text;mso-width-percent:0;mso-height-percent:0;mso-width-relative:margin;mso-height-relative:margin;v-text-anchor:top" o:gfxdata="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" fillcolor="#5b9bd5 [3208]" stroked="f">
                 <v:fill opacity="32896f"/>
                 <v:textbox>
                   <w:txbxContent>
@@ -1037,7 +2172,7 @@
           </mc:Choice>
           <mc:Fallback>
             <w:pict>
-              <v:roundrect w14:anchorId="54C305AD" id="Rectangle: Rounded Corners 20" o:spid="_x0000_s1026" style="position:absolute;margin-left:925.7pt;margin-top:557.8pt;width:126.5pt;height:60.65pt;z-index:251700224;visibility:visible;mso-wrap-style:square;mso-width-percent:0;mso-height-percent:0;mso-wrap-distance-left:9pt;mso-wrap-distance-top:0;mso-wrap-distance-right:9pt;mso-wrap-distance-bottom:0;mso-position-horizontal:absolute;mso-position-horizontal-relative:text;mso-position-vertical:absolute;mso-position-vertical-relative:text;mso-width-percent:0;mso-height-percent:0;mso-width-relative:margin;mso-height-relative:margin;v-text-anchor:middle" arcsize="10923f" o:gfxdata="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" fillcolor="#5b9bd5 [3208]" strokecolor="#1f4d78 [1608]" strokeweight="1pt">
+              <v:roundrect w14:anchorId="64D89A57" id="Rectangle: Rounded Corners 20" o:spid="_x0000_s1026" style="position:absolute;margin-left:925.7pt;margin-top:557.8pt;width:126.5pt;height:60.65pt;z-index:251700224;visibility:visible;mso-wrap-style:square;mso-width-percent:0;mso-height-percent:0;mso-wrap-distance-left:9pt;mso-wrap-distance-top:0;mso-wrap-distance-right:9pt;mso-wrap-distance-bottom:0;mso-position-horizontal:absolute;mso-position-horizontal-relative:text;mso-position-vertical:absolute;mso-position-vertical-relative:text;mso-width-percent:0;mso-height-percent:0;mso-width-relative:margin;mso-height-relative:margin;v-text-anchor:middle" arcsize="10923f" o:gfxdata="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" fillcolor="#5b9bd5 [3208]" strokecolor="#1f4d78 [1608]" strokeweight="1pt">
                 <v:stroke joinstyle="miter"/>
               </v:roundrect>
             </w:pict>
@@ -1132,7 +2267,7 @@
           </mc:Choice>
           <mc:Fallback>
             <w:pict>
-              <v:shape w14:anchorId="4FA35B73" id="_x0000_s1029" type="#_x0000_t202" style="position:absolute;margin-left:936.6pt;margin-top:519.35pt;width:77pt;height:23.4pt;z-index:251736064;visibility:visible;mso-wrap-style:square;mso-width-percent:0;mso-height-percent:0;mso-wrap-distance-left:9pt;mso-wrap-distance-top:3.6pt;mso-wrap-distance-right:9pt;mso-wrap-distance-bottom:3.6pt;mso-position-horizontal:absolute;mso-position-horizontal-relative:text;mso-position-vertical:absolute;mso-position-vertical-relative:text;mso-width-percent:0;mso-height-percent:0;mso-width-relative:margin;mso-height-relative:margin;v-text-anchor:top" o:gfxdata="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">
+              <v:shape w14:anchorId="4FA35B73" id="_x0000_s1035" type="#_x0000_t202" style="position:absolute;margin-left:936.6pt;margin-top:519.35pt;width:77pt;height:23.4pt;z-index:251736064;visibility:visible;mso-wrap-style:square;mso-width-percent:0;mso-height-percent:0;mso-wrap-distance-left:9pt;mso-wrap-distance-top:3.6pt;mso-wrap-distance-right:9pt;mso-wrap-distance-bottom:3.6pt;mso-position-horizontal:absolute;mso-position-horizontal-relative:text;mso-position-vertical:absolute;mso-position-vertical-relative:text;mso-width-percent:0;mso-height-percent:0;mso-width-relative:margin;mso-height-relative:margin;v-text-anchor:top" o:gfxdata="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">
                 <v:textbox>
                   <w:txbxContent>
                     <w:p>
@@ -1235,7 +2370,14 @@
                                 <w:color w:val="000000" w:themeColor="text1"/>
                                 <w:u w:val="single"/>
                               </w:rPr>
-                              <w:t>ID</w:t>
+                              <w:t>I</w:t>
+                            </w:r>
+                            <w:r>
+                              <w:rPr>
+                                <w:color w:val="000000" w:themeColor="text1"/>
+                                <w:u w:val="single"/>
+                              </w:rPr>
+                              <w:t>d</w:t>
                             </w:r>
                           </w:p>
                           <w:p>
@@ -1270,14 +2412,14 @@
                                 <w:color w:val="000000" w:themeColor="text1"/>
                                 <w:u w:val="double"/>
                               </w:rPr>
-                              <w:t>dealerUser</w:t>
+                              <w:t>dealer</w:t>
                             </w:r>
                             <w:r>
                               <w:rPr>
                                 <w:color w:val="000000" w:themeColor="text1"/>
                                 <w:u w:val="double"/>
                               </w:rPr>
-                              <w:t>ID</w:t>
+                              <w:t>Email</w:t>
                             </w:r>
                             <w:proofErr w:type="spellEnd"/>
                           </w:p>
@@ -1294,14 +2436,14 @@
                                 <w:color w:val="000000" w:themeColor="text1"/>
                                 <w:u w:val="double"/>
                               </w:rPr>
-                              <w:t>customerUser</w:t>
+                              <w:t>customer</w:t>
                             </w:r>
                             <w:r>
                               <w:rPr>
                                 <w:color w:val="000000" w:themeColor="text1"/>
                                 <w:u w:val="double"/>
                               </w:rPr>
-                              <w:t>ID</w:t>
+                              <w:t>Email</w:t>
                             </w:r>
                             <w:proofErr w:type="spellEnd"/>
                           </w:p>
@@ -1337,11 +2479,7 @@
           </mc:Choice>
           <mc:Fallback>
             <w:pict>
-              <v:shapetype w14:anchorId="0AD9EB44" id="_x0000_t202" coordsize="21600,21600" o:spt="202" path="m,l,21600r21600,l21600,xe">
-                <v:stroke joinstyle="miter"/>
-                <v:path gradientshapeok="t" o:connecttype="rect"/>
-              </v:shapetype>
-              <v:shape id="Text Box 2" o:spid="_x0000_s1026" type="#_x0000_t202" style="position:absolute;margin-left:740.1pt;margin-top:566.4pt;width:121.35pt;height:118.85pt;z-index:251729920;visibility:visible;mso-wrap-style:square;mso-width-percent:0;mso-height-percent:0;mso-wrap-distance-left:9pt;mso-wrap-distance-top:3.6pt;mso-wrap-distance-right:9pt;mso-wrap-distance-bottom:3.6pt;mso-position-horizontal:absolute;mso-position-horizontal-relative:text;mso-position-vertical:absolute;mso-position-vertical-relative:text;mso-width-percent:0;mso-height-percent:0;mso-width-relative:margin;mso-height-relative:margin;v-text-anchor:top" o:gfxdata="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" fillcolor="#5b9bd5 [3208]" stroked="f">
+              <v:shape w14:anchorId="0AD9EB44" id="_x0000_s1036" type="#_x0000_t202" style="position:absolute;margin-left:740.1pt;margin-top:566.4pt;width:121.35pt;height:118.85pt;z-index:251729920;visibility:visible;mso-wrap-style:square;mso-width-percent:0;mso-height-percent:0;mso-wrap-distance-left:9pt;mso-wrap-distance-top:3.6pt;mso-wrap-distance-right:9pt;mso-wrap-distance-bottom:3.6pt;mso-position-horizontal:absolute;mso-position-horizontal-relative:text;mso-position-vertical:absolute;mso-position-vertical-relative:text;mso-width-percent:0;mso-height-percent:0;mso-width-relative:margin;mso-height-relative:margin;v-text-anchor:top" o:gfxdata="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" fillcolor="#5b9bd5 [3208]" stroked="f">
                 <v:fill opacity="32896f"/>
                 <v:textbox>
                   <w:txbxContent>
@@ -1357,7 +2495,14 @@
                           <w:color w:val="000000" w:themeColor="text1"/>
                           <w:u w:val="single"/>
                         </w:rPr>
-                        <w:t>ID</w:t>
+                        <w:t>I</w:t>
+                      </w:r>
+                      <w:r>
+                        <w:rPr>
+                          <w:color w:val="000000" w:themeColor="text1"/>
+                          <w:u w:val="single"/>
+                        </w:rPr>
+                        <w:t>d</w:t>
                       </w:r>
                     </w:p>
                     <w:p>
@@ -1392,14 +2537,14 @@
                           <w:color w:val="000000" w:themeColor="text1"/>
                           <w:u w:val="double"/>
                         </w:rPr>
-                        <w:t>dealerUser</w:t>
+                        <w:t>dealer</w:t>
                       </w:r>
                       <w:r>
                         <w:rPr>
                           <w:color w:val="000000" w:themeColor="text1"/>
                           <w:u w:val="double"/>
                         </w:rPr>
-                        <w:t>ID</w:t>
+                        <w:t>Email</w:t>
                       </w:r>
                       <w:proofErr w:type="spellEnd"/>
                     </w:p>
@@ -1416,14 +2561,14 @@
                           <w:color w:val="000000" w:themeColor="text1"/>
                           <w:u w:val="double"/>
                         </w:rPr>
-                        <w:t>customerUser</w:t>
+                        <w:t>customer</w:t>
                       </w:r>
                       <w:r>
                         <w:rPr>
                           <w:color w:val="000000" w:themeColor="text1"/>
                           <w:u w:val="double"/>
                         </w:rPr>
-                        <w:t>ID</w:t>
+                        <w:t>Email</w:t>
                       </w:r>
                       <w:proofErr w:type="spellEnd"/>
                     </w:p>
@@ -1521,7 +2666,7 @@
           </mc:Choice>
           <mc:Fallback>
             <w:pict>
-              <v:roundrect w14:anchorId="578FBD17" id="Rectangle: Rounded Corners 35" o:spid="_x0000_s1026" style="position:absolute;margin-left:730.9pt;margin-top:553.85pt;width:149pt;height:138.1pt;z-index:251728896;visibility:visible;mso-wrap-style:square;mso-width-percent:0;mso-height-percent:0;mso-wrap-distance-left:9pt;mso-wrap-distance-top:0;mso-wrap-distance-right:9pt;mso-wrap-distance-bottom:0;mso-position-horizontal:absolute;mso-position-horizontal-relative:text;mso-position-vertical:absolute;mso-position-vertical-relative:text;mso-width-percent:0;mso-height-percent:0;mso-width-relative:margin;mso-height-relative:margin;v-text-anchor:middle" arcsize="10923f" o:gfxdata="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" fillcolor="#5b9bd5 [3208]" strokecolor="#1f4d78 [1608]" strokeweight="1pt">
+              <v:roundrect w14:anchorId="6A9CC835" id="Rectangle: Rounded Corners 35" o:spid="_x0000_s1026" style="position:absolute;margin-left:730.9pt;margin-top:553.85pt;width:149pt;height:138.1pt;z-index:251728896;visibility:visible;mso-wrap-style:square;mso-width-percent:0;mso-height-percent:0;mso-wrap-distance-left:9pt;mso-wrap-distance-top:0;mso-wrap-distance-right:9pt;mso-wrap-distance-bottom:0;mso-position-horizontal:absolute;mso-position-horizontal-relative:text;mso-position-vertical:absolute;mso-position-vertical-relative:text;mso-width-percent:0;mso-height-percent:0;mso-width-relative:margin;mso-height-relative:margin;v-text-anchor:middle" arcsize="10923f" o:gfxdata="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" fillcolor="#5b9bd5 [3208]" strokecolor="#1f4d78 [1608]" strokeweight="1pt">
                 <v:stroke joinstyle="miter"/>
               </v:roundrect>
             </w:pict>
@@ -1605,14 +2750,14 @@
                                 <w:color w:val="000000" w:themeColor="text1"/>
                                 <w:u w:val="double"/>
                               </w:rPr>
-                              <w:t>dealerUser</w:t>
+                              <w:t>dealer</w:t>
                             </w:r>
                             <w:r>
                               <w:rPr>
                                 <w:color w:val="000000" w:themeColor="text1"/>
                                 <w:u w:val="double"/>
                               </w:rPr>
-                              <w:t>ID</w:t>
+                              <w:t>Email</w:t>
                             </w:r>
                             <w:proofErr w:type="spellEnd"/>
                           </w:p>
@@ -1665,7 +2810,7 @@
           </mc:Choice>
           <mc:Fallback>
             <w:pict>
-              <v:shape w14:anchorId="50C28A02" id="_x0000_s1031" type="#_x0000_t202" style="position:absolute;margin-left:613.35pt;margin-top:570.55pt;width:94.2pt;height:82.65pt;z-index:251727872;visibility:visible;mso-wrap-style:square;mso-width-percent:0;mso-height-percent:0;mso-wrap-distance-left:9pt;mso-wrap-distance-top:3.6pt;mso-wrap-distance-right:9pt;mso-wrap-distance-bottom:3.6pt;mso-position-horizontal:absolute;mso-position-horizontal-relative:text;mso-position-vertical:absolute;mso-position-vertical-relative:text;mso-width-percent:0;mso-height-percent:0;mso-width-relative:margin;mso-height-relative:margin;v-text-anchor:top" o:gfxdata="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" fillcolor="#5b9bd5 [3208]" stroked="f">
+              <v:shape w14:anchorId="50C28A02" id="_x0000_s1037" type="#_x0000_t202" style="position:absolute;margin-left:613.35pt;margin-top:570.55pt;width:94.2pt;height:82.65pt;z-index:251727872;visibility:visible;mso-wrap-style:square;mso-width-percent:0;mso-height-percent:0;mso-wrap-distance-left:9pt;mso-wrap-distance-top:3.6pt;mso-wrap-distance-right:9pt;mso-wrap-distance-bottom:3.6pt;mso-position-horizontal:absolute;mso-position-horizontal-relative:text;mso-position-vertical:absolute;mso-position-vertical-relative:text;mso-width-percent:0;mso-height-percent:0;mso-width-relative:margin;mso-height-relative:margin;v-text-anchor:top" o:gfxdata="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" fillcolor="#5b9bd5 [3208]" stroked="f">
                 <v:fill opacity="32896f"/>
                 <v:textbox>
                   <w:txbxContent>
@@ -1681,14 +2826,14 @@
                           <w:color w:val="000000" w:themeColor="text1"/>
                           <w:u w:val="double"/>
                         </w:rPr>
-                        <w:t>dealerUser</w:t>
+                        <w:t>dealer</w:t>
                       </w:r>
                       <w:r>
                         <w:rPr>
                           <w:color w:val="000000" w:themeColor="text1"/>
                           <w:u w:val="double"/>
                         </w:rPr>
-                        <w:t>ID</w:t>
+                        <w:t>Email</w:t>
                       </w:r>
                       <w:proofErr w:type="spellEnd"/>
                     </w:p>
@@ -1808,7 +2953,7 @@
           </mc:Choice>
           <mc:Fallback>
             <w:pict>
-              <v:shape w14:anchorId="0192853C" id="_x0000_s1029" type="#_x0000_t202" style="position:absolute;margin-left:764.25pt;margin-top:519.85pt;width:77pt;height:23.4pt;z-index:251731968;visibility:visible;mso-wrap-style:square;mso-width-percent:0;mso-height-percent:0;mso-wrap-distance-left:9pt;mso-wrap-distance-top:3.6pt;mso-wrap-distance-right:9pt;mso-wrap-distance-bottom:3.6pt;mso-position-horizontal:absolute;mso-position-horizontal-relative:text;mso-position-vertical:absolute;mso-position-vertical-relative:text;mso-width-percent:0;mso-height-percent:0;mso-width-relative:margin;mso-height-relative:margin;v-text-anchor:top" o:gfxdata="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">
+              <v:shape w14:anchorId="0192853C" id="_x0000_s1038" type="#_x0000_t202" style="position:absolute;margin-left:764.25pt;margin-top:519.85pt;width:77pt;height:23.4pt;z-index:251731968;visibility:visible;mso-wrap-style:square;mso-width-percent:0;mso-height-percent:0;mso-wrap-distance-left:9pt;mso-wrap-distance-top:3.6pt;mso-wrap-distance-right:9pt;mso-wrap-distance-bottom:3.6pt;mso-position-horizontal:absolute;mso-position-horizontal-relative:text;mso-position-vertical:absolute;mso-position-vertical-relative:text;mso-width-percent:0;mso-height-percent:0;mso-width-relative:margin;mso-height-relative:margin;v-text-anchor:top" o:gfxdata="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">
                 <v:textbox>
                   <w:txbxContent>
                     <w:p>
@@ -1904,7 +3049,7 @@
           </mc:Choice>
           <mc:Fallback>
             <w:pict>
-              <v:shape w14:anchorId="155F072E" id="_x0000_s1030" type="#_x0000_t202" style="position:absolute;margin-left:614pt;margin-top:519.85pt;width:82.85pt;height:25.1pt;z-index:251730944;visibility:visible;mso-wrap-style:square;mso-width-percent:0;mso-height-percent:0;mso-wrap-distance-left:9pt;mso-wrap-distance-top:3.6pt;mso-wrap-distance-right:9pt;mso-wrap-distance-bottom:3.6pt;mso-position-horizontal:absolute;mso-position-horizontal-relative:text;mso-position-vertical:absolute;mso-position-vertical-relative:text;mso-width-percent:0;mso-height-percent:0;mso-width-relative:margin;mso-height-relative:margin;v-text-anchor:top" o:gfxdata="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">
+              <v:shape w14:anchorId="155F072E" id="_x0000_s1039" type="#_x0000_t202" style="position:absolute;margin-left:614pt;margin-top:519.85pt;width:82.85pt;height:25.1pt;z-index:251730944;visibility:visible;mso-wrap-style:square;mso-width-percent:0;mso-height-percent:0;mso-wrap-distance-left:9pt;mso-wrap-distance-top:3.6pt;mso-wrap-distance-right:9pt;mso-wrap-distance-bottom:3.6pt;mso-position-horizontal:absolute;mso-position-horizontal-relative:text;mso-position-vertical:absolute;mso-position-vertical-relative:text;mso-width-percent:0;mso-height-percent:0;mso-width-relative:margin;mso-height-relative:margin;v-text-anchor:top" o:gfxdata="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">
                 <v:textbox>
                   <w:txbxContent>
                     <w:p>
@@ -1933,7 +3078,7 @@
         <mc:AlternateContent>
           <mc:Choice Requires="wps">
             <w:drawing>
-              <wp:anchor distT="0" distB="0" distL="114300" distR="114300" simplePos="0" relativeHeight="251726848" behindDoc="0" locked="0" layoutInCell="1" allowOverlap="1" wp14:anchorId="4B754F4B" wp14:editId="1C59B23F">
+              <wp:anchor distT="0" distB="0" distL="114300" distR="114300" simplePos="0" relativeHeight="251726848" behindDoc="0" locked="0" layoutInCell="1" allowOverlap="1" wp14:anchorId="4B754F4B" wp14:editId="1B663DE3">
                 <wp:simplePos x="0" y="0"/>
                 <wp:positionH relativeFrom="column">
                   <wp:posOffset>7631164</wp:posOffset>
@@ -1995,103 +3140,9 @@
           </mc:Choice>
           <mc:Fallback>
             <w:pict>
-              <v:roundrect w14:anchorId="3A7D0421" id="Rectangle: Rounded Corners 33" o:spid="_x0000_s1026" style="position:absolute;margin-left:600.9pt;margin-top:556.25pt;width:113.85pt;height:109.35pt;z-index:251726848;visibility:visible;mso-wrap-style:square;mso-width-percent:0;mso-height-percent:0;mso-wrap-distance-left:9pt;mso-wrap-distance-top:0;mso-wrap-distance-right:9pt;mso-wrap-distance-bottom:0;mso-position-horizontal:absolute;mso-position-horizontal-relative:text;mso-position-vertical:absolute;mso-position-vertical-relative:text;mso-width-percent:0;mso-height-percent:0;mso-width-relative:margin;mso-height-relative:margin;v-text-anchor:middle" arcsize="10923f" o:gfxdata="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" fillcolor="#5b9bd5 [3208]" strokecolor="#1f4d78 [1608]" strokeweight="1pt">
+              <v:roundrect w14:anchorId="1597E298" id="Rectangle: Rounded Corners 33" o:spid="_x0000_s1026" style="position:absolute;margin-left:600.9pt;margin-top:556.25pt;width:113.85pt;height:109.35pt;z-index:251726848;visibility:visible;mso-wrap-style:square;mso-width-percent:0;mso-height-percent:0;mso-wrap-distance-left:9pt;mso-wrap-distance-top:0;mso-wrap-distance-right:9pt;mso-wrap-distance-bottom:0;mso-position-horizontal:absolute;mso-position-horizontal-relative:text;mso-position-vertical:absolute;mso-position-vertical-relative:text;mso-width-percent:0;mso-height-percent:0;mso-width-relative:margin;mso-height-relative:margin;v-text-anchor:middle" arcsize="10923f" o:gfxdata="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" fillcolor="#5b9bd5 [3208]" strokecolor="#1f4d78 [1608]" strokeweight="1pt">
                 <v:stroke joinstyle="miter"/>
               </v:roundrect>
-            </w:pict>
-          </mc:Fallback>
-        </mc:AlternateContent>
-      </w:r>
-      <w:r>
-        <w:rPr>
-          <w:b/>
-          <w:bCs/>
-          <w:noProof/>
-          <w:sz w:val="44"/>
-          <w:szCs w:val="44"/>
-        </w:rPr>
-        <mc:AlternateContent>
-          <mc:Choice Requires="wps">
-            <w:drawing>
-              <wp:anchor distT="45720" distB="45720" distL="114300" distR="114300" simplePos="0" relativeHeight="251720704" behindDoc="0" locked="0" layoutInCell="1" allowOverlap="1" wp14:anchorId="0C654C51" wp14:editId="41622C52">
-                <wp:simplePos x="0" y="0"/>
-                <wp:positionH relativeFrom="column">
-                  <wp:posOffset>6175670</wp:posOffset>
-                </wp:positionH>
-                <wp:positionV relativeFrom="paragraph">
-                  <wp:posOffset>6601785</wp:posOffset>
-                </wp:positionV>
-                <wp:extent cx="680085" cy="297180"/>
-                <wp:effectExtent l="0" t="0" r="24765" b="26670"/>
-                <wp:wrapSquare wrapText="bothSides"/>
-                <wp:docPr id="30" name="Text Box 2"/>
-                <wp:cNvGraphicFramePr>
-                  <a:graphicFrameLocks xmlns:a="http://schemas.openxmlformats.org/drawingml/2006/main"/>
-                </wp:cNvGraphicFramePr>
-                <a:graphic xmlns:a="http://schemas.openxmlformats.org/drawingml/2006/main">
-                  <a:graphicData uri="http://schemas.microsoft.com/office/word/2010/wordprocessingShape">
-                    <wps:wsp>
-                      <wps:cNvSpPr txBox="1">
-                        <a:spLocks noChangeArrowheads="1"/>
-                      </wps:cNvSpPr>
-                      <wps:spPr bwMode="auto">
-                        <a:xfrm>
-                          <a:off x="0" y="0"/>
-                          <a:ext cx="680085" cy="297180"/>
-                        </a:xfrm>
-                        <a:prstGeom prst="rect">
-                          <a:avLst/>
-                        </a:prstGeom>
-                        <a:solidFill>
-                          <a:srgbClr val="FFFFFF"/>
-                        </a:solidFill>
-                        <a:ln w="9525">
-                          <a:solidFill>
-                            <a:srgbClr val="000000"/>
-                          </a:solidFill>
-                          <a:miter lim="800000"/>
-                          <a:headEnd/>
-                          <a:tailEnd/>
-                        </a:ln>
-                      </wps:spPr>
-                      <wps:txbx>
-                        <w:txbxContent>
-                          <w:p>
-                            <w:r>
-                              <w:t>Address</w:t>
-                            </w:r>
-                          </w:p>
-                        </w:txbxContent>
-                      </wps:txbx>
-                      <wps:bodyPr rot="0" vert="horz" wrap="square" lIns="91440" tIns="45720" rIns="91440" bIns="45720" anchor="t" anchorCtr="0">
-                        <a:noAutofit/>
-                      </wps:bodyPr>
-                    </wps:wsp>
-                  </a:graphicData>
-                </a:graphic>
-                <wp14:sizeRelH relativeFrom="margin">
-                  <wp14:pctWidth>0</wp14:pctWidth>
-                </wp14:sizeRelH>
-                <wp14:sizeRelV relativeFrom="margin">
-                  <wp14:pctHeight>0</wp14:pctHeight>
-                </wp14:sizeRelV>
-              </wp:anchor>
-            </w:drawing>
-          </mc:Choice>
-          <mc:Fallback>
-            <w:pict>
-              <v:shape w14:anchorId="0C654C51" id="_x0000_s1031" type="#_x0000_t202" style="position:absolute;margin-left:486.25pt;margin-top:519.85pt;width:53.55pt;height:23.4pt;z-index:251720704;visibility:visible;mso-wrap-style:square;mso-width-percent:0;mso-height-percent:0;mso-wrap-distance-left:9pt;mso-wrap-distance-top:3.6pt;mso-wrap-distance-right:9pt;mso-wrap-distance-bottom:3.6pt;mso-position-horizontal:absolute;mso-position-horizontal-relative:text;mso-position-vertical:absolute;mso-position-vertical-relative:text;mso-width-percent:0;mso-height-percent:0;mso-width-relative:margin;mso-height-relative:margin;v-text-anchor:top" o:gfxdata="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">
-                <v:textbox>
-                  <w:txbxContent>
-                    <w:p>
-                      <w:r>
-                        <w:t>Address</w:t>
-                      </w:r>
-                    </w:p>
-                  </w:txbxContent>
-                </v:textbox>
-                <w10:wrap type="square"/>
-              </v:shape>
             </w:pict>
           </mc:Fallback>
         </mc:AlternateContent>
@@ -2179,7 +3230,14 @@
                                 <w:color w:val="000000" w:themeColor="text1"/>
                                 <w:u w:val="single"/>
                               </w:rPr>
-                              <w:t>ID</w:t>
+                              <w:t>I</w:t>
+                            </w:r>
+                            <w:r>
+                              <w:rPr>
+                                <w:color w:val="000000" w:themeColor="text1"/>
+                                <w:u w:val="single"/>
+                              </w:rPr>
+                              <w:t>d</w:t>
                             </w:r>
                             <w:proofErr w:type="spellEnd"/>
                           </w:p>
@@ -2282,7 +3340,7 @@
           </mc:Choice>
           <mc:Fallback>
             <w:pict>
-              <v:shape w14:anchorId="595C5294" id="_x0000_s1035" type="#_x0000_t202" style="position:absolute;margin-left:164.4pt;margin-top:2in;width:126.4pt;height:96pt;z-index:251681792;visibility:visible;mso-wrap-style:square;mso-width-percent:0;mso-height-percent:0;mso-wrap-distance-left:9pt;mso-wrap-distance-top:3.6pt;mso-wrap-distance-right:9pt;mso-wrap-distance-bottom:3.6pt;mso-position-horizontal:absolute;mso-position-horizontal-relative:text;mso-position-vertical:absolute;mso-position-vertical-relative:text;mso-width-percent:0;mso-height-percent:0;mso-width-relative:margin;mso-height-relative:margin;v-text-anchor:top" o:gfxdata="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" fillcolor="#5b9bd5 [3208]" stroked="f">
+              <v:shape w14:anchorId="595C5294" id="_x0000_s1040" type="#_x0000_t202" style="position:absolute;margin-left:164.4pt;margin-top:2in;width:126.4pt;height:96pt;z-index:251681792;visibility:visible;mso-wrap-style:square;mso-width-percent:0;mso-height-percent:0;mso-wrap-distance-left:9pt;mso-wrap-distance-top:3.6pt;mso-wrap-distance-right:9pt;mso-wrap-distance-bottom:3.6pt;mso-position-horizontal:absolute;mso-position-horizontal-relative:text;mso-position-vertical:absolute;mso-position-vertical-relative:text;mso-width-percent:0;mso-height-percent:0;mso-width-relative:margin;mso-height-relative:margin;v-text-anchor:top" o:gfxdata="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" fillcolor="#5b9bd5 [3208]" stroked="f">
                 <v:textbox>
                   <w:txbxContent>
                     <w:p>
@@ -2305,7 +3363,14 @@
                           <w:color w:val="000000" w:themeColor="text1"/>
                           <w:u w:val="single"/>
                         </w:rPr>
-                        <w:t>ID</w:t>
+                        <w:t>I</w:t>
+                      </w:r>
+                      <w:r>
+                        <w:rPr>
+                          <w:color w:val="000000" w:themeColor="text1"/>
+                          <w:u w:val="single"/>
+                        </w:rPr>
+                        <w:t>d</w:t>
                       </w:r>
                       <w:proofErr w:type="spellEnd"/>
                     </w:p>
@@ -2408,7 +3473,7 @@
         <mc:AlternateContent>
           <mc:Choice Requires="wps">
             <w:drawing>
-              <wp:anchor distT="0" distB="0" distL="114300" distR="114300" simplePos="0" relativeHeight="251661312" behindDoc="0" locked="0" layoutInCell="1" allowOverlap="1" wp14:anchorId="68BE8CCC" wp14:editId="55EAFE7F">
+              <wp:anchor distT="0" distB="0" distL="114300" distR="114300" simplePos="0" relativeHeight="251661312" behindDoc="0" locked="0" layoutInCell="1" allowOverlap="1" wp14:anchorId="68BE8CCC" wp14:editId="3F3EA14F">
                 <wp:simplePos x="0" y="0"/>
                 <wp:positionH relativeFrom="column">
                   <wp:posOffset>1952978</wp:posOffset>
@@ -2467,84 +3532,7 @@
           </mc:Choice>
           <mc:Fallback>
             <w:pict>
-              <v:roundrect w14:anchorId="6E83A1AB" id="Rectangle: Rounded Corners 2" o:spid="_x0000_s1026" style="position:absolute;margin-left:153.8pt;margin-top:131.6pt;width:147.3pt;height:117.35pt;z-index:251661312;visibility:visible;mso-wrap-style:square;mso-height-percent:0;mso-wrap-distance-left:9pt;mso-wrap-distance-top:0;mso-wrap-distance-right:9pt;mso-wrap-distance-bottom:0;mso-position-horizontal:absolute;mso-position-horizontal-relative:text;mso-position-vertical:absolute;mso-position-vertical-relative:text;mso-height-percent:0;mso-height-relative:margin;v-text-anchor:middle" arcsize="10923f" o:gfxdata="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" fillcolor="#5b9bd5 [3208]" strokecolor="#1f4d78 [1608]" strokeweight="1pt">
-                <v:stroke joinstyle="miter"/>
-              </v:roundrect>
-            </w:pict>
-          </mc:Fallback>
-        </mc:AlternateContent>
-      </w:r>
-      <w:r>
-        <w:rPr>
-          <w:b/>
-          <w:bCs/>
-          <w:noProof/>
-          <w:sz w:val="44"/>
-          <w:szCs w:val="44"/>
-        </w:rPr>
-        <mc:AlternateContent>
-          <mc:Choice Requires="wps">
-            <w:drawing>
-              <wp:anchor distT="0" distB="0" distL="114300" distR="114300" simplePos="0" relativeHeight="251677696" behindDoc="0" locked="0" layoutInCell="1" allowOverlap="1" wp14:anchorId="40129438" wp14:editId="25CCEED6">
-                <wp:simplePos x="0" y="0"/>
-                <wp:positionH relativeFrom="column">
-                  <wp:posOffset>3894667</wp:posOffset>
-                </wp:positionH>
-                <wp:positionV relativeFrom="paragraph">
-                  <wp:posOffset>7055980</wp:posOffset>
-                </wp:positionV>
-                <wp:extent cx="1870710" cy="2540000"/>
-                <wp:effectExtent l="0" t="0" r="8890" b="12700"/>
-                <wp:wrapNone/>
-                <wp:docPr id="10" name="Rectangle: Rounded Corners 10"/>
-                <wp:cNvGraphicFramePr/>
-                <a:graphic xmlns:a="http://schemas.openxmlformats.org/drawingml/2006/main">
-                  <a:graphicData uri="http://schemas.microsoft.com/office/word/2010/wordprocessingShape">
-                    <wps:wsp>
-                      <wps:cNvSpPr/>
-                      <wps:spPr>
-                        <a:xfrm>
-                          <a:off x="0" y="0"/>
-                          <a:ext cx="1870710" cy="2540000"/>
-                        </a:xfrm>
-                        <a:prstGeom prst="roundRect">
-                          <a:avLst/>
-                        </a:prstGeom>
-                      </wps:spPr>
-                      <wps:style>
-                        <a:lnRef idx="2">
-                          <a:schemeClr val="accent5">
-                            <a:shade val="50000"/>
-                          </a:schemeClr>
-                        </a:lnRef>
-                        <a:fillRef idx="1">
-                          <a:schemeClr val="accent5"/>
-                        </a:fillRef>
-                        <a:effectRef idx="0">
-                          <a:schemeClr val="accent5"/>
-                        </a:effectRef>
-                        <a:fontRef idx="minor">
-                          <a:schemeClr val="lt1"/>
-                        </a:fontRef>
-                      </wps:style>
-                      <wps:bodyPr rot="0" spcFirstLastPara="0" vertOverflow="overflow" horzOverflow="overflow" vert="horz" wrap="square" lIns="91440" tIns="45720" rIns="91440" bIns="45720" numCol="1" spcCol="0" rtlCol="0" fromWordArt="0" anchor="ctr" anchorCtr="0" forceAA="0" compatLnSpc="1">
-                        <a:prstTxWarp prst="textNoShape">
-                          <a:avLst/>
-                        </a:prstTxWarp>
-                        <a:noAutofit/>
-                      </wps:bodyPr>
-                    </wps:wsp>
-                  </a:graphicData>
-                </a:graphic>
-                <wp14:sizeRelV relativeFrom="margin">
-                  <wp14:pctHeight>0</wp14:pctHeight>
-                </wp14:sizeRelV>
-              </wp:anchor>
-            </w:drawing>
-          </mc:Choice>
-          <mc:Fallback>
-            <w:pict>
-              <v:roundrect w14:anchorId="40BED954" id="Rectangle: Rounded Corners 10" o:spid="_x0000_s1026" style="position:absolute;margin-left:306.65pt;margin-top:555.6pt;width:147.3pt;height:200pt;z-index:251677696;visibility:visible;mso-wrap-style:square;mso-height-percent:0;mso-wrap-distance-left:9pt;mso-wrap-distance-top:0;mso-wrap-distance-right:9pt;mso-wrap-distance-bottom:0;mso-position-horizontal:absolute;mso-position-horizontal-relative:text;mso-position-vertical:absolute;mso-position-vertical-relative:text;mso-height-percent:0;mso-height-relative:margin;v-text-anchor:middle" arcsize="10923f" o:gfxdata="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" fillcolor="#5b9bd5 [3208]" strokecolor="#1f4d78 [1608]" strokeweight="1pt">
+              <v:roundrect w14:anchorId="021CAABD" id="Rectangle: Rounded Corners 2" o:spid="_x0000_s1026" style="position:absolute;margin-left:153.8pt;margin-top:131.6pt;width:147.3pt;height:117.35pt;z-index:251661312;visibility:visible;mso-wrap-style:square;mso-height-percent:0;mso-wrap-distance-left:9pt;mso-wrap-distance-top:0;mso-wrap-distance-right:9pt;mso-wrap-distance-bottom:0;mso-position-horizontal:absolute;mso-position-horizontal-relative:text;mso-position-vertical:absolute;mso-position-vertical-relative:text;mso-height-percent:0;mso-height-relative:margin;v-text-anchor:middle" arcsize="10923f" o:gfxdata="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" fillcolor="#5b9bd5 [3208]" strokecolor="#1f4d78 [1608]" strokeweight="1pt">
                 <v:stroke joinstyle="miter"/>
               </v:roundrect>
             </w:pict>
@@ -2643,7 +3631,7 @@
           </mc:Choice>
           <mc:Fallback>
             <w:pict>
-              <v:shape w14:anchorId="22A1F44A" id="_x0000_s1028" type="#_x0000_t202" style="position:absolute;left:0;text-align:left;margin-left:0;margin-top:28.4pt;width:193.35pt;height:34.3pt;z-index:251734016;visibility:visible;mso-wrap-style:square;mso-width-percent:0;mso-height-percent:0;mso-wrap-distance-left:9pt;mso-wrap-distance-top:3.6pt;mso-wrap-distance-right:9pt;mso-wrap-distance-bottom:3.6pt;mso-position-horizontal:center;mso-position-horizontal-relative:margin;mso-position-vertical:absolute;mso-position-vertical-relative:text;mso-width-percent:0;mso-height-percent:0;mso-width-relative:margin;mso-height-relative:margin;v-text-anchor:top" o:gfxdata="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">
+              <v:shape w14:anchorId="22A1F44A" id="_x0000_s1041" type="#_x0000_t202" style="position:absolute;margin-left:0;margin-top:28.4pt;width:193.35pt;height:34.3pt;z-index:251734016;visibility:visible;mso-wrap-style:square;mso-width-percent:0;mso-height-percent:0;mso-wrap-distance-left:9pt;mso-wrap-distance-top:3.6pt;mso-wrap-distance-right:9pt;mso-wrap-distance-bottom:3.6pt;mso-position-horizontal:center;mso-position-horizontal-relative:margin;mso-position-vertical:absolute;mso-position-vertical-relative:text;mso-width-percent:0;mso-height-percent:0;mso-width-relative:margin;mso-height-relative:margin;v-text-anchor:top" o:gfxdata="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">
                 <v:textbox>
                   <w:txbxContent>
                     <w:p>
@@ -2758,7 +3746,14 @@
                                 <w:color w:val="000000" w:themeColor="text1"/>
                                 <w:u w:val="single"/>
                               </w:rPr>
-                              <w:t>ID</w:t>
+                              <w:t>I</w:t>
+                            </w:r>
+                            <w:r>
+                              <w:rPr>
+                                <w:color w:val="000000" w:themeColor="text1"/>
+                                <w:u w:val="single"/>
+                              </w:rPr>
+                              <w:t>d</w:t>
                             </w:r>
                             <w:proofErr w:type="spellEnd"/>
                           </w:p>
@@ -2922,7 +3917,14 @@
                                 <w:color w:val="000000" w:themeColor="text1"/>
                                 <w:u w:val="double"/>
                               </w:rPr>
-                              <w:t>dealerUserID</w:t>
+                              <w:t>dealer</w:t>
+                            </w:r>
+                            <w:r>
+                              <w:rPr>
+                                <w:color w:val="000000" w:themeColor="text1"/>
+                                <w:u w:val="double"/>
+                              </w:rPr>
+                              <w:t>Email</w:t>
                             </w:r>
                             <w:proofErr w:type="spellEnd"/>
                           </w:p>
@@ -2945,7 +3947,7 @@
           </mc:Choice>
           <mc:Fallback>
             <w:pict>
-              <v:shape w14:anchorId="43DCB65D" id="_x0000_s1034" type="#_x0000_t202" style="position:absolute;margin-left:148.85pt;margin-top:567.15pt;width:126.4pt;height:110.6pt;z-index:251694080;visibility:visible;mso-wrap-style:square;mso-width-percent:0;mso-height-percent:200;mso-wrap-distance-left:9pt;mso-wrap-distance-top:3.6pt;mso-wrap-distance-right:9pt;mso-wrap-distance-bottom:3.6pt;mso-position-horizontal:absolute;mso-position-horizontal-relative:text;mso-position-vertical:absolute;mso-position-vertical-relative:text;mso-width-percent:0;mso-height-percent:200;mso-width-relative:margin;mso-height-relative:margin;v-text-anchor:top" o:gfxdata="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" fillcolor="#5b9bd5 [3208]" stroked="f">
+              <v:shape w14:anchorId="43DCB65D" id="_x0000_s1042" type="#_x0000_t202" style="position:absolute;margin-left:148.85pt;margin-top:567.15pt;width:126.4pt;height:110.6pt;z-index:251694080;visibility:visible;mso-wrap-style:square;mso-width-percent:0;mso-height-percent:200;mso-wrap-distance-left:9pt;mso-wrap-distance-top:3.6pt;mso-wrap-distance-right:9pt;mso-wrap-distance-bottom:3.6pt;mso-position-horizontal:absolute;mso-position-horizontal-relative:text;mso-position-vertical:absolute;mso-position-vertical-relative:text;mso-width-percent:0;mso-height-percent:200;mso-width-relative:margin;mso-height-relative:margin;v-text-anchor:top" o:gfxdata="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" fillcolor="#5b9bd5 [3208]" stroked="f">
                 <v:fill opacity="32896f"/>
                 <v:textbox style="mso-fit-shape-to-text:t">
                   <w:txbxContent>
@@ -2969,7 +3971,14 @@
                           <w:color w:val="000000" w:themeColor="text1"/>
                           <w:u w:val="single"/>
                         </w:rPr>
-                        <w:t>ID</w:t>
+                        <w:t>I</w:t>
+                      </w:r>
+                      <w:r>
+                        <w:rPr>
+                          <w:color w:val="000000" w:themeColor="text1"/>
+                          <w:u w:val="single"/>
+                        </w:rPr>
+                        <w:t>d</w:t>
                       </w:r>
                       <w:proofErr w:type="spellEnd"/>
                     </w:p>
@@ -3133,7 +4142,14 @@
                           <w:color w:val="000000" w:themeColor="text1"/>
                           <w:u w:val="double"/>
                         </w:rPr>
-                        <w:t>dealerUserID</w:t>
+                        <w:t>dealer</w:t>
+                      </w:r>
+                      <w:r>
+                        <w:rPr>
+                          <w:color w:val="000000" w:themeColor="text1"/>
+                          <w:u w:val="double"/>
+                        </w:rPr>
+                        <w:t>Email</w:t>
                       </w:r>
                       <w:proofErr w:type="spellEnd"/>
                     </w:p>
@@ -3244,7 +4260,7 @@
                                 <w:color w:val="000000" w:themeColor="text1"/>
                                 <w:u w:val="single"/>
                               </w:rPr>
-                              <w:t>ID</w:t>
+                              <w:t>Id</w:t>
                             </w:r>
                             <w:proofErr w:type="spellEnd"/>
                           </w:p>
@@ -3265,7 +4281,7 @@
                               <w:rPr>
                                 <w:color w:val="000000" w:themeColor="text1"/>
                               </w:rPr>
-                              <w:t>ID</w:t>
+                              <w:t>Id</w:t>
                             </w:r>
                             <w:proofErr w:type="spellEnd"/>
                           </w:p>
@@ -3315,7 +4331,7 @@
           </mc:Choice>
           <mc:Fallback>
             <w:pict>
-              <v:shape w14:anchorId="36260C94" id="_x0000_s1030" type="#_x0000_t202" style="position:absolute;left:0;text-align:left;margin-left:13.35pt;margin-top:566.65pt;width:98.75pt;height:110.6pt;z-index:251692032;visibility:visible;mso-wrap-style:square;mso-width-percent:0;mso-height-percent:200;mso-wrap-distance-left:9pt;mso-wrap-distance-top:3.6pt;mso-wrap-distance-right:9pt;mso-wrap-distance-bottom:3.6pt;mso-position-horizontal:absolute;mso-position-horizontal-relative:text;mso-position-vertical:absolute;mso-position-vertical-relative:text;mso-width-percent:0;mso-height-percent:200;mso-width-relative:margin;mso-height-relative:margin;v-text-anchor:top" o:gfxdata="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" fillcolor="#5b9bd5 [3208]" stroked="f">
+              <v:shape w14:anchorId="36260C94" id="_x0000_s1043" type="#_x0000_t202" style="position:absolute;margin-left:13.35pt;margin-top:566.65pt;width:98.75pt;height:110.6pt;z-index:251692032;visibility:visible;mso-wrap-style:square;mso-width-percent:0;mso-height-percent:200;mso-wrap-distance-left:9pt;mso-wrap-distance-top:3.6pt;mso-wrap-distance-right:9pt;mso-wrap-distance-bottom:3.6pt;mso-position-horizontal:absolute;mso-position-horizontal-relative:text;mso-position-vertical:absolute;mso-position-vertical-relative:text;mso-width-percent:0;mso-height-percent:200;mso-width-relative:margin;mso-height-relative:margin;v-text-anchor:top" o:gfxdata="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" fillcolor="#5b9bd5 [3208]" stroked="f">
                 <v:fill opacity="32896f"/>
                 <v:textbox style="mso-fit-shape-to-text:t">
                   <w:txbxContent>
@@ -3353,7 +4369,7 @@
                           <w:color w:val="000000" w:themeColor="text1"/>
                           <w:u w:val="single"/>
                         </w:rPr>
-                        <w:t>ID</w:t>
+                        <w:t>Id</w:t>
                       </w:r>
                       <w:proofErr w:type="spellEnd"/>
                     </w:p>
@@ -3374,7 +4390,7 @@
                         <w:rPr>
                           <w:color w:val="000000" w:themeColor="text1"/>
                         </w:rPr>
-                        <w:t>ID</w:t>
+                        <w:t>Id</w:t>
                       </w:r>
                       <w:proofErr w:type="spellEnd"/>
                     </w:p>
@@ -3504,7 +4520,7 @@
         <mc:AlternateContent>
           <mc:Choice Requires="wps">
             <w:drawing>
-              <wp:anchor distT="0" distB="0" distL="114300" distR="114300" simplePos="0" relativeHeight="251675648" behindDoc="0" locked="0" layoutInCell="1" allowOverlap="1" wp14:anchorId="7B8DD8AD" wp14:editId="07C8EA20">
+              <wp:anchor distT="0" distB="0" distL="114300" distR="114300" simplePos="0" relativeHeight="251675648" behindDoc="0" locked="0" layoutInCell="1" allowOverlap="1" wp14:anchorId="7B8DD8AD" wp14:editId="5BCA43D9">
                 <wp:simplePos x="0" y="0"/>
                 <wp:positionH relativeFrom="column">
                   <wp:posOffset>1763395</wp:posOffset>
@@ -3563,7 +4579,7 @@
           </mc:Choice>
           <mc:Fallback>
             <w:pict>
-              <v:roundrect w14:anchorId="18B7E37B" id="Rectangle: Rounded Corners 9" o:spid="_x0000_s1026" style="position:absolute;margin-left:138.85pt;margin-top:554.15pt;width:147.3pt;height:242.75pt;z-index:251675648;visibility:visible;mso-wrap-style:square;mso-height-percent:0;mso-wrap-distance-left:9pt;mso-wrap-distance-top:0;mso-wrap-distance-right:9pt;mso-wrap-distance-bottom:0;mso-position-horizontal:absolute;mso-position-horizontal-relative:text;mso-position-vertical:absolute;mso-position-vertical-relative:text;mso-height-percent:0;mso-height-relative:margin;v-text-anchor:middle" arcsize="10923f" o:gfxdata="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" fillcolor="#5b9bd5 [3208]" strokecolor="#1f4d78 [1608]" strokeweight="1pt">
+              <v:roundrect w14:anchorId="3E6B3A5C" id="Rectangle: Rounded Corners 9" o:spid="_x0000_s1026" style="position:absolute;margin-left:138.85pt;margin-top:554.15pt;width:147.3pt;height:242.75pt;z-index:251675648;visibility:visible;mso-wrap-style:square;mso-height-percent:0;mso-wrap-distance-left:9pt;mso-wrap-distance-top:0;mso-wrap-distance-right:9pt;mso-wrap-distance-bottom:0;mso-position-horizontal:absolute;mso-position-horizontal-relative:text;mso-position-vertical:absolute;mso-position-vertical-relative:text;mso-height-percent:0;mso-height-relative:margin;v-text-anchor:middle" arcsize="10923f" o:gfxdata="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" fillcolor="#5b9bd5 [3208]" strokecolor="#1f4d78 [1608]" strokeweight="1pt">
                 <v:stroke joinstyle="miter"/>
               </v:roundrect>
             </w:pict>
@@ -3581,395 +4597,7 @@
         <mc:AlternateContent>
           <mc:Choice Requires="wps">
             <w:drawing>
-              <wp:anchor distT="45720" distB="45720" distL="114300" distR="114300" simplePos="0" relativeHeight="251696128" behindDoc="0" locked="0" layoutInCell="1" allowOverlap="1" wp14:anchorId="52375EB2" wp14:editId="2FAA553A">
-                <wp:simplePos x="0" y="0"/>
-                <wp:positionH relativeFrom="column">
-                  <wp:posOffset>4123055</wp:posOffset>
-                </wp:positionH>
-                <wp:positionV relativeFrom="paragraph">
-                  <wp:posOffset>7114540</wp:posOffset>
-                </wp:positionV>
-                <wp:extent cx="1307465" cy="1404620"/>
-                <wp:effectExtent l="0" t="0" r="6985" b="1270"/>
-                <wp:wrapSquare wrapText="bothSides"/>
-                <wp:docPr id="18" name="Text Box 2"/>
-                <wp:cNvGraphicFramePr>
-                  <a:graphicFrameLocks xmlns:a="http://schemas.openxmlformats.org/drawingml/2006/main"/>
-                </wp:cNvGraphicFramePr>
-                <a:graphic xmlns:a="http://schemas.openxmlformats.org/drawingml/2006/main">
-                  <a:graphicData uri="http://schemas.microsoft.com/office/word/2010/wordprocessingShape">
-                    <wps:wsp>
-                      <wps:cNvSpPr txBox="1">
-                        <a:spLocks noChangeArrowheads="1"/>
-                      </wps:cNvSpPr>
-                      <wps:spPr bwMode="auto">
-                        <a:xfrm>
-                          <a:off x="0" y="0"/>
-                          <a:ext cx="1307465" cy="1404620"/>
-                        </a:xfrm>
-                        <a:prstGeom prst="rect">
-                          <a:avLst/>
-                        </a:prstGeom>
-                        <a:solidFill>
-                          <a:schemeClr val="accent5">
-                            <a:alpha val="50000"/>
-                          </a:schemeClr>
-                        </a:solidFill>
-                        <a:ln>
-                          <a:noFill/>
-                        </a:ln>
-                      </wps:spPr>
-                      <wps:style>
-                        <a:lnRef idx="0">
-                          <a:scrgbClr r="0" g="0" b="0"/>
-                        </a:lnRef>
-                        <a:fillRef idx="0">
-                          <a:scrgbClr r="0" g="0" b="0"/>
-                        </a:fillRef>
-                        <a:effectRef idx="0">
-                          <a:scrgbClr r="0" g="0" b="0"/>
-                        </a:effectRef>
-                        <a:fontRef idx="minor">
-                          <a:schemeClr val="lt1"/>
-                        </a:fontRef>
-                      </wps:style>
-                      <wps:txbx>
-                        <w:txbxContent>
-                          <w:p>
-                            <w:pPr>
-                              <w:rPr>
-                                <w:color w:val="000000" w:themeColor="text1"/>
-                                <w:u w:val="single"/>
-                              </w:rPr>
-                            </w:pPr>
-                            <w:proofErr w:type="spellStart"/>
-                            <w:r>
-                              <w:rPr>
-                                <w:color w:val="000000" w:themeColor="text1"/>
-                                <w:u w:val="single"/>
-                              </w:rPr>
-                              <w:t>userID</w:t>
-                            </w:r>
-                            <w:proofErr w:type="spellEnd"/>
-                          </w:p>
-                          <w:p>
-                            <w:pPr>
-                              <w:rPr>
-                                <w:color w:val="000000" w:themeColor="text1"/>
-                              </w:rPr>
-                            </w:pPr>
-                            <w:proofErr w:type="spellStart"/>
-                            <w:r>
-                              <w:rPr>
-                                <w:color w:val="000000" w:themeColor="text1"/>
-                              </w:rPr>
-                              <w:t>emailAddress</w:t>
-                            </w:r>
-                            <w:proofErr w:type="spellEnd"/>
-                          </w:p>
-                          <w:p>
-                            <w:pPr>
-                              <w:rPr>
-                                <w:color w:val="000000" w:themeColor="text1"/>
-                              </w:rPr>
-                            </w:pPr>
-                            <w:proofErr w:type="spellStart"/>
-                            <w:r>
-                              <w:rPr>
-                                <w:color w:val="000000" w:themeColor="text1"/>
-                              </w:rPr>
-                              <w:t>first</w:t>
-                            </w:r>
-                            <w:r>
-                              <w:rPr>
-                                <w:color w:val="000000" w:themeColor="text1"/>
-                              </w:rPr>
-                              <w:t>N</w:t>
-                            </w:r>
-                            <w:r>
-                              <w:rPr>
-                                <w:color w:val="000000" w:themeColor="text1"/>
-                              </w:rPr>
-                              <w:t>ame</w:t>
-                            </w:r>
-                            <w:proofErr w:type="spellEnd"/>
-                          </w:p>
-                          <w:p>
-                            <w:pPr>
-                              <w:rPr>
-                                <w:color w:val="000000" w:themeColor="text1"/>
-                              </w:rPr>
-                            </w:pPr>
-                            <w:proofErr w:type="spellStart"/>
-                            <w:r>
-                              <w:rPr>
-                                <w:color w:val="000000" w:themeColor="text1"/>
-                              </w:rPr>
-                              <w:t>last</w:t>
-                            </w:r>
-                            <w:r>
-                              <w:rPr>
-                                <w:color w:val="000000" w:themeColor="text1"/>
-                              </w:rPr>
-                              <w:t>N</w:t>
-                            </w:r>
-                            <w:r>
-                              <w:rPr>
-                                <w:color w:val="000000" w:themeColor="text1"/>
-                              </w:rPr>
-                              <w:t>ame</w:t>
-                            </w:r>
-                            <w:proofErr w:type="spellEnd"/>
-                          </w:p>
-                          <w:p>
-                            <w:pPr>
-                              <w:rPr>
-                                <w:color w:val="000000" w:themeColor="text1"/>
-                              </w:rPr>
-                            </w:pPr>
-                            <w:r>
-                              <w:rPr>
-                                <w:color w:val="000000" w:themeColor="text1"/>
-                              </w:rPr>
-                              <w:t>password</w:t>
-                            </w:r>
-                          </w:p>
-                          <w:p>
-                            <w:pPr>
-                              <w:rPr>
-                                <w:color w:val="000000" w:themeColor="text1"/>
-                                <w:u w:val="double"/>
-                              </w:rPr>
-                            </w:pPr>
-                            <w:proofErr w:type="spellStart"/>
-                            <w:r>
-                              <w:rPr>
-                                <w:color w:val="000000" w:themeColor="text1"/>
-                                <w:u w:val="double"/>
-                              </w:rPr>
-                              <w:t>AddressID</w:t>
-                            </w:r>
-                            <w:proofErr w:type="spellEnd"/>
-                          </w:p>
-                          <w:p>
-                            <w:pPr>
-                              <w:rPr>
-                                <w:color w:val="000000" w:themeColor="text1"/>
-                              </w:rPr>
-                            </w:pPr>
-                            <w:proofErr w:type="spellStart"/>
-                            <w:r>
-                              <w:rPr>
-                                <w:color w:val="000000" w:themeColor="text1"/>
-                              </w:rPr>
-                              <w:t>userType</w:t>
-                            </w:r>
-                            <w:proofErr w:type="spellEnd"/>
-                          </w:p>
-                          <w:p>
-                            <w:pPr>
-                              <w:rPr>
-                                <w:color w:val="000000" w:themeColor="text1"/>
-                              </w:rPr>
-                            </w:pPr>
-                            <w:proofErr w:type="spellStart"/>
-                            <w:r>
-                              <w:rPr>
-                                <w:color w:val="000000" w:themeColor="text1"/>
-                              </w:rPr>
-                              <w:t>phoneNumber</w:t>
-                            </w:r>
-                            <w:proofErr w:type="spellEnd"/>
-                          </w:p>
-                        </w:txbxContent>
-                      </wps:txbx>
-                      <wps:bodyPr rot="0" vert="horz" wrap="square" lIns="91440" tIns="45720" rIns="91440" bIns="45720" anchor="t" anchorCtr="0">
-                        <a:spAutoFit/>
-                      </wps:bodyPr>
-                    </wps:wsp>
-                  </a:graphicData>
-                </a:graphic>
-                <wp14:sizeRelH relativeFrom="margin">
-                  <wp14:pctWidth>0</wp14:pctWidth>
-                </wp14:sizeRelH>
-                <wp14:sizeRelV relativeFrom="margin">
-                  <wp14:pctHeight>20000</wp14:pctHeight>
-                </wp14:sizeRelV>
-              </wp:anchor>
-            </w:drawing>
-          </mc:Choice>
-          <mc:Fallback>
-            <w:pict>
-              <v:shape w14:anchorId="52375EB2" id="_x0000_s1039" type="#_x0000_t202" style="position:absolute;margin-left:324.65pt;margin-top:560.2pt;width:102.95pt;height:110.6pt;z-index:251696128;visibility:visible;mso-wrap-style:square;mso-width-percent:0;mso-height-percent:200;mso-wrap-distance-left:9pt;mso-wrap-distance-top:3.6pt;mso-wrap-distance-right:9pt;mso-wrap-distance-bottom:3.6pt;mso-position-horizontal:absolute;mso-position-horizontal-relative:text;mso-position-vertical:absolute;mso-position-vertical-relative:text;mso-width-percent:0;mso-height-percent:200;mso-width-relative:margin;mso-height-relative:margin;v-text-anchor:top" o:gfxdata="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" fillcolor="#5b9bd5 [3208]" stroked="f">
-                <v:fill opacity="32896f"/>
-                <v:textbox style="mso-fit-shape-to-text:t">
-                  <w:txbxContent>
-                    <w:p>
-                      <w:pPr>
-                        <w:rPr>
-                          <w:color w:val="000000" w:themeColor="text1"/>
-                          <w:u w:val="single"/>
-                        </w:rPr>
-                      </w:pPr>
-                      <w:proofErr w:type="spellStart"/>
-                      <w:r>
-                        <w:rPr>
-                          <w:color w:val="000000" w:themeColor="text1"/>
-                          <w:u w:val="single"/>
-                        </w:rPr>
-                        <w:t>userID</w:t>
-                      </w:r>
-                      <w:proofErr w:type="spellEnd"/>
-                    </w:p>
-                    <w:p>
-                      <w:pPr>
-                        <w:rPr>
-                          <w:color w:val="000000" w:themeColor="text1"/>
-                        </w:rPr>
-                      </w:pPr>
-                      <w:proofErr w:type="spellStart"/>
-                      <w:r>
-                        <w:rPr>
-                          <w:color w:val="000000" w:themeColor="text1"/>
-                        </w:rPr>
-                        <w:t>emailAddress</w:t>
-                      </w:r>
-                      <w:proofErr w:type="spellEnd"/>
-                    </w:p>
-                    <w:p>
-                      <w:pPr>
-                        <w:rPr>
-                          <w:color w:val="000000" w:themeColor="text1"/>
-                        </w:rPr>
-                      </w:pPr>
-                      <w:proofErr w:type="spellStart"/>
-                      <w:r>
-                        <w:rPr>
-                          <w:color w:val="000000" w:themeColor="text1"/>
-                        </w:rPr>
-                        <w:t>first</w:t>
-                      </w:r>
-                      <w:r>
-                        <w:rPr>
-                          <w:color w:val="000000" w:themeColor="text1"/>
-                        </w:rPr>
-                        <w:t>N</w:t>
-                      </w:r>
-                      <w:r>
-                        <w:rPr>
-                          <w:color w:val="000000" w:themeColor="text1"/>
-                        </w:rPr>
-                        <w:t>ame</w:t>
-                      </w:r>
-                      <w:proofErr w:type="spellEnd"/>
-                    </w:p>
-                    <w:p>
-                      <w:pPr>
-                        <w:rPr>
-                          <w:color w:val="000000" w:themeColor="text1"/>
-                        </w:rPr>
-                      </w:pPr>
-                      <w:proofErr w:type="spellStart"/>
-                      <w:r>
-                        <w:rPr>
-                          <w:color w:val="000000" w:themeColor="text1"/>
-                        </w:rPr>
-                        <w:t>last</w:t>
-                      </w:r>
-                      <w:r>
-                        <w:rPr>
-                          <w:color w:val="000000" w:themeColor="text1"/>
-                        </w:rPr>
-                        <w:t>N</w:t>
-                      </w:r>
-                      <w:r>
-                        <w:rPr>
-                          <w:color w:val="000000" w:themeColor="text1"/>
-                        </w:rPr>
-                        <w:t>ame</w:t>
-                      </w:r>
-                      <w:proofErr w:type="spellEnd"/>
-                    </w:p>
-                    <w:p>
-                      <w:pPr>
-                        <w:rPr>
-                          <w:color w:val="000000" w:themeColor="text1"/>
-                        </w:rPr>
-                      </w:pPr>
-                      <w:r>
-                        <w:rPr>
-                          <w:color w:val="000000" w:themeColor="text1"/>
-                        </w:rPr>
-                        <w:t>password</w:t>
-                      </w:r>
-                    </w:p>
-                    <w:p>
-                      <w:pPr>
-                        <w:rPr>
-                          <w:color w:val="000000" w:themeColor="text1"/>
-                          <w:u w:val="double"/>
-                        </w:rPr>
-                      </w:pPr>
-                      <w:proofErr w:type="spellStart"/>
-                      <w:r>
-                        <w:rPr>
-                          <w:color w:val="000000" w:themeColor="text1"/>
-                          <w:u w:val="double"/>
-                        </w:rPr>
-                        <w:t>AddressID</w:t>
-                      </w:r>
-                      <w:proofErr w:type="spellEnd"/>
-                    </w:p>
-                    <w:p>
-                      <w:pPr>
-                        <w:rPr>
-                          <w:color w:val="000000" w:themeColor="text1"/>
-                        </w:rPr>
-                      </w:pPr>
-                      <w:proofErr w:type="spellStart"/>
-                      <w:r>
-                        <w:rPr>
-                          <w:color w:val="000000" w:themeColor="text1"/>
-                        </w:rPr>
-                        <w:t>userType</w:t>
-                      </w:r>
-                      <w:proofErr w:type="spellEnd"/>
-                    </w:p>
-                    <w:p>
-                      <w:pPr>
-                        <w:rPr>
-                          <w:color w:val="000000" w:themeColor="text1"/>
-                        </w:rPr>
-                      </w:pPr>
-                      <w:proofErr w:type="spellStart"/>
-                      <w:r>
-                        <w:rPr>
-                          <w:color w:val="000000" w:themeColor="text1"/>
-                        </w:rPr>
-                        <w:t>phoneNumber</w:t>
-                      </w:r>
-                      <w:proofErr w:type="spellEnd"/>
-                    </w:p>
-                  </w:txbxContent>
-                </v:textbox>
-                <w10:wrap type="square"/>
-              </v:shape>
-            </w:pict>
-          </mc:Fallback>
-        </mc:AlternateContent>
-      </w:r>
-      <w:r>
-        <w:rPr>
-          <w:b/>
-          <w:bCs/>
-          <w:noProof/>
-          <w:sz w:val="44"/>
-          <w:szCs w:val="44"/>
-        </w:rPr>
-        <mc:AlternateContent>
-          <mc:Choice Requires="wps">
-            <w:drawing>
-              <wp:anchor distT="45720" distB="45720" distL="114300" distR="114300" simplePos="0" relativeHeight="251683840" behindDoc="0" locked="0" layoutInCell="1" allowOverlap="1" wp14:anchorId="4406C9B4" wp14:editId="62926E62">
+              <wp:anchor distT="45720" distB="45720" distL="114300" distR="114300" simplePos="0" relativeHeight="251683840" behindDoc="0" locked="0" layoutInCell="1" allowOverlap="1" wp14:anchorId="4406C9B4" wp14:editId="376D7787">
                 <wp:simplePos x="0" y="0"/>
                 <wp:positionH relativeFrom="column">
                   <wp:posOffset>4058920</wp:posOffset>
@@ -4208,7 +4836,7 @@
                                 <w:color w:val="000000" w:themeColor="text1"/>
                                 <w:u w:val="double"/>
                               </w:rPr>
-                              <w:t>ID</w:t>
+                              <w:t>Id</w:t>
                             </w:r>
                             <w:proofErr w:type="spellEnd"/>
                           </w:p>
@@ -4232,7 +4860,7 @@
                                 <w:color w:val="000000" w:themeColor="text1"/>
                                 <w:u w:val="double"/>
                               </w:rPr>
-                              <w:t>ID</w:t>
+                              <w:t>Id</w:t>
                             </w:r>
                             <w:proofErr w:type="spellEnd"/>
                           </w:p>
@@ -4256,7 +4884,7 @@
                                 <w:color w:val="000000" w:themeColor="text1"/>
                                 <w:u w:val="double"/>
                               </w:rPr>
-                              <w:t>ID</w:t>
+                              <w:t>Id</w:t>
                             </w:r>
                             <w:proofErr w:type="spellEnd"/>
                           </w:p>
@@ -4280,7 +4908,7 @@
                                 <w:color w:val="000000" w:themeColor="text1"/>
                                 <w:u w:val="double"/>
                               </w:rPr>
-                              <w:t>ID</w:t>
+                              <w:t>Id</w:t>
                             </w:r>
                             <w:proofErr w:type="spellEnd"/>
                           </w:p>
@@ -4304,7 +4932,7 @@
                                 <w:color w:val="000000" w:themeColor="text1"/>
                                 <w:u w:val="double"/>
                               </w:rPr>
-                              <w:t>ID</w:t>
+                              <w:t>Id</w:t>
                             </w:r>
                             <w:proofErr w:type="spellEnd"/>
                           </w:p>
@@ -4342,7 +4970,7 @@
                                 <w:color w:val="000000" w:themeColor="text1"/>
                                 <w:u w:val="double"/>
                               </w:rPr>
-                              <w:t>ID</w:t>
+                              <w:t>Id</w:t>
                             </w:r>
                             <w:proofErr w:type="spellEnd"/>
                           </w:p>
@@ -4366,7 +4994,7 @@
                                 <w:color w:val="000000" w:themeColor="text1"/>
                                 <w:u w:val="double"/>
                               </w:rPr>
-                              <w:t>ID</w:t>
+                              <w:t>Id</w:t>
                             </w:r>
                             <w:proofErr w:type="spellEnd"/>
                           </w:p>
@@ -4389,7 +5017,7 @@
           </mc:Choice>
           <mc:Fallback>
             <w:pict>
-              <v:shape w14:anchorId="4406C9B4" id="_x0000_s1040" type="#_x0000_t202" style="position:absolute;margin-left:319.6pt;margin-top:140.45pt;width:124.7pt;height:110.6pt;z-index:251683840;visibility:visible;mso-wrap-style:square;mso-width-percent:0;mso-height-percent:200;mso-wrap-distance-left:9pt;mso-wrap-distance-top:3.6pt;mso-wrap-distance-right:9pt;mso-wrap-distance-bottom:3.6pt;mso-position-horizontal:absolute;mso-position-horizontal-relative:text;mso-position-vertical:absolute;mso-position-vertical-relative:text;mso-width-percent:0;mso-height-percent:200;mso-width-relative:margin;mso-height-relative:margin;v-text-anchor:top" o:gfxdata="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" fillcolor="#5b9bd5 [3208]" stroked="f">
+              <v:shape w14:anchorId="4406C9B4" id="_x0000_s1044" type="#_x0000_t202" style="position:absolute;margin-left:319.6pt;margin-top:140.45pt;width:124.7pt;height:110.6pt;z-index:251683840;visibility:visible;mso-wrap-style:square;mso-width-percent:0;mso-height-percent:200;mso-wrap-distance-left:9pt;mso-wrap-distance-top:3.6pt;mso-wrap-distance-right:9pt;mso-wrap-distance-bottom:3.6pt;mso-position-horizontal:absolute;mso-position-horizontal-relative:text;mso-position-vertical:absolute;mso-position-vertical-relative:text;mso-width-percent:0;mso-height-percent:200;mso-width-relative:margin;mso-height-relative:margin;v-text-anchor:top" o:gfxdata="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" fillcolor="#5b9bd5 [3208]" stroked="f">
                 <v:fill opacity="32896f"/>
                 <v:textbox style="mso-fit-shape-to-text:t">
                   <w:txbxContent>
@@ -4578,7 +5206,7 @@
                           <w:color w:val="000000" w:themeColor="text1"/>
                           <w:u w:val="double"/>
                         </w:rPr>
-                        <w:t>ID</w:t>
+                        <w:t>Id</w:t>
                       </w:r>
                       <w:proofErr w:type="spellEnd"/>
                     </w:p>
@@ -4602,7 +5230,7 @@
                           <w:color w:val="000000" w:themeColor="text1"/>
                           <w:u w:val="double"/>
                         </w:rPr>
-                        <w:t>ID</w:t>
+                        <w:t>Id</w:t>
                       </w:r>
                       <w:proofErr w:type="spellEnd"/>
                     </w:p>
@@ -4626,7 +5254,7 @@
                           <w:color w:val="000000" w:themeColor="text1"/>
                           <w:u w:val="double"/>
                         </w:rPr>
-                        <w:t>ID</w:t>
+                        <w:t>Id</w:t>
                       </w:r>
                       <w:proofErr w:type="spellEnd"/>
                     </w:p>
@@ -4650,7 +5278,7 @@
                           <w:color w:val="000000" w:themeColor="text1"/>
                           <w:u w:val="double"/>
                         </w:rPr>
-                        <w:t>ID</w:t>
+                        <w:t>Id</w:t>
                       </w:r>
                       <w:proofErr w:type="spellEnd"/>
                     </w:p>
@@ -4674,7 +5302,7 @@
                           <w:color w:val="000000" w:themeColor="text1"/>
                           <w:u w:val="double"/>
                         </w:rPr>
-                        <w:t>ID</w:t>
+                        <w:t>Id</w:t>
                       </w:r>
                       <w:proofErr w:type="spellEnd"/>
                     </w:p>
@@ -4712,7 +5340,7 @@
                           <w:color w:val="000000" w:themeColor="text1"/>
                           <w:u w:val="double"/>
                         </w:rPr>
-                        <w:t>ID</w:t>
+                        <w:t>Id</w:t>
                       </w:r>
                       <w:proofErr w:type="spellEnd"/>
                     </w:p>
@@ -4736,7 +5364,7 @@
                           <w:color w:val="000000" w:themeColor="text1"/>
                           <w:u w:val="double"/>
                         </w:rPr>
-                        <w:t>ID</w:t>
+                        <w:t>Id</w:t>
                       </w:r>
                       <w:proofErr w:type="spellEnd"/>
                     </w:p>
@@ -4759,7 +5387,7 @@
         <mc:AlternateContent>
           <mc:Choice Requires="wps">
             <w:drawing>
-              <wp:anchor distT="0" distB="0" distL="114300" distR="114300" simplePos="0" relativeHeight="251665408" behindDoc="0" locked="0" layoutInCell="1" allowOverlap="1" wp14:anchorId="3523A712" wp14:editId="3B485FDD">
+              <wp:anchor distT="0" distB="0" distL="114300" distR="114300" simplePos="0" relativeHeight="251665408" behindDoc="0" locked="0" layoutInCell="1" allowOverlap="1" wp14:anchorId="3523A712" wp14:editId="4CD90EF0">
                 <wp:simplePos x="0" y="0"/>
                 <wp:positionH relativeFrom="column">
                   <wp:posOffset>5930900</wp:posOffset>
@@ -4818,7 +5446,7 @@
           </mc:Choice>
           <mc:Fallback>
             <w:pict>
-              <v:roundrect w14:anchorId="28D13D83" id="Rectangle: Rounded Corners 4" o:spid="_x0000_s1026" style="position:absolute;margin-left:467pt;margin-top:126.3pt;width:147.3pt;height:204.25pt;z-index:251665408;visibility:visible;mso-wrap-style:square;mso-height-percent:0;mso-wrap-distance-left:9pt;mso-wrap-distance-top:0;mso-wrap-distance-right:9pt;mso-wrap-distance-bottom:0;mso-position-horizontal:absolute;mso-position-horizontal-relative:text;mso-position-vertical:absolute;mso-position-vertical-relative:text;mso-height-percent:0;mso-height-relative:margin;v-text-anchor:middle" arcsize="10923f" o:gfxdata="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" fillcolor="#5b9bd5 [3208]" strokecolor="#1f4d78 [1608]" strokeweight="1pt">
+              <v:roundrect w14:anchorId="20630F24" id="Rectangle: Rounded Corners 4" o:spid="_x0000_s1026" style="position:absolute;margin-left:467pt;margin-top:126.3pt;width:147.3pt;height:204.25pt;z-index:251665408;visibility:visible;mso-wrap-style:square;mso-height-percent:0;mso-wrap-distance-left:9pt;mso-wrap-distance-top:0;mso-wrap-distance-right:9pt;mso-wrap-distance-bottom:0;mso-position-horizontal:absolute;mso-position-horizontal-relative:text;mso-position-vertical:absolute;mso-position-vertical-relative:text;mso-height-percent:0;mso-height-relative:margin;v-text-anchor:middle" arcsize="10923f" o:gfxdata="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" fillcolor="#5b9bd5 [3208]" strokecolor="#1f4d78 [1608]" strokeweight="1pt">
                 <v:stroke joinstyle="miter"/>
               </v:roundrect>
             </w:pict>
@@ -4908,7 +5536,14 @@
                                 <w:color w:val="000000" w:themeColor="text1"/>
                                 <w:u w:val="single"/>
                               </w:rPr>
-                              <w:t>ID</w:t>
+                              <w:t>I</w:t>
+                            </w:r>
+                            <w:r>
+                              <w:rPr>
+                                <w:color w:val="000000" w:themeColor="text1"/>
+                                <w:u w:val="single"/>
+                              </w:rPr>
+                              <w:t>d</w:t>
                             </w:r>
                             <w:proofErr w:type="spellEnd"/>
                           </w:p>
@@ -5065,7 +5700,7 @@
           </mc:Choice>
           <mc:Fallback>
             <w:pict>
-              <v:shape w14:anchorId="4132BECD" id="_x0000_s1035" type="#_x0000_t202" style="position:absolute;margin-left:478.7pt;margin-top:150.55pt;width:123.9pt;height:110.6pt;z-index:251685888;visibility:visible;mso-wrap-style:square;mso-width-percent:0;mso-height-percent:200;mso-wrap-distance-left:9pt;mso-wrap-distance-top:3.6pt;mso-wrap-distance-right:9pt;mso-wrap-distance-bottom:3.6pt;mso-position-horizontal:absolute;mso-position-horizontal-relative:text;mso-position-vertical:absolute;mso-position-vertical-relative:text;mso-width-percent:0;mso-height-percent:200;mso-width-relative:margin;mso-height-relative:margin;v-text-anchor:top" o:gfxdata="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" fillcolor="#5b9bd5 [3208]" stroked="f">
+              <v:shape w14:anchorId="4132BECD" id="_x0000_s1045" type="#_x0000_t202" style="position:absolute;margin-left:478.7pt;margin-top:150.55pt;width:123.9pt;height:110.6pt;z-index:251685888;visibility:visible;mso-wrap-style:square;mso-width-percent:0;mso-height-percent:200;mso-wrap-distance-left:9pt;mso-wrap-distance-top:3.6pt;mso-wrap-distance-right:9pt;mso-wrap-distance-bottom:3.6pt;mso-position-horizontal:absolute;mso-position-horizontal-relative:text;mso-position-vertical:absolute;mso-position-vertical-relative:text;mso-width-percent:0;mso-height-percent:200;mso-width-relative:margin;mso-height-relative:margin;v-text-anchor:top" o:gfxdata="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" fillcolor="#5b9bd5 [3208]" stroked="f">
                 <v:textbox style="mso-fit-shape-to-text:t">
                   <w:txbxContent>
                     <w:p>
@@ -5088,7 +5723,14 @@
                           <w:color w:val="000000" w:themeColor="text1"/>
                           <w:u w:val="single"/>
                         </w:rPr>
-                        <w:t>ID</w:t>
+                        <w:t>I</w:t>
+                      </w:r>
+                      <w:r>
+                        <w:rPr>
+                          <w:color w:val="000000" w:themeColor="text1"/>
+                          <w:u w:val="single"/>
+                        </w:rPr>
+                        <w:t>d</w:t>
                       </w:r>
                       <w:proofErr w:type="spellEnd"/>
                     </w:p>
@@ -5319,7 +5961,14 @@
                                 <w:color w:val="000000" w:themeColor="text1"/>
                                 <w:u w:val="single"/>
                               </w:rPr>
-                              <w:t>ID</w:t>
+                              <w:t>I</w:t>
+                            </w:r>
+                            <w:r>
+                              <w:rPr>
+                                <w:color w:val="000000" w:themeColor="text1"/>
+                                <w:u w:val="single"/>
+                              </w:rPr>
+                              <w:t>d</w:t>
                             </w:r>
                             <w:proofErr w:type="spellEnd"/>
                           </w:p>
@@ -5450,7 +6099,7 @@
           </mc:Choice>
           <mc:Fallback>
             <w:pict>
-              <v:shape w14:anchorId="639D3929" id="_x0000_s1036" type="#_x0000_t202" style="position:absolute;left:0;text-align:left;margin-left:13.25pt;margin-top:148.1pt;width:114.65pt;height:119.7pt;z-index:251679744;visibility:visible;mso-wrap-style:square;mso-width-percent:0;mso-height-percent:0;mso-wrap-distance-left:9pt;mso-wrap-distance-top:3.6pt;mso-wrap-distance-right:9pt;mso-wrap-distance-bottom:3.6pt;mso-position-horizontal:absolute;mso-position-horizontal-relative:text;mso-position-vertical:absolute;mso-position-vertical-relative:text;mso-width-percent:0;mso-height-percent:0;mso-width-relative:margin;mso-height-relative:margin;v-text-anchor:top" o:gfxdata="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" fillcolor="#5b9bd5 [3208]" stroked="f">
+              <v:shape w14:anchorId="639D3929" id="_x0000_s1046" type="#_x0000_t202" style="position:absolute;margin-left:13.25pt;margin-top:148.1pt;width:114.65pt;height:119.7pt;z-index:251679744;visibility:visible;mso-wrap-style:square;mso-width-percent:0;mso-height-percent:0;mso-wrap-distance-left:9pt;mso-wrap-distance-top:3.6pt;mso-wrap-distance-right:9pt;mso-wrap-distance-bottom:3.6pt;mso-position-horizontal:absolute;mso-position-horizontal-relative:text;mso-position-vertical:absolute;mso-position-vertical-relative:text;mso-width-percent:0;mso-height-percent:0;mso-width-relative:margin;mso-height-relative:margin;v-text-anchor:top" o:gfxdata="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" fillcolor="#5b9bd5 [3208]" stroked="f">
                 <v:fill opacity="32896f"/>
                 <v:textbox>
                   <w:txbxContent>
@@ -5474,7 +6123,14 @@
                           <w:color w:val="000000" w:themeColor="text1"/>
                           <w:u w:val="single"/>
                         </w:rPr>
-                        <w:t>ID</w:t>
+                        <w:t>I</w:t>
+                      </w:r>
+                      <w:r>
+                        <w:rPr>
+                          <w:color w:val="000000" w:themeColor="text1"/>
+                          <w:u w:val="single"/>
+                        </w:rPr>
+                        <w:t>d</w:t>
                       </w:r>
                       <w:proofErr w:type="spellEnd"/>
                     </w:p>
@@ -5749,7 +6405,7 @@
           </mc:Choice>
           <mc:Fallback>
             <w:pict>
-              <v:shape w14:anchorId="1EBED121" id="_x0000_s1037" type="#_x0000_t202" style="position:absolute;left:0;text-align:left;margin-left:38.4pt;margin-top:96.2pt;width:57.75pt;height:22.6pt;z-index:251704320;visibility:visible;mso-wrap-style:square;mso-width-percent:0;mso-height-percent:0;mso-wrap-distance-left:9pt;mso-wrap-distance-top:3.6pt;mso-wrap-distance-right:9pt;mso-wrap-distance-bottom:3.6pt;mso-position-horizontal:absolute;mso-position-horizontal-relative:margin;mso-position-vertical:absolute;mso-position-vertical-relative:text;mso-width-percent:0;mso-height-percent:0;mso-width-relative:margin;mso-height-relative:margin;v-text-anchor:top" o:gfxdata="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">
+              <v:shape w14:anchorId="1EBED121" id="_x0000_s1047" type="#_x0000_t202" style="position:absolute;margin-left:38.4pt;margin-top:96.2pt;width:57.75pt;height:22.6pt;z-index:251704320;visibility:visible;mso-wrap-style:square;mso-width-percent:0;mso-height-percent:0;mso-wrap-distance-left:9pt;mso-wrap-distance-top:3.6pt;mso-wrap-distance-right:9pt;mso-wrap-distance-bottom:3.6pt;mso-position-horizontal:absolute;mso-position-horizontal-relative:margin;mso-position-vertical:absolute;mso-position-vertical-relative:text;mso-width-percent:0;mso-height-percent:0;mso-width-relative:margin;mso-height-relative:margin;v-text-anchor:top" o:gfxdata="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">
                 <v:textbox>
                   <w:txbxContent>
                     <w:p>
@@ -5845,7 +6501,7 @@
           </mc:Choice>
           <mc:Fallback>
             <w:pict>
-              <v:shape w14:anchorId="36469365" id="_x0000_s1038" type="#_x0000_t202" style="position:absolute;left:0;text-align:left;margin-left:182.35pt;margin-top:97pt;width:81.2pt;height:20.9pt;z-index:251706368;visibility:visible;mso-wrap-style:square;mso-width-percent:0;mso-height-percent:0;mso-wrap-distance-left:9pt;mso-wrap-distance-top:3.6pt;mso-wrap-distance-right:9pt;mso-wrap-distance-bottom:3.6pt;mso-position-horizontal:absolute;mso-position-horizontal-relative:text;mso-position-vertical:absolute;mso-position-vertical-relative:text;mso-width-percent:0;mso-height-percent:0;mso-width-relative:margin;mso-height-relative:margin;v-text-anchor:top" o:gfxdata="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">
+              <v:shape w14:anchorId="36469365" id="_x0000_s1048" type="#_x0000_t202" style="position:absolute;margin-left:182.35pt;margin-top:97pt;width:81.2pt;height:20.9pt;z-index:251706368;visibility:visible;mso-wrap-style:square;mso-width-percent:0;mso-height-percent:0;mso-wrap-distance-left:9pt;mso-wrap-distance-top:3.6pt;mso-wrap-distance-right:9pt;mso-wrap-distance-bottom:3.6pt;mso-position-horizontal:absolute;mso-position-horizontal-relative:text;mso-position-vertical:absolute;mso-position-vertical-relative:text;mso-width-percent:0;mso-height-percent:0;mso-width-relative:margin;mso-height-relative:margin;v-text-anchor:top" o:gfxdata="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">
                 <v:textbox>
                   <w:txbxContent>
                     <w:p>
@@ -5941,7 +6597,7 @@
           </mc:Choice>
           <mc:Fallback>
             <w:pict>
-              <v:shape w14:anchorId="31B797B2" id="_x0000_s1039" type="#_x0000_t202" style="position:absolute;left:0;text-align:left;margin-left:360.7pt;margin-top:92.85pt;width:35.15pt;height:23.4pt;z-index:251708416;visibility:visible;mso-wrap-style:square;mso-width-percent:0;mso-height-percent:0;mso-wrap-distance-left:9pt;mso-wrap-distance-top:3.6pt;mso-wrap-distance-right:9pt;mso-wrap-distance-bottom:3.6pt;mso-position-horizontal:absolute;mso-position-horizontal-relative:text;mso-position-vertical:absolute;mso-position-vertical-relative:text;mso-width-percent:0;mso-height-percent:0;mso-width-relative:margin;mso-height-relative:margin;v-text-anchor:top" o:gfxdata="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">
+              <v:shape w14:anchorId="31B797B2" id="_x0000_s1049" type="#_x0000_t202" style="position:absolute;margin-left:360.7pt;margin-top:92.85pt;width:35.15pt;height:23.4pt;z-index:251708416;visibility:visible;mso-wrap-style:square;mso-width-percent:0;mso-height-percent:0;mso-wrap-distance-left:9pt;mso-wrap-distance-top:3.6pt;mso-wrap-distance-right:9pt;mso-wrap-distance-bottom:3.6pt;mso-position-horizontal:absolute;mso-position-horizontal-relative:text;mso-position-vertical:absolute;mso-position-vertical-relative:text;mso-width-percent:0;mso-height-percent:0;mso-width-relative:margin;mso-height-relative:margin;v-text-anchor:top" o:gfxdata="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">
                 <v:textbox>
                   <w:txbxContent>
                     <w:p>
@@ -6035,7 +6691,7 @@
           </mc:Choice>
           <mc:Fallback>
             <w:pict>
-              <v:shape w14:anchorId="2E3E7D11" id="_x0000_s1040" type="#_x0000_t202" style="position:absolute;left:0;text-align:left;margin-left:518.1pt;margin-top:89.5pt;width:50.2pt;height:25.1pt;z-index:251710464;visibility:visible;mso-wrap-style:square;mso-width-percent:0;mso-height-percent:0;mso-wrap-distance-left:9pt;mso-wrap-distance-top:3.6pt;mso-wrap-distance-right:9pt;mso-wrap-distance-bottom:3.6pt;mso-position-horizontal:absolute;mso-position-horizontal-relative:text;mso-position-vertical:absolute;mso-position-vertical-relative:text;mso-width-percent:0;mso-height-percent:0;mso-width-relative:margin;mso-height-relative:margin;v-text-anchor:top" o:gfxdata="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">
+              <v:shape w14:anchorId="2E3E7D11" id="_x0000_s1050" type="#_x0000_t202" style="position:absolute;margin-left:518.1pt;margin-top:89.5pt;width:50.2pt;height:25.1pt;z-index:251710464;visibility:visible;mso-wrap-style:square;mso-width-percent:0;mso-height-percent:0;mso-wrap-distance-left:9pt;mso-wrap-distance-top:3.6pt;mso-wrap-distance-right:9pt;mso-wrap-distance-bottom:3.6pt;mso-position-horizontal:absolute;mso-position-horizontal-relative:text;mso-position-vertical:absolute;mso-position-vertical-relative:text;mso-width-percent:0;mso-height-percent:0;mso-width-relative:margin;mso-height-relative:margin;v-text-anchor:top" o:gfxdata="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">
                 <v:textbox>
                   <w:txbxContent>
                     <w:p>
@@ -6131,7 +6787,7 @@
           </mc:Choice>
           <mc:Fallback>
             <w:pict>
-              <v:shape w14:anchorId="25D63732" id="_x0000_s1041" type="#_x0000_t202" style="position:absolute;left:0;text-align:left;margin-left:30.85pt;margin-top:511.45pt;width:75.3pt;height:24.25pt;z-index:251712512;visibility:visible;mso-wrap-style:square;mso-width-percent:0;mso-height-percent:0;mso-wrap-distance-left:9pt;mso-wrap-distance-top:3.6pt;mso-wrap-distance-right:9pt;mso-wrap-distance-bottom:3.6pt;mso-position-horizontal:absolute;mso-position-horizontal-relative:text;mso-position-vertical:absolute;mso-position-vertical-relative:text;mso-width-percent:0;mso-height-percent:0;mso-width-relative:margin;mso-height-relative:margin;v-text-anchor:top" o:gfxdata="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">
+              <v:shape w14:anchorId="25D63732" id="_x0000_s1051" type="#_x0000_t202" style="position:absolute;margin-left:30.85pt;margin-top:511.45pt;width:75.3pt;height:24.25pt;z-index:251712512;visibility:visible;mso-wrap-style:square;mso-width-percent:0;mso-height-percent:0;mso-wrap-distance-left:9pt;mso-wrap-distance-top:3.6pt;mso-wrap-distance-right:9pt;mso-wrap-distance-bottom:3.6pt;mso-position-horizontal:absolute;mso-position-horizontal-relative:text;mso-position-vertical:absolute;mso-position-vertical-relative:text;mso-width-percent:0;mso-height-percent:0;mso-width-relative:margin;mso-height-relative:margin;v-text-anchor:top" o:gfxdata="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">
                 <v:textbox>
                   <w:txbxContent>
                     <w:p>
@@ -6227,7 +6883,7 @@
           </mc:Choice>
           <mc:Fallback>
             <w:pict>
-              <v:shape w14:anchorId="6D1D1233" id="_x0000_s1042" type="#_x0000_t202" style="position:absolute;left:0;text-align:left;margin-left:184pt;margin-top:512.25pt;width:46.85pt;height:25.95pt;z-index:251714560;visibility:visible;mso-wrap-style:square;mso-width-percent:0;mso-height-percent:0;mso-wrap-distance-left:9pt;mso-wrap-distance-top:3.6pt;mso-wrap-distance-right:9pt;mso-wrap-distance-bottom:3.6pt;mso-position-horizontal:absolute;mso-position-horizontal-relative:text;mso-position-vertical:absolute;mso-position-vertical-relative:text;mso-width-percent:0;mso-height-percent:0;mso-width-relative:margin;mso-height-relative:margin;v-text-anchor:top" o:gfxdata="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">
+              <v:shape w14:anchorId="6D1D1233" id="_x0000_s1052" type="#_x0000_t202" style="position:absolute;margin-left:184pt;margin-top:512.25pt;width:46.85pt;height:25.95pt;z-index:251714560;visibility:visible;mso-wrap-style:square;mso-width-percent:0;mso-height-percent:0;mso-wrap-distance-left:9pt;mso-wrap-distance-top:3.6pt;mso-wrap-distance-right:9pt;mso-wrap-distance-bottom:3.6pt;mso-position-horizontal:absolute;mso-position-horizontal-relative:text;mso-position-vertical:absolute;mso-position-vertical-relative:text;mso-width-percent:0;mso-height-percent:0;mso-width-relative:margin;mso-height-relative:margin;v-text-anchor:top" o:gfxdata="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">
                 <v:textbox>
                   <w:txbxContent>
                     <w:p>
@@ -6321,7 +6977,7 @@
           </mc:Choice>
           <mc:Fallback>
             <w:pict>
-              <v:shape w14:anchorId="34E1EA3E" id="_x0000_s1049" type="#_x0000_t202" style="position:absolute;margin-left:360.7pt;margin-top:521.5pt;width:39.3pt;height:21.75pt;z-index:251716608;visibility:visible;mso-wrap-style:square;mso-width-percent:0;mso-height-percent:0;mso-wrap-distance-left:9pt;mso-wrap-distance-top:3.6pt;mso-wrap-distance-right:9pt;mso-wrap-distance-bottom:3.6pt;mso-position-horizontal:absolute;mso-position-horizontal-relative:margin;mso-position-vertical:absolute;mso-position-vertical-relative:text;mso-width-percent:0;mso-height-percent:0;mso-width-relative:margin;mso-height-relative:margin;v-text-anchor:top" o:gfxdata="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">
+              <v:shape w14:anchorId="34E1EA3E" id="_x0000_s1053" type="#_x0000_t202" style="position:absolute;margin-left:360.7pt;margin-top:521.5pt;width:39.3pt;height:21.75pt;z-index:251716608;visibility:visible;mso-wrap-style:square;mso-width-percent:0;mso-height-percent:0;mso-wrap-distance-left:9pt;mso-wrap-distance-top:3.6pt;mso-wrap-distance-right:9pt;mso-wrap-distance-bottom:3.6pt;mso-position-horizontal:absolute;mso-position-horizontal-relative:margin;mso-position-vertical:absolute;mso-position-vertical-relative:text;mso-width-percent:0;mso-height-percent:0;mso-width-relative:margin;mso-height-relative:margin;v-text-anchor:top" o:gfxdata="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">
                 <v:textbox>
                   <w:txbxContent>
                     <w:p>
@@ -6422,7 +7078,14 @@
                                 <w:color w:val="000000" w:themeColor="text1"/>
                                 <w:u w:val="single"/>
                               </w:rPr>
-                              <w:t>ID</w:t>
+                              <w:t>I</w:t>
+                            </w:r>
+                            <w:r>
+                              <w:rPr>
+                                <w:color w:val="000000" w:themeColor="text1"/>
+                                <w:u w:val="single"/>
+                              </w:rPr>
+                              <w:t>d</w:t>
                             </w:r>
                             <w:proofErr w:type="spellEnd"/>
                           </w:p>
@@ -6589,7 +7252,7 @@
           </mc:Choice>
           <mc:Fallback>
             <w:pict>
-              <v:shape w14:anchorId="5E96FB86" id="_x0000_s1047" type="#_x0000_t202" style="position:absolute;left:0;text-align:left;margin-left:652pt;margin-top:143.85pt;width:147.3pt;height:118.85pt;z-index:251689984;visibility:visible;mso-wrap-style:square;mso-width-percent:0;mso-height-percent:0;mso-wrap-distance-left:9pt;mso-wrap-distance-top:3.6pt;mso-wrap-distance-right:9pt;mso-wrap-distance-bottom:3.6pt;mso-position-horizontal:absolute;mso-position-horizontal-relative:text;mso-position-vertical:absolute;mso-position-vertical-relative:text;mso-width-percent:0;mso-height-percent:0;mso-width-relative:margin;mso-height-relative:margin;v-text-anchor:top" o:gfxdata="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" fillcolor="#5b9bd5 [3208]" stroked="f">
+              <v:shape w14:anchorId="5E96FB86" id="_x0000_s1054" type="#_x0000_t202" style="position:absolute;margin-left:652pt;margin-top:143.85pt;width:147.3pt;height:118.85pt;z-index:251689984;visibility:visible;mso-wrap-style:square;mso-width-percent:0;mso-height-percent:0;mso-wrap-distance-left:9pt;mso-wrap-distance-top:3.6pt;mso-wrap-distance-right:9pt;mso-wrap-distance-bottom:3.6pt;mso-position-horizontal:absolute;mso-position-horizontal-relative:text;mso-position-vertical:absolute;mso-position-vertical-relative:text;mso-width-percent:0;mso-height-percent:0;mso-width-relative:margin;mso-height-relative:margin;v-text-anchor:top" o:gfxdata="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" fillcolor="#5b9bd5 [3208]" stroked="f">
                 <v:fill opacity="32896f"/>
                 <v:textbox>
                   <w:txbxContent>
@@ -6613,7 +7276,14 @@
                           <w:color w:val="000000" w:themeColor="text1"/>
                           <w:u w:val="single"/>
                         </w:rPr>
-                        <w:t>ID</w:t>
+                        <w:t>I</w:t>
+                      </w:r>
+                      <w:r>
+                        <w:rPr>
+                          <w:color w:val="000000" w:themeColor="text1"/>
+                          <w:u w:val="single"/>
+                        </w:rPr>
+                        <w:t>d</w:t>
                       </w:r>
                       <w:proofErr w:type="spellEnd"/>
                     </w:p>
@@ -6929,7 +7599,7 @@
           </mc:Choice>
           <mc:Fallback>
             <w:pict>
-              <v:shape w14:anchorId="2228152F" id="_x0000_s1048" type="#_x0000_t202" style="position:absolute;left:0;text-align:left;margin-left:688.05pt;margin-top:96.2pt;width:62.75pt;height:20.05pt;z-index:251722752;visibility:visible;mso-wrap-style:square;mso-width-percent:0;mso-height-percent:0;mso-wrap-distance-left:9pt;mso-wrap-distance-top:3.6pt;mso-wrap-distance-right:9pt;mso-wrap-distance-bottom:3.6pt;mso-position-horizontal:absolute;mso-position-horizontal-relative:text;mso-position-vertical:absolute;mso-position-vertical-relative:text;mso-width-percent:0;mso-height-percent:0;mso-width-relative:margin;mso-height-relative:margin;v-text-anchor:top" o:gfxdata="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">
+              <v:shape w14:anchorId="2228152F" id="_x0000_s1055" type="#_x0000_t202" style="position:absolute;margin-left:688.05pt;margin-top:96.2pt;width:62.75pt;height:20.05pt;z-index:251722752;visibility:visible;mso-wrap-style:square;mso-width-percent:0;mso-height-percent:0;mso-wrap-distance-left:9pt;mso-wrap-distance-top:3.6pt;mso-wrap-distance-right:9pt;mso-wrap-distance-bottom:3.6pt;mso-position-horizontal:absolute;mso-position-horizontal-relative:text;mso-position-vertical:absolute;mso-position-vertical-relative:text;mso-width-percent:0;mso-height-percent:0;mso-width-relative:margin;mso-height-relative:margin;v-text-anchor:top" o:gfxdata="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">
                 <v:textbox>
                   <w:txbxContent>
                     <w:p>
@@ -7027,7 +7697,7 @@
           </mc:Choice>
           <mc:Fallback>
             <w:pict>
-              <v:shape w14:anchorId="042EE00D" id="_x0000_s1050" type="#_x0000_t202" style="position:absolute;margin-left:908.25pt;margin-top:93.65pt;width:109.65pt;height:23.4pt;z-index:251724800;visibility:visible;mso-wrap-style:square;mso-width-percent:0;mso-height-percent:0;mso-wrap-distance-left:9pt;mso-wrap-distance-top:3.6pt;mso-wrap-distance-right:9pt;mso-wrap-distance-bottom:3.6pt;mso-position-horizontal:absolute;mso-position-horizontal-relative:page;mso-position-vertical:absolute;mso-position-vertical-relative:text;mso-width-percent:0;mso-height-percent:0;mso-width-relative:margin;mso-height-relative:margin;v-text-anchor:top" o:gfxdata="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">
+              <v:shape w14:anchorId="042EE00D" id="_x0000_s1056" type="#_x0000_t202" style="position:absolute;margin-left:908.25pt;margin-top:93.65pt;width:109.65pt;height:23.4pt;z-index:251724800;visibility:visible;mso-wrap-style:square;mso-width-percent:0;mso-height-percent:0;mso-wrap-distance-left:9pt;mso-wrap-distance-top:3.6pt;mso-wrap-distance-right:9pt;mso-wrap-distance-bottom:3.6pt;mso-position-horizontal:absolute;mso-position-horizontal-relative:page;mso-position-vertical:absolute;mso-position-vertical-relative:text;mso-width-percent:0;mso-height-percent:0;mso-width-relative:margin;mso-height-relative:margin;v-text-anchor:top" o:gfxdata="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">
                 <v:textbox>
                   <w:txbxContent>
                     <w:p>

</xml_diff>